<commit_message>
update document for autotools
</commit_message>
<xml_diff>
--- a/autotools.docx
+++ b/autotools.docx
@@ -4,13 +4,33 @@
   <w:body>
     <w:p>
       <w:pPr>
-        <w:rPr>
-          <w:rFonts w:ascii="Times New Roman" w:hAnsi="Times New Roman" w:cs="Times New Roman"/>
-          <w:sz w:val="28"/>
-          <w:szCs w:val="28"/>
-        </w:rPr>
-      </w:pPr>
+        <w:pStyle w:val="Heading2"/>
+        <w:rPr>
+          <w:rFonts w:ascii="Times New Roman" w:hAnsi="Times New Roman" w:cs="Times New Roman"/>
+          <w:sz w:val="28"/>
+          <w:szCs w:val="28"/>
+        </w:rPr>
+      </w:pPr>
+      <w:r>
+        <w:rPr>
+          <w:rFonts w:ascii="Times New Roman" w:hAnsi="Times New Roman" w:cs="Times New Roman"/>
+          <w:sz w:val="28"/>
+          <w:szCs w:val="28"/>
+        </w:rPr>
+        <w:t>https://www.gnu.org/software/automake/manual/html_node/Hello-World.html#Hello-World</w:t>
+      </w:r>
       <w:bookmarkStart w:id="0" w:name="_GoBack"/>
+      <w:bookmarkEnd w:id="0"/>
+    </w:p>
+    <w:p>
+      <w:pPr>
+        <w:pStyle w:val="Heading2"/>
+        <w:rPr>
+          <w:rFonts w:ascii="Times New Roman" w:hAnsi="Times New Roman" w:cs="Times New Roman"/>
+          <w:sz w:val="28"/>
+          <w:szCs w:val="28"/>
+        </w:rPr>
+      </w:pPr>
       <w:r>
         <w:rPr>
           <w:rFonts w:ascii="Times New Roman" w:hAnsi="Times New Roman" w:cs="Times New Roman"/>
@@ -226,19 +246,20 @@
     </w:p>
     <w:p>
       <w:pPr>
-        <w:rPr>
-          <w:rFonts w:ascii="Times New Roman" w:hAnsi="Times New Roman" w:cs="Times New Roman"/>
-          <w:sz w:val="28"/>
-          <w:szCs w:val="28"/>
-        </w:rPr>
-      </w:pPr>
-      <w:r>
-        <w:rPr>
-          <w:rFonts w:ascii="Times New Roman" w:hAnsi="Times New Roman" w:cs="Times New Roman"/>
-          <w:sz w:val="28"/>
-          <w:szCs w:val="28"/>
-        </w:rPr>
-        <w:t>- Chạy chương trình:</w:t>
+        <w:pStyle w:val="Heading2"/>
+        <w:rPr>
+          <w:rFonts w:ascii="Times New Roman" w:hAnsi="Times New Roman" w:cs="Times New Roman"/>
+          <w:sz w:val="28"/>
+          <w:szCs w:val="28"/>
+        </w:rPr>
+      </w:pPr>
+      <w:r>
+        <w:rPr>
+          <w:rFonts w:ascii="Times New Roman" w:hAnsi="Times New Roman" w:cs="Times New Roman"/>
+          <w:sz w:val="28"/>
+          <w:szCs w:val="28"/>
+        </w:rPr>
+        <w:t>Chạy chương trình:</w:t>
       </w:r>
     </w:p>
     <w:p>
@@ -364,17 +385,1649 @@
       <w:pPr>
         <w:rPr>
           <w:rFonts w:ascii="Times New Roman" w:hAnsi="Times New Roman" w:cs="Times New Roman"/>
-        </w:rPr>
-      </w:pPr>
-      <w:r>
-        <w:rPr>
-          <w:rFonts w:ascii="Times New Roman" w:hAnsi="Times New Roman" w:cs="Times New Roman"/>
-          <w:sz w:val="28"/>
-          <w:szCs w:val="28"/>
-        </w:rPr>
-        <w:t>- autoreconf là một script để gọi autoconf (tạo configure từ configure.ac), automake (tạo Makefile.ins từ Makefile.am và configure.ac).</w:t>
-      </w:r>
-      <w:bookmarkEnd w:id="0"/>
+          <w:sz w:val="28"/>
+          <w:szCs w:val="28"/>
+        </w:rPr>
+      </w:pPr>
+      <w:r>
+        <w:rPr>
+          <w:rFonts w:ascii="Times New Roman" w:hAnsi="Times New Roman" w:cs="Times New Roman"/>
+          <w:sz w:val="28"/>
+          <w:szCs w:val="28"/>
+        </w:rPr>
+        <w:t>- autoreconf là một script để gọi autoconf (tạo configure từ configure.ac), automake (tạ</w:t>
+      </w:r>
+      <w:r>
+        <w:rPr>
+          <w:rFonts w:ascii="Times New Roman" w:hAnsi="Times New Roman" w:cs="Times New Roman"/>
+          <w:sz w:val="28"/>
+          <w:szCs w:val="28"/>
+        </w:rPr>
+        <w:t>o Makefile.in</w:t>
+      </w:r>
+      <w:r>
+        <w:rPr>
+          <w:rFonts w:ascii="Times New Roman" w:hAnsi="Times New Roman" w:cs="Times New Roman"/>
+          <w:sz w:val="28"/>
+          <w:szCs w:val="28"/>
+        </w:rPr>
+        <w:t xml:space="preserve"> từ Makefile.am và configure.ac).</w:t>
+      </w:r>
+    </w:p>
+    <w:p>
+      <w:pPr>
+        <w:pStyle w:val="Heading3"/>
+        <w:rPr>
+          <w:rFonts w:ascii="Times New Roman" w:hAnsi="Times New Roman" w:cs="Times New Roman"/>
+          <w:sz w:val="28"/>
+          <w:szCs w:val="28"/>
+        </w:rPr>
+      </w:pPr>
+      <w:r>
+        <w:rPr>
+          <w:rFonts w:ascii="Times New Roman" w:hAnsi="Times New Roman" w:cs="Times New Roman"/>
+          <w:sz w:val="28"/>
+          <w:szCs w:val="28"/>
+        </w:rPr>
+        <w:lastRenderedPageBreak/>
+        <w:t>F</w:t>
+      </w:r>
+      <w:r>
+        <w:rPr>
+          <w:rFonts w:ascii="Times New Roman" w:hAnsi="Times New Roman" w:cs="Times New Roman"/>
+          <w:sz w:val="28"/>
+          <w:szCs w:val="28"/>
+        </w:rPr>
+        <w:t xml:space="preserve">ile configure.ac: </w:t>
+      </w:r>
+    </w:p>
+    <w:p>
+      <w:pPr>
+        <w:rPr>
+          <w:rFonts w:ascii="Times New Roman" w:hAnsi="Times New Roman" w:cs="Times New Roman"/>
+          <w:sz w:val="28"/>
+          <w:szCs w:val="28"/>
+        </w:rPr>
+      </w:pPr>
+      <w:r>
+        <w:rPr>
+          <w:rFonts w:ascii="Times New Roman" w:hAnsi="Times New Roman" w:cs="Times New Roman"/>
+          <w:sz w:val="28"/>
+          <w:szCs w:val="28"/>
+        </w:rPr>
+        <w:t xml:space="preserve">   - được đọc bởi autoconf (để tạo configure) và automake (để tạo Makefile.ins)</w:t>
+      </w:r>
+    </w:p>
+    <w:p>
+      <w:pPr>
+        <w:rPr>
+          <w:rFonts w:ascii="Times New Roman" w:hAnsi="Times New Roman" w:cs="Times New Roman"/>
+          <w:sz w:val="28"/>
+          <w:szCs w:val="28"/>
+        </w:rPr>
+      </w:pPr>
+      <w:r>
+        <w:rPr>
+          <w:rFonts w:ascii="Times New Roman" w:hAnsi="Times New Roman" w:cs="Times New Roman"/>
+          <w:sz w:val="28"/>
+          <w:szCs w:val="28"/>
+        </w:rPr>
+        <w:t xml:space="preserve">   - những macros có tiền tố AC_ là Autoconf macros, những macros bắt đầu bằng AM_ là Automake macros.</w:t>
+      </w:r>
+    </w:p>
+    <w:p>
+      <w:pPr>
+        <w:rPr>
+          <w:rFonts w:ascii="Times New Roman" w:hAnsi="Times New Roman" w:cs="Times New Roman"/>
+          <w:sz w:val="28"/>
+          <w:szCs w:val="28"/>
+        </w:rPr>
+      </w:pPr>
+      <w:r>
+        <w:rPr>
+          <w:rFonts w:ascii="Times New Roman" w:hAnsi="Times New Roman" w:cs="Times New Roman"/>
+          <w:sz w:val="28"/>
+          <w:szCs w:val="28"/>
+        </w:rPr>
+        <w:t xml:space="preserve">   - hai dòng đầu: </w:t>
+      </w:r>
+    </w:p>
+    <w:p>
+      <w:pPr>
+        <w:rPr>
+          <w:rFonts w:ascii="Times New Roman" w:hAnsi="Times New Roman" w:cs="Times New Roman"/>
+          <w:sz w:val="28"/>
+          <w:szCs w:val="28"/>
+        </w:rPr>
+      </w:pPr>
+      <w:r>
+        <w:rPr>
+          <w:rFonts w:ascii="Times New Roman" w:hAnsi="Times New Roman" w:cs="Times New Roman"/>
+          <w:sz w:val="28"/>
+          <w:szCs w:val="28"/>
+        </w:rPr>
+        <w:t xml:space="preserve">   AC_INIT([amhello], [1.0], [bug-automake@gnu.org])</w:t>
+      </w:r>
+    </w:p>
+    <w:p>
+      <w:pPr>
+        <w:rPr>
+          <w:rFonts w:ascii="Times New Roman" w:hAnsi="Times New Roman" w:cs="Times New Roman"/>
+          <w:sz w:val="28"/>
+          <w:szCs w:val="28"/>
+        </w:rPr>
+      </w:pPr>
+      <w:r>
+        <w:rPr>
+          <w:rFonts w:ascii="Times New Roman" w:hAnsi="Times New Roman" w:cs="Times New Roman"/>
+          <w:sz w:val="28"/>
+          <w:szCs w:val="28"/>
+        </w:rPr>
+        <w:t xml:space="preserve">   AM_INIT_AUTOMAKE([-Wall -Werror foreign])</w:t>
+      </w:r>
+    </w:p>
+    <w:p>
+      <w:pPr>
+        <w:rPr>
+          <w:rFonts w:ascii="Times New Roman" w:hAnsi="Times New Roman" w:cs="Times New Roman"/>
+          <w:sz w:val="28"/>
+          <w:szCs w:val="28"/>
+        </w:rPr>
+      </w:pPr>
+      <w:r>
+        <w:rPr>
+          <w:rFonts w:ascii="Times New Roman" w:hAnsi="Times New Roman" w:cs="Times New Roman"/>
+          <w:sz w:val="28"/>
+          <w:szCs w:val="28"/>
+        </w:rPr>
+        <w:t xml:space="preserve">   dùng để khởi chạy Autoconf và Automake. AC_INIT lấy ra các thông số như tên gói, version, email liên hệ khi có bug trong gói (email này cũng xuất hiện ở cuối kết quả chạy lệnh ./configure --help).</w:t>
+      </w:r>
+    </w:p>
+    <w:p>
+      <w:pPr>
+        <w:rPr>
+          <w:rFonts w:ascii="Times New Roman" w:hAnsi="Times New Roman" w:cs="Times New Roman"/>
+          <w:sz w:val="28"/>
+          <w:szCs w:val="28"/>
+        </w:rPr>
+      </w:pPr>
+      <w:r>
+        <w:rPr>
+          <w:rFonts w:ascii="Times New Roman" w:hAnsi="Times New Roman" w:cs="Times New Roman"/>
+          <w:sz w:val="28"/>
+          <w:szCs w:val="28"/>
+        </w:rPr>
+        <w:t xml:space="preserve">   - Các đối số của AM_INIT_AUTOMAKE là một danh sách các option:</w:t>
+      </w:r>
+    </w:p>
+    <w:p>
+      <w:pPr>
+        <w:rPr>
+          <w:rFonts w:ascii="Times New Roman" w:hAnsi="Times New Roman" w:cs="Times New Roman"/>
+          <w:sz w:val="28"/>
+          <w:szCs w:val="28"/>
+        </w:rPr>
+      </w:pPr>
+      <w:r>
+        <w:rPr>
+          <w:rFonts w:ascii="Times New Roman" w:hAnsi="Times New Roman" w:cs="Times New Roman"/>
+          <w:sz w:val="28"/>
+          <w:szCs w:val="28"/>
+        </w:rPr>
+        <w:t xml:space="preserve">      - -Wall và -Werror yêu cầu automake bật tất cả các warning và báo cáo chúng giống như các error. (để cho an toàn và tránh bỏ sót issue).</w:t>
+      </w:r>
+    </w:p>
+    <w:p>
+      <w:pPr>
+        <w:rPr>
+          <w:rFonts w:ascii="Times New Roman" w:hAnsi="Times New Roman" w:cs="Times New Roman"/>
+          <w:sz w:val="28"/>
+          <w:szCs w:val="28"/>
+        </w:rPr>
+      </w:pPr>
+      <w:r>
+        <w:rPr>
+          <w:rFonts w:ascii="Times New Roman" w:hAnsi="Times New Roman" w:cs="Times New Roman"/>
+          <w:sz w:val="28"/>
+          <w:szCs w:val="28"/>
+        </w:rPr>
+        <w:t xml:space="preserve">      - foreign option thông báo cho Automake rằng gói này không theo chuẩn GNU (gói GNU thường phải có thêm các file như ChangeLog, AUTHORS v.v.).</w:t>
+      </w:r>
+    </w:p>
+    <w:p>
+      <w:pPr>
+        <w:rPr>
+          <w:rFonts w:ascii="Times New Roman" w:hAnsi="Times New Roman" w:cs="Times New Roman"/>
+          <w:sz w:val="28"/>
+          <w:szCs w:val="28"/>
+        </w:rPr>
+      </w:pPr>
+      <w:r>
+        <w:rPr>
+          <w:rFonts w:ascii="Times New Roman" w:hAnsi="Times New Roman" w:cs="Times New Roman"/>
+          <w:sz w:val="28"/>
+          <w:szCs w:val="28"/>
+        </w:rPr>
+        <w:t>Ngoài ra có thể khai báo theo kiểu sau:</w:t>
+      </w:r>
+    </w:p>
+    <w:p>
+      <w:pPr>
+        <w:rPr>
+          <w:rFonts w:ascii="Times New Roman" w:hAnsi="Times New Roman" w:cs="Times New Roman"/>
+          <w:sz w:val="28"/>
+          <w:szCs w:val="28"/>
+        </w:rPr>
+      </w:pPr>
+      <w:r>
+        <w:rPr>
+          <w:rFonts w:ascii="Times New Roman" w:hAnsi="Times New Roman" w:cs="Times New Roman"/>
+          <w:sz w:val="28"/>
+          <w:szCs w:val="28"/>
+        </w:rPr>
+        <w:t>(AC_INIT(src/main.cc)</w:t>
+      </w:r>
+    </w:p>
+    <w:p>
+      <w:pPr>
+        <w:rPr>
+          <w:rFonts w:ascii="Times New Roman" w:hAnsi="Times New Roman" w:cs="Times New Roman"/>
+          <w:sz w:val="28"/>
+          <w:szCs w:val="28"/>
+        </w:rPr>
+      </w:pPr>
+      <w:r>
+        <w:rPr>
+          <w:rFonts w:ascii="Times New Roman" w:hAnsi="Times New Roman" w:cs="Times New Roman"/>
+          <w:sz w:val="28"/>
+          <w:szCs w:val="28"/>
+        </w:rPr>
+        <w:t>PACKAGE=helloworld</w:t>
+      </w:r>
+    </w:p>
+    <w:p>
+      <w:pPr>
+        <w:rPr>
+          <w:rFonts w:ascii="Times New Roman" w:hAnsi="Times New Roman" w:cs="Times New Roman"/>
+          <w:sz w:val="28"/>
+          <w:szCs w:val="28"/>
+        </w:rPr>
+      </w:pPr>
+      <w:r>
+        <w:rPr>
+          <w:rFonts w:ascii="Times New Roman" w:hAnsi="Times New Roman" w:cs="Times New Roman"/>
+          <w:sz w:val="28"/>
+          <w:szCs w:val="28"/>
+        </w:rPr>
+        <w:t>VERSION=0.1.0</w:t>
+      </w:r>
+    </w:p>
+    <w:p>
+      <w:pPr>
+        <w:rPr>
+          <w:rFonts w:ascii="Times New Roman" w:hAnsi="Times New Roman" w:cs="Times New Roman"/>
+          <w:sz w:val="28"/>
+          <w:szCs w:val="28"/>
+        </w:rPr>
+      </w:pPr>
+      <w:r>
+        <w:rPr>
+          <w:rFonts w:ascii="Times New Roman" w:hAnsi="Times New Roman" w:cs="Times New Roman"/>
+          <w:sz w:val="28"/>
+          <w:szCs w:val="28"/>
+        </w:rPr>
+        <w:t>AM_INIT_AUTOMAKE($PACKAGE, $VERSION)</w:t>
+      </w:r>
+    </w:p>
+    <w:p>
+      <w:pPr>
+        <w:rPr>
+          <w:rFonts w:ascii="Times New Roman" w:hAnsi="Times New Roman" w:cs="Times New Roman"/>
+          <w:sz w:val="28"/>
+          <w:szCs w:val="28"/>
+        </w:rPr>
+      </w:pPr>
+      <w:r>
+        <w:rPr>
+          <w:rFonts w:ascii="Times New Roman" w:hAnsi="Times New Roman" w:cs="Times New Roman"/>
+          <w:sz w:val="28"/>
+          <w:szCs w:val="28"/>
+        </w:rPr>
+        <w:t>)</w:t>
+      </w:r>
+    </w:p>
+    <w:p>
+      <w:pPr>
+        <w:rPr>
+          <w:rFonts w:ascii="Times New Roman" w:hAnsi="Times New Roman" w:cs="Times New Roman"/>
+          <w:sz w:val="28"/>
+          <w:szCs w:val="28"/>
+        </w:rPr>
+      </w:pPr>
+      <w:r>
+        <w:rPr>
+          <w:rFonts w:ascii="Times New Roman" w:hAnsi="Times New Roman" w:cs="Times New Roman"/>
+          <w:sz w:val="28"/>
+          <w:szCs w:val="28"/>
+        </w:rPr>
+        <w:t xml:space="preserve">   - Dòng AC_PROG_CC để tạo configure script tìm kiếm trình biên dịch C và định nghĩa các biến CC với tên của nó. Tệp src/Makefile.in (được tạo bởi Automake) sẽ sử dụng các biến CC này để build chương trình hello, nên khi configure tạo src/Makefile từ src/Makefile.in thì nó sẽ định nghĩa CC với giá trị đã tìm được. (nếu Automake yêu cầu tạo Makefile.in có dùng CC mà configure.ac chưa định nghĩa thì nó sẽ yêu cầu bạn gọi nó trong AC_PROG_CC).</w:t>
+      </w:r>
+    </w:p>
+    <w:p>
+      <w:pPr>
+        <w:rPr>
+          <w:rFonts w:ascii="Times New Roman" w:hAnsi="Times New Roman" w:cs="Times New Roman"/>
+          <w:sz w:val="28"/>
+          <w:szCs w:val="28"/>
+        </w:rPr>
+      </w:pPr>
+      <w:r>
+        <w:rPr>
+          <w:rFonts w:ascii="Times New Roman" w:hAnsi="Times New Roman" w:cs="Times New Roman"/>
+          <w:sz w:val="28"/>
+          <w:szCs w:val="28"/>
+        </w:rPr>
+        <w:t>(</w:t>
+      </w:r>
+      <w:r>
+        <w:rPr>
+          <w:rFonts w:ascii="Times New Roman" w:hAnsi="Times New Roman" w:cs="Times New Roman"/>
+          <w:sz w:val="28"/>
+          <w:szCs w:val="28"/>
+        </w:rPr>
+        <w:t>Nếu muốn sử dụng trình biên dịch C++ thì khai báo AC_PROG_CXX, các biến CXX, GXX và CXXFLAGS sẽ đượ</w:t>
+      </w:r>
+      <w:r>
+        <w:rPr>
+          <w:rFonts w:ascii="Times New Roman" w:hAnsi="Times New Roman" w:cs="Times New Roman"/>
+          <w:sz w:val="28"/>
+          <w:szCs w:val="28"/>
+        </w:rPr>
+        <w:t>c set</w:t>
+      </w:r>
+      <w:r>
+        <w:rPr>
+          <w:rFonts w:ascii="Times New Roman" w:hAnsi="Times New Roman" w:cs="Times New Roman"/>
+          <w:sz w:val="28"/>
+          <w:szCs w:val="28"/>
+        </w:rPr>
+        <w:t>)</w:t>
+      </w:r>
+      <w:r>
+        <w:rPr>
+          <w:rFonts w:ascii="Times New Roman" w:hAnsi="Times New Roman" w:cs="Times New Roman"/>
+          <w:sz w:val="28"/>
+          <w:szCs w:val="28"/>
+        </w:rPr>
+        <w:t>.</w:t>
+      </w:r>
+    </w:p>
+    <w:p>
+      <w:pPr>
+        <w:rPr>
+          <w:rFonts w:ascii="Times New Roman" w:hAnsi="Times New Roman" w:cs="Times New Roman"/>
+          <w:sz w:val="28"/>
+          <w:szCs w:val="28"/>
+        </w:rPr>
+      </w:pPr>
+      <w:r>
+        <w:rPr>
+          <w:rFonts w:ascii="Times New Roman" w:hAnsi="Times New Roman" w:cs="Times New Roman"/>
+          <w:sz w:val="28"/>
+          <w:szCs w:val="28"/>
+        </w:rPr>
+        <w:lastRenderedPageBreak/>
+        <w:t xml:space="preserve">   - Dòng AC_CONFIG_HEADERS([config.h]) được gọi để script configure tạo ra file config.h (tập hợp các '#define' mà các macros khác khai báo trong configure.ac)</w:t>
+      </w:r>
+    </w:p>
+    <w:p>
+      <w:pPr>
+        <w:rPr>
+          <w:rFonts w:ascii="Times New Roman" w:hAnsi="Times New Roman" w:cs="Times New Roman"/>
+          <w:sz w:val="28"/>
+          <w:szCs w:val="28"/>
+        </w:rPr>
+      </w:pPr>
+      <w:r>
+        <w:rPr>
+          <w:rFonts w:ascii="Times New Roman" w:hAnsi="Times New Roman" w:cs="Times New Roman"/>
+          <w:sz w:val="28"/>
+          <w:szCs w:val="28"/>
+        </w:rPr>
+        <w:t xml:space="preserve">      - Ví dụ một đoạn config.h sau khi configure chạy như sau:</w:t>
+      </w:r>
+    </w:p>
+    <w:p>
+      <w:pPr>
+        <w:rPr>
+          <w:rFonts w:ascii="Times New Roman" w:hAnsi="Times New Roman" w:cs="Times New Roman"/>
+          <w:sz w:val="28"/>
+          <w:szCs w:val="28"/>
+        </w:rPr>
+      </w:pPr>
+      <w:r>
+        <w:rPr>
+          <w:rFonts w:ascii="Times New Roman" w:hAnsi="Times New Roman" w:cs="Times New Roman"/>
+          <w:sz w:val="28"/>
+          <w:szCs w:val="28"/>
+        </w:rPr>
+        <w:t xml:space="preserve">         + /* Define to the address where bug reports for this package should be sent. */</w:t>
+      </w:r>
+    </w:p>
+    <w:p>
+      <w:pPr>
+        <w:rPr>
+          <w:rFonts w:ascii="Times New Roman" w:hAnsi="Times New Roman" w:cs="Times New Roman"/>
+          <w:sz w:val="28"/>
+          <w:szCs w:val="28"/>
+        </w:rPr>
+      </w:pPr>
+      <w:r>
+        <w:rPr>
+          <w:rFonts w:ascii="Times New Roman" w:hAnsi="Times New Roman" w:cs="Times New Roman"/>
+          <w:sz w:val="28"/>
+          <w:szCs w:val="28"/>
+        </w:rPr>
+        <w:t xml:space="preserve">            #define PACKAGE_BUGREPORT "bug-automake@gnu.org"</w:t>
+      </w:r>
+    </w:p>
+    <w:p>
+      <w:pPr>
+        <w:rPr>
+          <w:rFonts w:ascii="Times New Roman" w:hAnsi="Times New Roman" w:cs="Times New Roman"/>
+          <w:sz w:val="28"/>
+          <w:szCs w:val="28"/>
+        </w:rPr>
+      </w:pPr>
+    </w:p>
+    <w:p>
+      <w:pPr>
+        <w:rPr>
+          <w:rFonts w:ascii="Times New Roman" w:hAnsi="Times New Roman" w:cs="Times New Roman"/>
+          <w:sz w:val="28"/>
+          <w:szCs w:val="28"/>
+        </w:rPr>
+      </w:pPr>
+      <w:r>
+        <w:rPr>
+          <w:rFonts w:ascii="Times New Roman" w:hAnsi="Times New Roman" w:cs="Times New Roman"/>
+          <w:sz w:val="28"/>
+          <w:szCs w:val="28"/>
+        </w:rPr>
+        <w:t xml:space="preserve">            /* Define to the full name and version of this package. */</w:t>
+      </w:r>
+    </w:p>
+    <w:p>
+      <w:pPr>
+        <w:rPr>
+          <w:rFonts w:ascii="Times New Roman" w:hAnsi="Times New Roman" w:cs="Times New Roman"/>
+          <w:sz w:val="28"/>
+          <w:szCs w:val="28"/>
+        </w:rPr>
+      </w:pPr>
+      <w:r>
+        <w:rPr>
+          <w:rFonts w:ascii="Times New Roman" w:hAnsi="Times New Roman" w:cs="Times New Roman"/>
+          <w:sz w:val="28"/>
+          <w:szCs w:val="28"/>
+        </w:rPr>
+        <w:t xml:space="preserve">            #define PACKAGE_STRING "amhello 1.0"</w:t>
+      </w:r>
+    </w:p>
+    <w:p>
+      <w:pPr>
+        <w:rPr>
+          <w:rFonts w:ascii="Times New Roman" w:hAnsi="Times New Roman" w:cs="Times New Roman"/>
+          <w:sz w:val="28"/>
+          <w:szCs w:val="28"/>
+        </w:rPr>
+      </w:pPr>
+      <w:r>
+        <w:rPr>
+          <w:rFonts w:ascii="Times New Roman" w:hAnsi="Times New Roman" w:cs="Times New Roman"/>
+          <w:sz w:val="28"/>
+          <w:szCs w:val="28"/>
+        </w:rPr>
+        <w:t xml:space="preserve">         + Như trong src/main.c có include config.h để sử dụng PACKAGE_STRING. Trong những project thực tế, file config.h có thể rất lớn.</w:t>
+      </w:r>
+    </w:p>
+    <w:p>
+      <w:pPr>
+        <w:rPr>
+          <w:rFonts w:ascii="Times New Roman" w:hAnsi="Times New Roman" w:cs="Times New Roman"/>
+          <w:sz w:val="28"/>
+          <w:szCs w:val="28"/>
+        </w:rPr>
+      </w:pPr>
+      <w:r>
+        <w:rPr>
+          <w:rFonts w:ascii="Times New Roman" w:hAnsi="Times New Roman" w:cs="Times New Roman"/>
+          <w:sz w:val="28"/>
+          <w:szCs w:val="28"/>
+        </w:rPr>
+        <w:t xml:space="preserve">   - AC_CONFIG_FILES macro khai báo một list các file mà configure sẽ tạo ra từ những template *.in. Automake sẽ quét list này để tìm các file Makefile.am mà nó phải xử lý. (**chú thích quan trọng: khi thêm mới một thư mục vào project của bạn, cần thêm cả Makefile của nó vào list này nếu không, Automake sẽ không bao giờ xử lý được file Makefile.am mới mà bạn tạo ra cho thư mục đó)</w:t>
+      </w:r>
+      <w:r>
+        <w:rPr>
+          <w:rFonts w:ascii="Times New Roman" w:hAnsi="Times New Roman" w:cs="Times New Roman"/>
+          <w:sz w:val="28"/>
+          <w:szCs w:val="28"/>
+        </w:rPr>
+        <w:t>.</w:t>
+      </w:r>
+    </w:p>
+    <w:p>
+      <w:pPr>
+        <w:pStyle w:val="Heading4"/>
+        <w:rPr>
+          <w:rFonts w:ascii="Times New Roman" w:hAnsi="Times New Roman" w:cs="Times New Roman"/>
+          <w:sz w:val="28"/>
+          <w:szCs w:val="28"/>
+        </w:rPr>
+      </w:pPr>
+      <w:r>
+        <w:rPr>
+          <w:rFonts w:ascii="Times New Roman" w:hAnsi="Times New Roman" w:cs="Times New Roman"/>
+          <w:sz w:val="28"/>
+          <w:szCs w:val="28"/>
+        </w:rPr>
+        <w:t>Autoscan</w:t>
+      </w:r>
+    </w:p>
+    <w:p>
+      <w:pPr>
+        <w:rPr>
+          <w:rFonts w:ascii="Times New Roman" w:hAnsi="Times New Roman" w:cs="Times New Roman"/>
+          <w:sz w:val="28"/>
+          <w:szCs w:val="28"/>
+        </w:rPr>
+      </w:pPr>
+      <w:r>
+        <w:rPr>
+          <w:rFonts w:ascii="Times New Roman" w:hAnsi="Times New Roman" w:cs="Times New Roman"/>
+          <w:sz w:val="28"/>
+          <w:szCs w:val="28"/>
+        </w:rPr>
+        <w:t>- Có thể dùng lệnh autoscan để tạo file configure.ac (lệnh này sẽ kiểm tra các file source trong thư mục được đưa vào từ đối dòng lệnh hoặc thư mục hiện tại và tạo ra file configure.scan với các thành phần sơ bộ của một file configure.ac hoặc kiểm tra file configure.ac có sẵn và bổ sung nó).</w:t>
+      </w:r>
+    </w:p>
+    <w:p>
+      <w:pPr>
+        <w:rPr>
+          <w:rFonts w:ascii="Times New Roman" w:hAnsi="Times New Roman" w:cs="Times New Roman"/>
+          <w:sz w:val="28"/>
+          <w:szCs w:val="28"/>
+        </w:rPr>
+      </w:pPr>
+      <w:r>
+        <w:rPr>
+          <w:rFonts w:ascii="Times New Roman" w:hAnsi="Times New Roman" w:cs="Times New Roman"/>
+          <w:sz w:val="28"/>
+          <w:szCs w:val="28"/>
+        </w:rPr>
+        <w:t>- Khi sử dụng autoscan, ta phải tự sửa file configure.scan rồi đổi tên nó thành configure.ac. Autoscan có thể xuất ra các macro sai lệch, khi đó lệnh autoconf sẽ tạo ra warning và ta cần sửa lại chúng. Nếu ta muốn package dùng một file configuration header nào dó, cần gọi lệnh AC_CONFIG_HEADERS. Ta cũng có thể thay đổi hoặc thêm một số chỉ dẫn #if để làm cho chương trình hoạt động được với Autoconf.</w:t>
+      </w:r>
+    </w:p>
+    <w:p>
+      <w:pPr>
+        <w:rPr>
+          <w:rFonts w:ascii="Times New Roman" w:hAnsi="Times New Roman" w:cs="Times New Roman"/>
+          <w:sz w:val="28"/>
+          <w:szCs w:val="28"/>
+        </w:rPr>
+      </w:pPr>
+      <w:r>
+        <w:rPr>
+          <w:rFonts w:ascii="Times New Roman" w:hAnsi="Times New Roman" w:cs="Times New Roman"/>
+          <w:sz w:val="28"/>
+          <w:szCs w:val="28"/>
+        </w:rPr>
+        <w:t>- xem tệp autoscan.log để biết thêm lý do tại sao một macro được yêu cầu.</w:t>
+      </w:r>
+    </w:p>
+    <w:p>
+      <w:pPr>
+        <w:rPr>
+          <w:rFonts w:ascii="Times New Roman" w:hAnsi="Times New Roman" w:cs="Times New Roman"/>
+          <w:sz w:val="28"/>
+          <w:szCs w:val="28"/>
+        </w:rPr>
+      </w:pPr>
+      <w:r>
+        <w:rPr>
+          <w:rFonts w:ascii="Times New Roman" w:hAnsi="Times New Roman" w:cs="Times New Roman"/>
+          <w:sz w:val="28"/>
+          <w:szCs w:val="28"/>
+        </w:rPr>
+        <w:t xml:space="preserve">- autoscan sử dụng một số tệp dữ liệu (cài cùng Autoconf) để xác định macro nào cần xuất ra khi tìm thấy một ký hiệu đặc biệt nào đó trong file source của package. </w:t>
+      </w:r>
+    </w:p>
+    <w:p>
+      <w:pPr>
+        <w:rPr>
+          <w:rFonts w:ascii="Times New Roman" w:hAnsi="Times New Roman" w:cs="Times New Roman"/>
+          <w:sz w:val="28"/>
+          <w:szCs w:val="28"/>
+        </w:rPr>
+      </w:pPr>
+      <w:r>
+        <w:rPr>
+          <w:rFonts w:ascii="Times New Roman" w:hAnsi="Times New Roman" w:cs="Times New Roman"/>
+          <w:sz w:val="28"/>
+          <w:szCs w:val="28"/>
+        </w:rPr>
+        <w:lastRenderedPageBreak/>
+        <w:t>- Một số tùy chọn của autoscan:</w:t>
+      </w:r>
+    </w:p>
+    <w:p>
+      <w:pPr>
+        <w:rPr>
+          <w:rFonts w:ascii="Times New Roman" w:hAnsi="Times New Roman" w:cs="Times New Roman"/>
+          <w:sz w:val="28"/>
+          <w:szCs w:val="28"/>
+        </w:rPr>
+      </w:pPr>
+      <w:r>
+        <w:rPr>
+          <w:rFonts w:ascii="Times New Roman" w:hAnsi="Times New Roman" w:cs="Times New Roman"/>
+          <w:sz w:val="28"/>
+          <w:szCs w:val="28"/>
+        </w:rPr>
+        <w:t xml:space="preserve">   - --help, -h: in ra các option</w:t>
+      </w:r>
+    </w:p>
+    <w:p>
+      <w:pPr>
+        <w:rPr>
+          <w:rFonts w:ascii="Times New Roman" w:hAnsi="Times New Roman" w:cs="Times New Roman"/>
+          <w:sz w:val="28"/>
+          <w:szCs w:val="28"/>
+        </w:rPr>
+      </w:pPr>
+      <w:r>
+        <w:rPr>
+          <w:rFonts w:ascii="Times New Roman" w:hAnsi="Times New Roman" w:cs="Times New Roman"/>
+          <w:sz w:val="28"/>
+          <w:szCs w:val="28"/>
+        </w:rPr>
+        <w:t xml:space="preserve">   - --version, -V: in ra version của autoconf</w:t>
+      </w:r>
+    </w:p>
+    <w:p>
+      <w:pPr>
+        <w:rPr>
+          <w:rFonts w:ascii="Times New Roman" w:hAnsi="Times New Roman" w:cs="Times New Roman"/>
+          <w:sz w:val="28"/>
+          <w:szCs w:val="28"/>
+        </w:rPr>
+      </w:pPr>
+      <w:r>
+        <w:rPr>
+          <w:rFonts w:ascii="Times New Roman" w:hAnsi="Times New Roman" w:cs="Times New Roman"/>
+          <w:sz w:val="28"/>
+          <w:szCs w:val="28"/>
+        </w:rPr>
+        <w:t xml:space="preserve">   - --verbose, -v: in ra tên của các file mà nó kiểm tra và các ký hiệu tiềm năng mà nó tìm thấy.</w:t>
+      </w:r>
+    </w:p>
+    <w:p>
+      <w:pPr>
+        <w:rPr>
+          <w:rFonts w:ascii="Times New Roman" w:hAnsi="Times New Roman" w:cs="Times New Roman"/>
+          <w:sz w:val="28"/>
+          <w:szCs w:val="28"/>
+        </w:rPr>
+      </w:pPr>
+      <w:r>
+        <w:rPr>
+          <w:rFonts w:ascii="Times New Roman" w:hAnsi="Times New Roman" w:cs="Times New Roman"/>
+          <w:sz w:val="28"/>
+          <w:szCs w:val="28"/>
+        </w:rPr>
+        <w:t xml:space="preserve">   - --debug, -d: không remove các file tạm.</w:t>
+      </w:r>
+    </w:p>
+    <w:p>
+      <w:pPr>
+        <w:rPr>
+          <w:rFonts w:ascii="Times New Roman" w:hAnsi="Times New Roman" w:cs="Times New Roman"/>
+          <w:sz w:val="28"/>
+          <w:szCs w:val="28"/>
+        </w:rPr>
+      </w:pPr>
+      <w:r>
+        <w:rPr>
+          <w:rFonts w:ascii="Times New Roman" w:hAnsi="Times New Roman" w:cs="Times New Roman"/>
+          <w:sz w:val="28"/>
+          <w:szCs w:val="28"/>
+        </w:rPr>
+        <w:t xml:space="preserve">   - --include=dir, -I dir: chèn thư mục (dir) vào cuối đường dẫn include.</w:t>
+      </w:r>
+    </w:p>
+    <w:p>
+      <w:pPr>
+        <w:rPr>
+          <w:rFonts w:ascii="Times New Roman" w:hAnsi="Times New Roman" w:cs="Times New Roman"/>
+          <w:sz w:val="28"/>
+          <w:szCs w:val="28"/>
+        </w:rPr>
+      </w:pPr>
+      <w:r>
+        <w:rPr>
+          <w:rFonts w:ascii="Times New Roman" w:hAnsi="Times New Roman" w:cs="Times New Roman"/>
+          <w:sz w:val="28"/>
+          <w:szCs w:val="28"/>
+        </w:rPr>
+        <w:t xml:space="preserve">   - --prepend-include=dir, -B dir: chèn thư mục (dir) vào đầu đường dẫn include.</w:t>
+      </w:r>
+    </w:p>
+    <w:p>
+      <w:pPr>
+        <w:pStyle w:val="Heading3"/>
+        <w:rPr>
+          <w:rFonts w:ascii="Times New Roman" w:hAnsi="Times New Roman" w:cs="Times New Roman"/>
+          <w:sz w:val="28"/>
+          <w:szCs w:val="28"/>
+        </w:rPr>
+      </w:pPr>
+      <w:r>
+        <w:rPr>
+          <w:rFonts w:ascii="Times New Roman" w:hAnsi="Times New Roman" w:cs="Times New Roman"/>
+          <w:sz w:val="28"/>
+          <w:szCs w:val="28"/>
+        </w:rPr>
+        <w:t>Makefile.ac</w:t>
+      </w:r>
+    </w:p>
+    <w:p>
+      <w:pPr>
+        <w:pStyle w:val="Heading4"/>
+        <w:rPr>
+          <w:rFonts w:ascii="Times New Roman" w:hAnsi="Times New Roman" w:cs="Times New Roman"/>
+          <w:sz w:val="28"/>
+          <w:szCs w:val="28"/>
+        </w:rPr>
+      </w:pPr>
+      <w:r>
+        <w:rPr>
+          <w:rFonts w:ascii="Times New Roman" w:hAnsi="Times New Roman" w:cs="Times New Roman"/>
+          <w:sz w:val="28"/>
+          <w:szCs w:val="28"/>
+        </w:rPr>
+        <w:t>bin_PROGRAMS = hello</w:t>
+      </w:r>
+    </w:p>
+    <w:p>
+      <w:pPr>
+        <w:pStyle w:val="Heading4"/>
+        <w:rPr>
+          <w:rFonts w:ascii="Times New Roman" w:hAnsi="Times New Roman" w:cs="Times New Roman"/>
+        </w:rPr>
+      </w:pPr>
+      <w:r>
+        <w:rPr>
+          <w:rFonts w:ascii="Times New Roman" w:hAnsi="Times New Roman" w:cs="Times New Roman"/>
+          <w:sz w:val="28"/>
+          <w:szCs w:val="28"/>
+        </w:rPr>
+        <w:t>hello_SOURCES = main.c</w:t>
+      </w:r>
+    </w:p>
+    <w:p>
+      <w:pPr>
+        <w:rPr>
+          <w:rFonts w:ascii="Times New Roman" w:hAnsi="Times New Roman" w:cs="Times New Roman"/>
+          <w:sz w:val="28"/>
+          <w:szCs w:val="28"/>
+        </w:rPr>
+      </w:pPr>
+      <w:r>
+        <w:rPr>
+          <w:rFonts w:ascii="Times New Roman" w:hAnsi="Times New Roman" w:cs="Times New Roman"/>
+          <w:sz w:val="28"/>
+          <w:szCs w:val="28"/>
+        </w:rPr>
+        <w:t>- File này chứa các hướng dẫn để Automake build và install helloworld.</w:t>
+      </w:r>
+    </w:p>
+    <w:p>
+      <w:pPr>
+        <w:rPr>
+          <w:rFonts w:ascii="Times New Roman" w:hAnsi="Times New Roman" w:cs="Times New Roman"/>
+          <w:sz w:val="28"/>
+          <w:szCs w:val="28"/>
+        </w:rPr>
+      </w:pPr>
+      <w:r>
+        <w:rPr>
+          <w:rFonts w:ascii="Times New Roman" w:hAnsi="Times New Roman" w:cs="Times New Roman"/>
+          <w:sz w:val="28"/>
+          <w:szCs w:val="28"/>
+        </w:rPr>
+        <w:t xml:space="preserve">- Một file Makefile.am có cấu trúc như một Makefile thông thường. Khi automake xử lý Makefile.am, nó sẽ sao chép toàn bộ các file vào Makefile.in (Makefile.in sẽ được chuyển thành Makefile bằng configure) và xử lý các biến bằng các tạo ra một số rule để build và thêm các biến khác. </w:t>
+      </w:r>
+    </w:p>
+    <w:p>
+      <w:pPr>
+        <w:rPr>
+          <w:rFonts w:ascii="Times New Roman" w:hAnsi="Times New Roman" w:cs="Times New Roman"/>
+          <w:sz w:val="28"/>
+          <w:szCs w:val="28"/>
+        </w:rPr>
+      </w:pPr>
+      <w:r>
+        <w:rPr>
+          <w:rFonts w:ascii="Times New Roman" w:hAnsi="Times New Roman" w:cs="Times New Roman"/>
+          <w:sz w:val="28"/>
+          <w:szCs w:val="28"/>
+        </w:rPr>
+        <w:t>- Những biến kết thúc bằng _PROGRAMS là những biến đặc biệt dùng để liệt kê các chương trình mà Automake cần build. Theo cách gọi trong Automake thì hậu tố _PROGRAMS được gọi là một primary, Automake cũng nhận các primary khác như _SCRIPTS, _DATA, _LIBRARIES, v.v. tương ứng với các loại file khác nhau.</w:t>
+      </w:r>
+    </w:p>
+    <w:p>
+      <w:pPr>
+        <w:rPr>
+          <w:rFonts w:ascii="Times New Roman" w:hAnsi="Times New Roman" w:cs="Times New Roman"/>
+          <w:sz w:val="28"/>
+          <w:szCs w:val="28"/>
+        </w:rPr>
+      </w:pPr>
+      <w:r>
+        <w:rPr>
+          <w:rFonts w:ascii="Times New Roman" w:hAnsi="Times New Roman" w:cs="Times New Roman"/>
+          <w:sz w:val="28"/>
+          <w:szCs w:val="28"/>
+        </w:rPr>
+        <w:t xml:space="preserve">- phần </w:t>
+      </w:r>
+      <w:r>
+        <w:rPr>
+          <w:rFonts w:ascii="Times New Roman" w:hAnsi="Times New Roman" w:cs="Times New Roman"/>
+          <w:sz w:val="28"/>
+          <w:szCs w:val="28"/>
+        </w:rPr>
+        <w:t>‘</w:t>
+      </w:r>
+      <w:r>
+        <w:rPr>
+          <w:rFonts w:ascii="Times New Roman" w:hAnsi="Times New Roman" w:cs="Times New Roman"/>
+          <w:sz w:val="28"/>
+          <w:szCs w:val="28"/>
+        </w:rPr>
+        <w:t>bin</w:t>
+      </w:r>
+      <w:r>
+        <w:rPr>
+          <w:rFonts w:ascii="Times New Roman" w:hAnsi="Times New Roman" w:cs="Times New Roman"/>
+          <w:sz w:val="28"/>
+          <w:szCs w:val="28"/>
+        </w:rPr>
+        <w:t>’</w:t>
+      </w:r>
+      <w:r>
+        <w:rPr>
+          <w:rFonts w:ascii="Times New Roman" w:hAnsi="Times New Roman" w:cs="Times New Roman"/>
+          <w:sz w:val="28"/>
+          <w:szCs w:val="28"/>
+        </w:rPr>
+        <w:t xml:space="preserve"> trong bin_PROGRAMS cho automake biết rằng </w:t>
+      </w:r>
+      <w:r>
+        <w:rPr>
+          <w:rFonts w:ascii="Times New Roman" w:hAnsi="Times New Roman" w:cs="Times New Roman"/>
+          <w:sz w:val="28"/>
+          <w:szCs w:val="28"/>
+        </w:rPr>
+        <w:t xml:space="preserve">chương trình kết quả cần được cài vào </w:t>
+      </w:r>
+      <w:r>
+        <w:rPr>
+          <w:rFonts w:ascii="Times New Roman" w:hAnsi="Times New Roman" w:cs="Times New Roman"/>
+          <w:sz w:val="28"/>
+          <w:szCs w:val="28"/>
+        </w:rPr>
+        <w:t>bindir.</w:t>
+      </w:r>
+      <w:r>
+        <w:rPr>
+          <w:rFonts w:ascii="Times New Roman" w:hAnsi="Times New Roman" w:cs="Times New Roman"/>
+          <w:sz w:val="28"/>
+          <w:szCs w:val="28"/>
+        </w:rPr>
+        <w:t xml:space="preserve"> </w:t>
+      </w:r>
+      <w:r>
+        <w:rPr>
+          <w:rFonts w:ascii="Times New Roman" w:hAnsi="Times New Roman" w:cs="Times New Roman"/>
+          <w:sz w:val="28"/>
+          <w:szCs w:val="28"/>
+        </w:rPr>
+        <w:t>GNU Build System sử dụng một tập hợp các biến để chỉ các thư mục đích cho phép người dùng tuỳ chọn:</w:t>
+      </w:r>
+    </w:p>
+    <w:tbl>
+      <w:tblPr>
+        <w:tblStyle w:val="TableGrid"/>
+        <w:tblW w:w="0" w:type="auto"/>
+        <w:tblLook w:val="04A0" w:firstRow="1" w:lastRow="0" w:firstColumn="1" w:lastColumn="0" w:noHBand="0" w:noVBand="1"/>
+      </w:tblPr>
+      <w:tblGrid>
+        <w:gridCol w:w="4675"/>
+        <w:gridCol w:w="4675"/>
+      </w:tblGrid>
+      <w:tr>
+        <w:tc>
+          <w:tcPr>
+            <w:tcW w:w="4675" w:type="dxa"/>
+          </w:tcPr>
+          <w:p>
+            <w:pPr>
+              <w:rPr>
+                <w:rFonts w:ascii="Times New Roman" w:hAnsi="Times New Roman" w:cs="Times New Roman"/>
+                <w:sz w:val="28"/>
+                <w:szCs w:val="28"/>
+              </w:rPr>
+            </w:pPr>
+            <w:r>
+              <w:rPr>
+                <w:rFonts w:ascii="Times New Roman" w:hAnsi="Times New Roman" w:cs="Times New Roman"/>
+                <w:sz w:val="28"/>
+                <w:szCs w:val="28"/>
+              </w:rPr>
+              <w:t>Biến thư mục</w:t>
+            </w:r>
+          </w:p>
+        </w:tc>
+        <w:tc>
+          <w:tcPr>
+            <w:tcW w:w="4675" w:type="dxa"/>
+          </w:tcPr>
+          <w:p>
+            <w:pPr>
+              <w:rPr>
+                <w:rFonts w:ascii="Times New Roman" w:hAnsi="Times New Roman" w:cs="Times New Roman"/>
+                <w:sz w:val="28"/>
+                <w:szCs w:val="28"/>
+              </w:rPr>
+            </w:pPr>
+            <w:r>
+              <w:rPr>
+                <w:rFonts w:ascii="Times New Roman" w:hAnsi="Times New Roman" w:cs="Times New Roman"/>
+                <w:sz w:val="28"/>
+                <w:szCs w:val="28"/>
+              </w:rPr>
+              <w:t>Giá trị mặc định</w:t>
+            </w:r>
+          </w:p>
+        </w:tc>
+      </w:tr>
+      <w:tr>
+        <w:tc>
+          <w:tcPr>
+            <w:tcW w:w="4675" w:type="dxa"/>
+          </w:tcPr>
+          <w:p>
+            <w:pPr>
+              <w:rPr>
+                <w:rFonts w:ascii="Times New Roman" w:hAnsi="Times New Roman" w:cs="Times New Roman"/>
+                <w:sz w:val="28"/>
+                <w:szCs w:val="28"/>
+              </w:rPr>
+            </w:pPr>
+            <w:r>
+              <w:rPr>
+                <w:rFonts w:ascii="Times New Roman" w:hAnsi="Times New Roman" w:cs="Times New Roman"/>
+                <w:sz w:val="28"/>
+                <w:szCs w:val="28"/>
+              </w:rPr>
+              <w:t>prefix</w:t>
+            </w:r>
+          </w:p>
+        </w:tc>
+        <w:tc>
+          <w:tcPr>
+            <w:tcW w:w="4675" w:type="dxa"/>
+          </w:tcPr>
+          <w:p>
+            <w:pPr>
+              <w:rPr>
+                <w:rFonts w:ascii="Times New Roman" w:hAnsi="Times New Roman" w:cs="Times New Roman"/>
+                <w:sz w:val="28"/>
+                <w:szCs w:val="28"/>
+              </w:rPr>
+            </w:pPr>
+            <w:r>
+              <w:rPr>
+                <w:rFonts w:ascii="Times New Roman" w:hAnsi="Times New Roman" w:cs="Times New Roman"/>
+                <w:sz w:val="28"/>
+                <w:szCs w:val="28"/>
+              </w:rPr>
+              <w:t>/usr/local</w:t>
+            </w:r>
+          </w:p>
+        </w:tc>
+      </w:tr>
+      <w:tr>
+        <w:tc>
+          <w:tcPr>
+            <w:tcW w:w="4675" w:type="dxa"/>
+          </w:tcPr>
+          <w:p>
+            <w:pPr>
+              <w:rPr>
+                <w:rFonts w:ascii="Times New Roman" w:hAnsi="Times New Roman" w:cs="Times New Roman"/>
+                <w:sz w:val="28"/>
+                <w:szCs w:val="28"/>
+              </w:rPr>
+            </w:pPr>
+            <w:r>
+              <w:rPr>
+                <w:rFonts w:ascii="Times New Roman" w:hAnsi="Times New Roman" w:cs="Times New Roman"/>
+                <w:sz w:val="28"/>
+                <w:szCs w:val="28"/>
+              </w:rPr>
+              <w:t>exec_prefix</w:t>
+            </w:r>
+          </w:p>
+        </w:tc>
+        <w:tc>
+          <w:tcPr>
+            <w:tcW w:w="4675" w:type="dxa"/>
+          </w:tcPr>
+          <w:p>
+            <w:pPr>
+              <w:rPr>
+                <w:rFonts w:ascii="Times New Roman" w:hAnsi="Times New Roman" w:cs="Times New Roman"/>
+                <w:sz w:val="28"/>
+                <w:szCs w:val="28"/>
+              </w:rPr>
+            </w:pPr>
+            <w:r>
+              <w:rPr>
+                <w:rFonts w:ascii="Times New Roman" w:hAnsi="Times New Roman" w:cs="Times New Roman"/>
+                <w:sz w:val="28"/>
+                <w:szCs w:val="28"/>
+              </w:rPr>
+              <w:t>${prefix}</w:t>
+            </w:r>
+          </w:p>
+        </w:tc>
+      </w:tr>
+      <w:tr>
+        <w:tc>
+          <w:tcPr>
+            <w:tcW w:w="4675" w:type="dxa"/>
+          </w:tcPr>
+          <w:p>
+            <w:pPr>
+              <w:rPr>
+                <w:rFonts w:ascii="Times New Roman" w:hAnsi="Times New Roman" w:cs="Times New Roman"/>
+                <w:sz w:val="28"/>
+                <w:szCs w:val="28"/>
+              </w:rPr>
+            </w:pPr>
+            <w:r>
+              <w:rPr>
+                <w:rFonts w:ascii="Times New Roman" w:hAnsi="Times New Roman" w:cs="Times New Roman"/>
+                <w:sz w:val="28"/>
+                <w:szCs w:val="28"/>
+              </w:rPr>
+              <w:t>bindir</w:t>
+            </w:r>
+            <w:r>
+              <w:rPr>
+                <w:rFonts w:ascii="Times New Roman" w:hAnsi="Times New Roman" w:cs="Times New Roman"/>
+                <w:sz w:val="28"/>
+                <w:szCs w:val="28"/>
+              </w:rPr>
+              <w:tab/>
+            </w:r>
+          </w:p>
+        </w:tc>
+        <w:tc>
+          <w:tcPr>
+            <w:tcW w:w="4675" w:type="dxa"/>
+          </w:tcPr>
+          <w:p>
+            <w:pPr>
+              <w:rPr>
+                <w:rFonts w:ascii="Times New Roman" w:hAnsi="Times New Roman" w:cs="Times New Roman"/>
+                <w:sz w:val="28"/>
+                <w:szCs w:val="28"/>
+              </w:rPr>
+            </w:pPr>
+            <w:r>
+              <w:rPr>
+                <w:rFonts w:ascii="Times New Roman" w:hAnsi="Times New Roman" w:cs="Times New Roman"/>
+                <w:sz w:val="28"/>
+                <w:szCs w:val="28"/>
+              </w:rPr>
+              <w:t>${exec_prefix}/bin</w:t>
+            </w:r>
+          </w:p>
+        </w:tc>
+      </w:tr>
+      <w:tr>
+        <w:tc>
+          <w:tcPr>
+            <w:tcW w:w="4675" w:type="dxa"/>
+          </w:tcPr>
+          <w:p>
+            <w:pPr>
+              <w:rPr>
+                <w:rFonts w:ascii="Times New Roman" w:hAnsi="Times New Roman" w:cs="Times New Roman"/>
+                <w:sz w:val="28"/>
+                <w:szCs w:val="28"/>
+              </w:rPr>
+            </w:pPr>
+            <w:r>
+              <w:rPr>
+                <w:rFonts w:ascii="Times New Roman" w:hAnsi="Times New Roman" w:cs="Times New Roman"/>
+                <w:sz w:val="28"/>
+                <w:szCs w:val="28"/>
+              </w:rPr>
+              <w:t>libdir</w:t>
+            </w:r>
+            <w:r>
+              <w:rPr>
+                <w:rFonts w:ascii="Times New Roman" w:hAnsi="Times New Roman" w:cs="Times New Roman"/>
+                <w:sz w:val="28"/>
+                <w:szCs w:val="28"/>
+              </w:rPr>
+              <w:tab/>
+            </w:r>
+          </w:p>
+        </w:tc>
+        <w:tc>
+          <w:tcPr>
+            <w:tcW w:w="4675" w:type="dxa"/>
+          </w:tcPr>
+          <w:p>
+            <w:pPr>
+              <w:rPr>
+                <w:rFonts w:ascii="Times New Roman" w:hAnsi="Times New Roman" w:cs="Times New Roman"/>
+                <w:sz w:val="28"/>
+                <w:szCs w:val="28"/>
+              </w:rPr>
+            </w:pPr>
+            <w:r>
+              <w:rPr>
+                <w:rFonts w:ascii="Times New Roman" w:hAnsi="Times New Roman" w:cs="Times New Roman"/>
+                <w:sz w:val="28"/>
+                <w:szCs w:val="28"/>
+              </w:rPr>
+              <w:t>${exec_prefix}/lib</w:t>
+            </w:r>
+          </w:p>
+        </w:tc>
+      </w:tr>
+      <w:tr>
+        <w:tc>
+          <w:tcPr>
+            <w:tcW w:w="4675" w:type="dxa"/>
+          </w:tcPr>
+          <w:p>
+            <w:pPr>
+              <w:rPr>
+                <w:rFonts w:ascii="Times New Roman" w:hAnsi="Times New Roman" w:cs="Times New Roman"/>
+                <w:sz w:val="28"/>
+                <w:szCs w:val="28"/>
+              </w:rPr>
+            </w:pPr>
+            <w:r>
+              <w:rPr>
+                <w:rFonts w:ascii="Times New Roman" w:hAnsi="Times New Roman" w:cs="Times New Roman"/>
+                <w:sz w:val="28"/>
+                <w:szCs w:val="28"/>
+              </w:rPr>
+              <w:t>…</w:t>
+            </w:r>
+          </w:p>
+        </w:tc>
+        <w:tc>
+          <w:tcPr>
+            <w:tcW w:w="4675" w:type="dxa"/>
+          </w:tcPr>
+          <w:p>
+            <w:pPr>
+              <w:rPr>
+                <w:rFonts w:ascii="Times New Roman" w:hAnsi="Times New Roman" w:cs="Times New Roman"/>
+                <w:sz w:val="28"/>
+                <w:szCs w:val="28"/>
+              </w:rPr>
+            </w:pPr>
+          </w:p>
+        </w:tc>
+      </w:tr>
+      <w:tr>
+        <w:tc>
+          <w:tcPr>
+            <w:tcW w:w="4675" w:type="dxa"/>
+          </w:tcPr>
+          <w:p>
+            <w:pPr>
+              <w:rPr>
+                <w:rFonts w:ascii="Times New Roman" w:hAnsi="Times New Roman" w:cs="Times New Roman"/>
+                <w:sz w:val="28"/>
+                <w:szCs w:val="28"/>
+              </w:rPr>
+            </w:pPr>
+            <w:r>
+              <w:rPr>
+                <w:rFonts w:ascii="Times New Roman" w:hAnsi="Times New Roman" w:cs="Times New Roman"/>
+                <w:sz w:val="28"/>
+                <w:szCs w:val="28"/>
+              </w:rPr>
+              <w:t>includedir</w:t>
+            </w:r>
+            <w:r>
+              <w:rPr>
+                <w:rFonts w:ascii="Times New Roman" w:hAnsi="Times New Roman" w:cs="Times New Roman"/>
+                <w:sz w:val="28"/>
+                <w:szCs w:val="28"/>
+              </w:rPr>
+              <w:tab/>
+            </w:r>
+          </w:p>
+        </w:tc>
+        <w:tc>
+          <w:tcPr>
+            <w:tcW w:w="4675" w:type="dxa"/>
+          </w:tcPr>
+          <w:p>
+            <w:pPr>
+              <w:rPr>
+                <w:rFonts w:ascii="Times New Roman" w:hAnsi="Times New Roman" w:cs="Times New Roman"/>
+                <w:sz w:val="28"/>
+                <w:szCs w:val="28"/>
+              </w:rPr>
+            </w:pPr>
+            <w:r>
+              <w:rPr>
+                <w:rFonts w:ascii="Times New Roman" w:hAnsi="Times New Roman" w:cs="Times New Roman"/>
+                <w:sz w:val="28"/>
+                <w:szCs w:val="28"/>
+              </w:rPr>
+              <w:t>${prefix}/include</w:t>
+            </w:r>
+          </w:p>
+        </w:tc>
+      </w:tr>
+      <w:tr>
+        <w:tc>
+          <w:tcPr>
+            <w:tcW w:w="4675" w:type="dxa"/>
+          </w:tcPr>
+          <w:p>
+            <w:pPr>
+              <w:rPr>
+                <w:rFonts w:ascii="Times New Roman" w:hAnsi="Times New Roman" w:cs="Times New Roman"/>
+                <w:sz w:val="28"/>
+                <w:szCs w:val="28"/>
+              </w:rPr>
+            </w:pPr>
+            <w:r>
+              <w:rPr>
+                <w:rFonts w:ascii="Times New Roman" w:hAnsi="Times New Roman" w:cs="Times New Roman"/>
+                <w:sz w:val="28"/>
+                <w:szCs w:val="28"/>
+              </w:rPr>
+              <w:t>datarootdir</w:t>
+            </w:r>
+            <w:r>
+              <w:rPr>
+                <w:rFonts w:ascii="Times New Roman" w:hAnsi="Times New Roman" w:cs="Times New Roman"/>
+                <w:sz w:val="28"/>
+                <w:szCs w:val="28"/>
+              </w:rPr>
+              <w:tab/>
+            </w:r>
+          </w:p>
+        </w:tc>
+        <w:tc>
+          <w:tcPr>
+            <w:tcW w:w="4675" w:type="dxa"/>
+          </w:tcPr>
+          <w:p>
+            <w:pPr>
+              <w:rPr>
+                <w:rFonts w:ascii="Times New Roman" w:hAnsi="Times New Roman" w:cs="Times New Roman"/>
+                <w:sz w:val="28"/>
+                <w:szCs w:val="28"/>
+              </w:rPr>
+            </w:pPr>
+            <w:r>
+              <w:rPr>
+                <w:rFonts w:ascii="Times New Roman" w:hAnsi="Times New Roman" w:cs="Times New Roman"/>
+                <w:sz w:val="28"/>
+                <w:szCs w:val="28"/>
+              </w:rPr>
+              <w:t>${prefix}/share</w:t>
+            </w:r>
+          </w:p>
+        </w:tc>
+      </w:tr>
+      <w:tr>
+        <w:tc>
+          <w:tcPr>
+            <w:tcW w:w="4675" w:type="dxa"/>
+          </w:tcPr>
+          <w:p>
+            <w:pPr>
+              <w:rPr>
+                <w:rFonts w:ascii="Times New Roman" w:hAnsi="Times New Roman" w:cs="Times New Roman"/>
+                <w:sz w:val="28"/>
+                <w:szCs w:val="28"/>
+              </w:rPr>
+            </w:pPr>
+            <w:r>
+              <w:rPr>
+                <w:rFonts w:ascii="Times New Roman" w:hAnsi="Times New Roman" w:cs="Times New Roman"/>
+                <w:sz w:val="28"/>
+                <w:szCs w:val="28"/>
+              </w:rPr>
+              <w:lastRenderedPageBreak/>
+              <w:t>datadir</w:t>
+            </w:r>
+            <w:r>
+              <w:rPr>
+                <w:rFonts w:ascii="Times New Roman" w:hAnsi="Times New Roman" w:cs="Times New Roman"/>
+                <w:sz w:val="28"/>
+                <w:szCs w:val="28"/>
+              </w:rPr>
+              <w:tab/>
+            </w:r>
+          </w:p>
+        </w:tc>
+        <w:tc>
+          <w:tcPr>
+            <w:tcW w:w="4675" w:type="dxa"/>
+          </w:tcPr>
+          <w:p>
+            <w:pPr>
+              <w:rPr>
+                <w:rFonts w:ascii="Times New Roman" w:hAnsi="Times New Roman" w:cs="Times New Roman"/>
+                <w:sz w:val="28"/>
+                <w:szCs w:val="28"/>
+              </w:rPr>
+            </w:pPr>
+            <w:r>
+              <w:rPr>
+                <w:rFonts w:ascii="Times New Roman" w:hAnsi="Times New Roman" w:cs="Times New Roman"/>
+                <w:sz w:val="28"/>
+                <w:szCs w:val="28"/>
+              </w:rPr>
+              <w:t>${datarootdir}</w:t>
+            </w:r>
+          </w:p>
+        </w:tc>
+      </w:tr>
+      <w:tr>
+        <w:tc>
+          <w:tcPr>
+            <w:tcW w:w="4675" w:type="dxa"/>
+          </w:tcPr>
+          <w:p>
+            <w:pPr>
+              <w:rPr>
+                <w:rFonts w:ascii="Times New Roman" w:hAnsi="Times New Roman" w:cs="Times New Roman"/>
+                <w:sz w:val="28"/>
+                <w:szCs w:val="28"/>
+              </w:rPr>
+            </w:pPr>
+            <w:r>
+              <w:rPr>
+                <w:rFonts w:ascii="Times New Roman" w:hAnsi="Times New Roman" w:cs="Times New Roman"/>
+                <w:sz w:val="28"/>
+                <w:szCs w:val="28"/>
+              </w:rPr>
+              <w:t>mandir</w:t>
+            </w:r>
+            <w:r>
+              <w:rPr>
+                <w:rFonts w:ascii="Times New Roman" w:hAnsi="Times New Roman" w:cs="Times New Roman"/>
+                <w:sz w:val="28"/>
+                <w:szCs w:val="28"/>
+              </w:rPr>
+              <w:tab/>
+            </w:r>
+          </w:p>
+        </w:tc>
+        <w:tc>
+          <w:tcPr>
+            <w:tcW w:w="4675" w:type="dxa"/>
+          </w:tcPr>
+          <w:p>
+            <w:pPr>
+              <w:rPr>
+                <w:rFonts w:ascii="Times New Roman" w:hAnsi="Times New Roman" w:cs="Times New Roman"/>
+                <w:sz w:val="28"/>
+                <w:szCs w:val="28"/>
+              </w:rPr>
+            </w:pPr>
+            <w:r>
+              <w:rPr>
+                <w:rFonts w:ascii="Times New Roman" w:hAnsi="Times New Roman" w:cs="Times New Roman"/>
+                <w:sz w:val="28"/>
+                <w:szCs w:val="28"/>
+              </w:rPr>
+              <w:t>${datarootdir}/man</w:t>
+            </w:r>
+          </w:p>
+        </w:tc>
+      </w:tr>
+      <w:tr>
+        <w:tc>
+          <w:tcPr>
+            <w:tcW w:w="4675" w:type="dxa"/>
+          </w:tcPr>
+          <w:p>
+            <w:pPr>
+              <w:rPr>
+                <w:rFonts w:ascii="Times New Roman" w:hAnsi="Times New Roman" w:cs="Times New Roman"/>
+                <w:sz w:val="28"/>
+                <w:szCs w:val="28"/>
+              </w:rPr>
+            </w:pPr>
+            <w:r>
+              <w:rPr>
+                <w:rFonts w:ascii="Times New Roman" w:hAnsi="Times New Roman" w:cs="Times New Roman"/>
+                <w:sz w:val="28"/>
+                <w:szCs w:val="28"/>
+              </w:rPr>
+              <w:t>infodir</w:t>
+            </w:r>
+            <w:r>
+              <w:rPr>
+                <w:rFonts w:ascii="Times New Roman" w:hAnsi="Times New Roman" w:cs="Times New Roman"/>
+                <w:sz w:val="28"/>
+                <w:szCs w:val="28"/>
+              </w:rPr>
+              <w:tab/>
+            </w:r>
+          </w:p>
+        </w:tc>
+        <w:tc>
+          <w:tcPr>
+            <w:tcW w:w="4675" w:type="dxa"/>
+          </w:tcPr>
+          <w:p>
+            <w:pPr>
+              <w:rPr>
+                <w:rFonts w:ascii="Times New Roman" w:hAnsi="Times New Roman" w:cs="Times New Roman"/>
+                <w:sz w:val="28"/>
+                <w:szCs w:val="28"/>
+              </w:rPr>
+            </w:pPr>
+            <w:r>
+              <w:rPr>
+                <w:rFonts w:ascii="Times New Roman" w:hAnsi="Times New Roman" w:cs="Times New Roman"/>
+                <w:sz w:val="28"/>
+                <w:szCs w:val="28"/>
+              </w:rPr>
+              <w:t>${datarootdir}/info</w:t>
+            </w:r>
+          </w:p>
+        </w:tc>
+      </w:tr>
+      <w:tr>
+        <w:tc>
+          <w:tcPr>
+            <w:tcW w:w="4675" w:type="dxa"/>
+          </w:tcPr>
+          <w:p>
+            <w:pPr>
+              <w:rPr>
+                <w:rFonts w:ascii="Times New Roman" w:hAnsi="Times New Roman" w:cs="Times New Roman"/>
+                <w:sz w:val="28"/>
+                <w:szCs w:val="28"/>
+              </w:rPr>
+            </w:pPr>
+            <w:r>
+              <w:rPr>
+                <w:rFonts w:ascii="Times New Roman" w:hAnsi="Times New Roman" w:cs="Times New Roman"/>
+                <w:sz w:val="28"/>
+                <w:szCs w:val="28"/>
+              </w:rPr>
+              <w:t>docdir</w:t>
+            </w:r>
+            <w:r>
+              <w:rPr>
+                <w:rFonts w:ascii="Times New Roman" w:hAnsi="Times New Roman" w:cs="Times New Roman"/>
+                <w:sz w:val="28"/>
+                <w:szCs w:val="28"/>
+              </w:rPr>
+              <w:tab/>
+            </w:r>
+          </w:p>
+        </w:tc>
+        <w:tc>
+          <w:tcPr>
+            <w:tcW w:w="4675" w:type="dxa"/>
+          </w:tcPr>
+          <w:p>
+            <w:pPr>
+              <w:rPr>
+                <w:rFonts w:ascii="Times New Roman" w:hAnsi="Times New Roman" w:cs="Times New Roman"/>
+                <w:sz w:val="28"/>
+                <w:szCs w:val="28"/>
+              </w:rPr>
+            </w:pPr>
+            <w:r>
+              <w:rPr>
+                <w:rFonts w:ascii="Times New Roman" w:hAnsi="Times New Roman" w:cs="Times New Roman"/>
+                <w:sz w:val="28"/>
+                <w:szCs w:val="28"/>
+              </w:rPr>
+              <w:t>${datarootdir}/doc/${PACKAGE}</w:t>
+            </w:r>
+          </w:p>
+        </w:tc>
+      </w:tr>
+    </w:tbl>
+    <w:p>
+      <w:pPr>
+        <w:rPr>
+          <w:rFonts w:ascii="Times New Roman" w:hAnsi="Times New Roman" w:cs="Times New Roman"/>
+          <w:sz w:val="28"/>
+          <w:szCs w:val="28"/>
+        </w:rPr>
+      </w:pPr>
+    </w:p>
+    <w:p>
+      <w:pPr>
+        <w:rPr>
+          <w:rFonts w:ascii="Times New Roman" w:hAnsi="Times New Roman" w:cs="Times New Roman"/>
+          <w:sz w:val="28"/>
+          <w:szCs w:val="28"/>
+        </w:rPr>
+      </w:pPr>
+      <w:r>
+        <w:rPr>
+          <w:rFonts w:ascii="Times New Roman" w:hAnsi="Times New Roman" w:cs="Times New Roman"/>
+          <w:sz w:val="28"/>
+          <w:szCs w:val="28"/>
+        </w:rPr>
+        <w:t>- Các chương trình cần được xây dựng từ các file source, do đó chương trình prog sẽ liệt kê trong một biến _PROGRAMS, automake sẽ tìm biến có tên prog_SOURCES là biến liệt kê các file source của nó. Có thể có nhiều hơn một file source, chúng sẽ được biên dịch và liên kết cùng với nhau.</w:t>
+      </w:r>
+    </w:p>
+    <w:p>
+      <w:pPr>
+        <w:rPr>
+          <w:rFonts w:ascii="Times New Roman" w:hAnsi="Times New Roman" w:cs="Times New Roman"/>
+          <w:sz w:val="28"/>
+          <w:szCs w:val="28"/>
+        </w:rPr>
+      </w:pPr>
+      <w:r>
+        <w:rPr>
+          <w:rFonts w:ascii="Times New Roman" w:hAnsi="Times New Roman" w:cs="Times New Roman"/>
+          <w:sz w:val="28"/>
+          <w:szCs w:val="28"/>
+        </w:rPr>
+        <w:t>- Automake cũng biết rằng các file source cần được phân loại khi tạo một tarball (không giống với xây dựng chương trình). Nên tác dụng khác của hello_SOURCES là file main.c sẽ trở thành một phần của tarball được tạo ra khi chạy lệnh make dist.</w:t>
+      </w:r>
+    </w:p>
+    <w:p>
+      <w:pPr>
+        <w:pStyle w:val="Heading4"/>
+        <w:rPr>
+          <w:rFonts w:ascii="Times New Roman" w:hAnsi="Times New Roman" w:cs="Times New Roman"/>
+          <w:sz w:val="28"/>
+          <w:szCs w:val="28"/>
+        </w:rPr>
+      </w:pPr>
+      <w:r>
+        <w:rPr>
+          <w:rFonts w:ascii="Times New Roman" w:hAnsi="Times New Roman" w:cs="Times New Roman"/>
+          <w:sz w:val="28"/>
+          <w:szCs w:val="28"/>
+        </w:rPr>
+        <w:t>SUBDIRS = src</w:t>
+      </w:r>
+    </w:p>
+    <w:p>
+      <w:pPr>
+        <w:pStyle w:val="Heading4"/>
+        <w:rPr>
+          <w:rFonts w:ascii="Times New Roman" w:hAnsi="Times New Roman" w:cs="Times New Roman"/>
+          <w:sz w:val="28"/>
+          <w:szCs w:val="28"/>
+        </w:rPr>
+      </w:pPr>
+      <w:r>
+        <w:rPr>
+          <w:rFonts w:ascii="Times New Roman" w:hAnsi="Times New Roman" w:cs="Times New Roman"/>
+          <w:sz w:val="28"/>
+          <w:szCs w:val="28"/>
+        </w:rPr>
+        <w:t>dist_doc_DATA = README</w:t>
+      </w:r>
+    </w:p>
+    <w:p/>
+    <w:p>
+      <w:r>
+        <w:br w:type="page"/>
+      </w:r>
+    </w:p>
+    <w:p>
+      <w:pPr>
+        <w:rPr>
+          <w:rFonts w:ascii="Times New Roman" w:hAnsi="Times New Roman" w:cs="Times New Roman"/>
+          <w:sz w:val="28"/>
+          <w:szCs w:val="28"/>
+        </w:rPr>
+      </w:pPr>
+    </w:p>
+    <w:p>
+      <w:pPr>
+        <w:rPr>
+          <w:rFonts w:ascii="Times New Roman" w:hAnsi="Times New Roman" w:cs="Times New Roman"/>
+          <w:sz w:val="28"/>
+          <w:szCs w:val="28"/>
+        </w:rPr>
+      </w:pPr>
     </w:p>
     <w:sectPr>
       <w:pgSz w:w="12240" w:h="15840"/>
@@ -780,6 +2433,74 @@
     <w:name w:val="Normal"/>
     <w:qFormat/>
   </w:style>
+  <w:style w:type="paragraph" w:styleId="Heading2">
+    <w:name w:val="heading 2"/>
+    <w:basedOn w:val="Normal"/>
+    <w:next w:val="Normal"/>
+    <w:link w:val="Heading2Char"/>
+    <w:uiPriority w:val="9"/>
+    <w:semiHidden/>
+    <w:unhideWhenUsed/>
+    <w:qFormat/>
+    <w:rsid w:val="000841D6"/>
+    <w:pPr>
+      <w:keepNext/>
+      <w:keepLines/>
+      <w:spacing w:before="40" w:after="0"/>
+      <w:outlineLvl w:val="1"/>
+    </w:pPr>
+    <w:rPr>
+      <w:rFonts w:asciiTheme="majorHAnsi" w:eastAsiaTheme="majorEastAsia" w:hAnsiTheme="majorHAnsi" w:cstheme="majorBidi"/>
+      <w:color w:val="2E74B5" w:themeColor="accent1" w:themeShade="BF"/>
+      <w:sz w:val="26"/>
+      <w:szCs w:val="26"/>
+    </w:rPr>
+  </w:style>
+  <w:style w:type="paragraph" w:styleId="Heading3">
+    <w:name w:val="heading 3"/>
+    <w:basedOn w:val="Normal"/>
+    <w:next w:val="Normal"/>
+    <w:link w:val="Heading3Char"/>
+    <w:uiPriority w:val="9"/>
+    <w:semiHidden/>
+    <w:unhideWhenUsed/>
+    <w:qFormat/>
+    <w:rsid w:val="000841D6"/>
+    <w:pPr>
+      <w:keepNext/>
+      <w:keepLines/>
+      <w:spacing w:before="40" w:after="0"/>
+      <w:outlineLvl w:val="2"/>
+    </w:pPr>
+    <w:rPr>
+      <w:rFonts w:asciiTheme="majorHAnsi" w:eastAsiaTheme="majorEastAsia" w:hAnsiTheme="majorHAnsi" w:cstheme="majorBidi"/>
+      <w:color w:val="1F4D78" w:themeColor="accent1" w:themeShade="7F"/>
+      <w:sz w:val="24"/>
+      <w:szCs w:val="24"/>
+    </w:rPr>
+  </w:style>
+  <w:style w:type="paragraph" w:styleId="Heading4">
+    <w:name w:val="heading 4"/>
+    <w:basedOn w:val="Normal"/>
+    <w:next w:val="Normal"/>
+    <w:link w:val="Heading4Char"/>
+    <w:uiPriority w:val="9"/>
+    <w:unhideWhenUsed/>
+    <w:qFormat/>
+    <w:rsid w:val="00681824"/>
+    <w:pPr>
+      <w:keepNext/>
+      <w:keepLines/>
+      <w:spacing w:before="40" w:after="0"/>
+      <w:outlineLvl w:val="3"/>
+    </w:pPr>
+    <w:rPr>
+      <w:rFonts w:asciiTheme="majorHAnsi" w:eastAsiaTheme="majorEastAsia" w:hAnsiTheme="majorHAnsi" w:cstheme="majorBidi"/>
+      <w:i/>
+      <w:iCs/>
+      <w:color w:val="2E74B5" w:themeColor="accent1" w:themeShade="BF"/>
+    </w:rPr>
+  </w:style>
   <w:style w:type="character" w:default="1" w:styleId="DefaultParagraphFont">
     <w:name w:val="Default Paragraph Font"/>
     <w:uiPriority w:val="1"/>
@@ -806,6 +2527,66 @@
     <w:uiPriority w:val="99"/>
     <w:semiHidden/>
     <w:unhideWhenUsed/>
+  </w:style>
+  <w:style w:type="character" w:customStyle="1" w:styleId="Heading2Char">
+    <w:name w:val="Heading 2 Char"/>
+    <w:basedOn w:val="DefaultParagraphFont"/>
+    <w:link w:val="Heading2"/>
+    <w:uiPriority w:val="9"/>
+    <w:semiHidden/>
+    <w:rsid w:val="000841D6"/>
+    <w:rPr>
+      <w:rFonts w:asciiTheme="majorHAnsi" w:eastAsiaTheme="majorEastAsia" w:hAnsiTheme="majorHAnsi" w:cstheme="majorBidi"/>
+      <w:color w:val="2E74B5" w:themeColor="accent1" w:themeShade="BF"/>
+      <w:sz w:val="26"/>
+      <w:szCs w:val="26"/>
+    </w:rPr>
+  </w:style>
+  <w:style w:type="character" w:customStyle="1" w:styleId="Heading3Char">
+    <w:name w:val="Heading 3 Char"/>
+    <w:basedOn w:val="DefaultParagraphFont"/>
+    <w:link w:val="Heading3"/>
+    <w:uiPriority w:val="9"/>
+    <w:semiHidden/>
+    <w:rsid w:val="000841D6"/>
+    <w:rPr>
+      <w:rFonts w:asciiTheme="majorHAnsi" w:eastAsiaTheme="majorEastAsia" w:hAnsiTheme="majorHAnsi" w:cstheme="majorBidi"/>
+      <w:color w:val="1F4D78" w:themeColor="accent1" w:themeShade="7F"/>
+      <w:sz w:val="24"/>
+      <w:szCs w:val="24"/>
+    </w:rPr>
+  </w:style>
+  <w:style w:type="character" w:customStyle="1" w:styleId="Heading4Char">
+    <w:name w:val="Heading 4 Char"/>
+    <w:basedOn w:val="DefaultParagraphFont"/>
+    <w:link w:val="Heading4"/>
+    <w:uiPriority w:val="9"/>
+    <w:rsid w:val="00681824"/>
+    <w:rPr>
+      <w:rFonts w:asciiTheme="majorHAnsi" w:eastAsiaTheme="majorEastAsia" w:hAnsiTheme="majorHAnsi" w:cstheme="majorBidi"/>
+      <w:i/>
+      <w:iCs/>
+      <w:color w:val="2E74B5" w:themeColor="accent1" w:themeShade="BF"/>
+    </w:rPr>
+  </w:style>
+  <w:style w:type="table" w:styleId="TableGrid">
+    <w:name w:val="Table Grid"/>
+    <w:basedOn w:val="TableNormal"/>
+    <w:uiPriority w:val="39"/>
+    <w:rsid w:val="0028519E"/>
+    <w:pPr>
+      <w:spacing w:after="0" w:line="240" w:lineRule="auto"/>
+    </w:pPr>
+    <w:tblPr>
+      <w:tblBorders>
+        <w:top w:val="single" w:sz="4" w:space="0" w:color="auto"/>
+        <w:left w:val="single" w:sz="4" w:space="0" w:color="auto"/>
+        <w:bottom w:val="single" w:sz="4" w:space="0" w:color="auto"/>
+        <w:right w:val="single" w:sz="4" w:space="0" w:color="auto"/>
+        <w:insideH w:val="single" w:sz="4" w:space="0" w:color="auto"/>
+        <w:insideV w:val="single" w:sz="4" w:space="0" w:color="auto"/>
+      </w:tblBorders>
+    </w:tblPr>
   </w:style>
 </w:styles>
 </file>
@@ -1069,4 +2850,16 @@
     </a:ext>
   </a:extLst>
 </a:theme>
+</file>
+
+<file path=customXml/item1.xml><?xml version="1.0" encoding="utf-8"?>
+<b:Sources xmlns:b="http://schemas.openxmlformats.org/officeDocument/2006/bibliography" xmlns="http://schemas.openxmlformats.org/officeDocument/2006/bibliography" SelectedStyle="\APASixthEditionOfficeOnline.xsl" StyleName="APA" Version="6"/>
+</file>
+
+<file path=customXml/itemProps1.xml><?xml version="1.0" encoding="utf-8"?>
+<ds:datastoreItem xmlns:ds="http://schemas.openxmlformats.org/officeDocument/2006/customXml" ds:itemID="{BAD5D61F-29D8-4A4A-BCA0-22621E542AA9}">
+  <ds:schemaRefs>
+    <ds:schemaRef ds:uri="http://schemas.openxmlformats.org/officeDocument/2006/bibliography"/>
+  </ds:schemaRefs>
+</ds:datastoreItem>
 </file>
</xml_diff>

<commit_message>
update Cross compile.pptx, add some file about cross compile
</commit_message>
<xml_diff>
--- a/autotools.docx
+++ b/autotools.docx
@@ -11,17 +11,70 @@
           <w:szCs w:val="28"/>
         </w:rPr>
       </w:pPr>
-      <w:r>
-        <w:rPr>
-          <w:rFonts w:ascii="Times New Roman" w:hAnsi="Times New Roman" w:cs="Times New Roman"/>
-          <w:sz w:val="28"/>
-          <w:szCs w:val="28"/>
-        </w:rPr>
-        <w:t>https://www.gnu.org/software/automake/manual/html_node/Hello-World.html#Hello-World</w:t>
-      </w:r>
-      <w:bookmarkStart w:id="0" w:name="_GoBack"/>
-      <w:bookmarkEnd w:id="0"/>
-    </w:p>
+      <w:hyperlink r:id="rId6" w:history="1">
+        <w:r>
+          <w:rPr>
+            <w:rStyle w:val="Hyperlink"/>
+            <w:rFonts w:ascii="Times New Roman" w:hAnsi="Times New Roman" w:cs="Times New Roman"/>
+            <w:sz w:val="28"/>
+            <w:szCs w:val="28"/>
+          </w:rPr>
+          <w:t>https://www.gnu.org/software/automake/manual/html_node/Hello-World.html#Hello-World</w:t>
+        </w:r>
+      </w:hyperlink>
+    </w:p>
+    <w:bookmarkStart w:id="0" w:name="_GoBack"/>
+    <w:p>
+      <w:pPr>
+        <w:rPr>
+          <w:rFonts w:ascii="Times New Roman" w:hAnsi="Times New Roman" w:cs="Times New Roman"/>
+          <w:sz w:val="28"/>
+          <w:szCs w:val="28"/>
+        </w:rPr>
+      </w:pPr>
+      <w:r>
+        <w:rPr>
+          <w:rFonts w:ascii="Times New Roman" w:hAnsi="Times New Roman" w:cs="Times New Roman"/>
+          <w:sz w:val="28"/>
+          <w:szCs w:val="28"/>
+        </w:rPr>
+        <w:fldChar w:fldCharType="begin"/>
+      </w:r>
+      <w:r>
+        <w:rPr>
+          <w:rFonts w:ascii="Times New Roman" w:hAnsi="Times New Roman" w:cs="Times New Roman"/>
+          <w:sz w:val="28"/>
+          <w:szCs w:val="28"/>
+        </w:rPr>
+        <w:instrText xml:space="preserve"> HYPERLINK "https://wiki.embeddedarm.com/wiki/Jessie_armhf_Cross_Compile" </w:instrText>
+      </w:r>
+      <w:r>
+        <w:rPr>
+          <w:rFonts w:ascii="Times New Roman" w:hAnsi="Times New Roman" w:cs="Times New Roman"/>
+          <w:sz w:val="28"/>
+          <w:szCs w:val="28"/>
+        </w:rPr>
+        <w:fldChar w:fldCharType="separate"/>
+      </w:r>
+      <w:r>
+        <w:rPr>
+          <w:rStyle w:val="Hyperlink"/>
+          <w:rFonts w:ascii="Times New Roman" w:hAnsi="Times New Roman" w:cs="Times New Roman"/>
+          <w:sz w:val="28"/>
+          <w:szCs w:val="28"/>
+        </w:rPr>
+        <w:t>https://wiki.embeddedarm.com/wiki/Jessie_armhf_Cross_Compile</w:t>
+      </w:r>
+      <w:r>
+        <w:rPr>
+          <w:rFonts w:ascii="Times New Roman" w:hAnsi="Times New Roman" w:cs="Times New Roman"/>
+          <w:sz w:val="28"/>
+          <w:szCs w:val="28"/>
+        </w:rPr>
+        <w:fldChar w:fldCharType="end"/>
+      </w:r>
+    </w:p>
+    <w:bookmarkEnd w:id="0"/>
     <w:p>
       <w:pPr>
         <w:pStyle w:val="Heading2"/>
@@ -395,6 +448,7 @@
           <w:sz w:val="28"/>
           <w:szCs w:val="28"/>
         </w:rPr>
+        <w:lastRenderedPageBreak/>
         <w:t>- autoreconf là một script để gọi autoconf (tạo configure từ configure.ac), automake (tạ</w:t>
       </w:r>
       <w:r>
@@ -429,264 +483,322 @@
           <w:sz w:val="28"/>
           <w:szCs w:val="28"/>
         </w:rPr>
+        <w:t>F</w:t>
+      </w:r>
+      <w:r>
+        <w:rPr>
+          <w:rFonts w:ascii="Times New Roman" w:hAnsi="Times New Roman" w:cs="Times New Roman"/>
+          <w:sz w:val="28"/>
+          <w:szCs w:val="28"/>
+        </w:rPr>
+        <w:t xml:space="preserve">ile configure.ac: </w:t>
+      </w:r>
+    </w:p>
+    <w:p>
+      <w:pPr>
+        <w:rPr>
+          <w:rFonts w:ascii="Times New Roman" w:hAnsi="Times New Roman" w:cs="Times New Roman"/>
+          <w:sz w:val="28"/>
+          <w:szCs w:val="28"/>
+        </w:rPr>
+      </w:pPr>
+      <w:r>
+        <w:rPr>
+          <w:rFonts w:ascii="Times New Roman" w:hAnsi="Times New Roman" w:cs="Times New Roman"/>
+          <w:sz w:val="28"/>
+          <w:szCs w:val="28"/>
+        </w:rPr>
+        <w:t xml:space="preserve">   - được đọc bởi autoconf (để tạo configure) và automake (để tạo Makefile.ins)</w:t>
+      </w:r>
+    </w:p>
+    <w:p>
+      <w:pPr>
+        <w:rPr>
+          <w:rFonts w:ascii="Times New Roman" w:hAnsi="Times New Roman" w:cs="Times New Roman"/>
+          <w:sz w:val="28"/>
+          <w:szCs w:val="28"/>
+        </w:rPr>
+      </w:pPr>
+      <w:r>
+        <w:rPr>
+          <w:rFonts w:ascii="Times New Roman" w:hAnsi="Times New Roman" w:cs="Times New Roman"/>
+          <w:sz w:val="28"/>
+          <w:szCs w:val="28"/>
+        </w:rPr>
+        <w:t xml:space="preserve">   - những macros có tiền tố AC_ là Autoconf macros, những macros bắt đầu bằng AM_ là Automake macros.</w:t>
+      </w:r>
+    </w:p>
+    <w:p>
+      <w:pPr>
+        <w:rPr>
+          <w:rFonts w:ascii="Times New Roman" w:hAnsi="Times New Roman" w:cs="Times New Roman"/>
+          <w:sz w:val="28"/>
+          <w:szCs w:val="28"/>
+        </w:rPr>
+      </w:pPr>
+      <w:r>
+        <w:rPr>
+          <w:rFonts w:ascii="Times New Roman" w:hAnsi="Times New Roman" w:cs="Times New Roman"/>
+          <w:sz w:val="28"/>
+          <w:szCs w:val="28"/>
+        </w:rPr>
+        <w:t xml:space="preserve">   - hai dòng đầu: </w:t>
+      </w:r>
+    </w:p>
+    <w:p>
+      <w:pPr>
+        <w:rPr>
+          <w:rFonts w:ascii="Times New Roman" w:hAnsi="Times New Roman" w:cs="Times New Roman"/>
+          <w:sz w:val="28"/>
+          <w:szCs w:val="28"/>
+        </w:rPr>
+      </w:pPr>
+      <w:r>
+        <w:rPr>
+          <w:rFonts w:ascii="Times New Roman" w:hAnsi="Times New Roman" w:cs="Times New Roman"/>
+          <w:sz w:val="28"/>
+          <w:szCs w:val="28"/>
+        </w:rPr>
+        <w:t xml:space="preserve">   AC_INIT([amhello], [1.0], [bug-automake@gnu.org])</w:t>
+      </w:r>
+    </w:p>
+    <w:p>
+      <w:pPr>
+        <w:rPr>
+          <w:rFonts w:ascii="Times New Roman" w:hAnsi="Times New Roman" w:cs="Times New Roman"/>
+          <w:sz w:val="28"/>
+          <w:szCs w:val="28"/>
+        </w:rPr>
+      </w:pPr>
+      <w:r>
+        <w:rPr>
+          <w:rFonts w:ascii="Times New Roman" w:hAnsi="Times New Roman" w:cs="Times New Roman"/>
+          <w:sz w:val="28"/>
+          <w:szCs w:val="28"/>
+        </w:rPr>
+        <w:t xml:space="preserve">   AM_INIT_AUTOMAKE([-Wall -Werror foreign])</w:t>
+      </w:r>
+    </w:p>
+    <w:p>
+      <w:pPr>
+        <w:rPr>
+          <w:rFonts w:ascii="Times New Roman" w:hAnsi="Times New Roman" w:cs="Times New Roman"/>
+          <w:sz w:val="28"/>
+          <w:szCs w:val="28"/>
+        </w:rPr>
+      </w:pPr>
+      <w:r>
+        <w:rPr>
+          <w:rFonts w:ascii="Times New Roman" w:hAnsi="Times New Roman" w:cs="Times New Roman"/>
+          <w:sz w:val="28"/>
+          <w:szCs w:val="28"/>
+        </w:rPr>
+        <w:t xml:space="preserve">   dùng để khởi chạy Autoconf và Automake. AC_INIT lấy ra các thông số như tên gói, version, email liên hệ khi có bug trong gói (email này cũng xuất hiện ở cuối kết quả chạy lệnh ./configure --help).</w:t>
+      </w:r>
+    </w:p>
+    <w:p>
+      <w:pPr>
+        <w:rPr>
+          <w:rFonts w:ascii="Times New Roman" w:hAnsi="Times New Roman" w:cs="Times New Roman"/>
+          <w:sz w:val="28"/>
+          <w:szCs w:val="28"/>
+        </w:rPr>
+      </w:pPr>
+      <w:r>
+        <w:rPr>
+          <w:rFonts w:ascii="Times New Roman" w:hAnsi="Times New Roman" w:cs="Times New Roman"/>
+          <w:sz w:val="28"/>
+          <w:szCs w:val="28"/>
+        </w:rPr>
+        <w:t xml:space="preserve">   - Các đối số của AM_INIT_AUTOMAKE là một danh sách các option:</w:t>
+      </w:r>
+    </w:p>
+    <w:p>
+      <w:pPr>
+        <w:rPr>
+          <w:rFonts w:ascii="Times New Roman" w:hAnsi="Times New Roman" w:cs="Times New Roman"/>
+          <w:sz w:val="28"/>
+          <w:szCs w:val="28"/>
+        </w:rPr>
+      </w:pPr>
+      <w:r>
+        <w:rPr>
+          <w:rFonts w:ascii="Times New Roman" w:hAnsi="Times New Roman" w:cs="Times New Roman"/>
+          <w:sz w:val="28"/>
+          <w:szCs w:val="28"/>
+        </w:rPr>
+        <w:t xml:space="preserve">      - -Wall và -Werror yêu cầu automake bật tất cả các warning và báo cáo chúng giống như các error. (để cho an toàn và tránh bỏ sót issue).</w:t>
+      </w:r>
+    </w:p>
+    <w:p>
+      <w:pPr>
+        <w:rPr>
+          <w:rFonts w:ascii="Times New Roman" w:hAnsi="Times New Roman" w:cs="Times New Roman"/>
+          <w:sz w:val="28"/>
+          <w:szCs w:val="28"/>
+        </w:rPr>
+      </w:pPr>
+      <w:r>
+        <w:rPr>
+          <w:rFonts w:ascii="Times New Roman" w:hAnsi="Times New Roman" w:cs="Times New Roman"/>
+          <w:sz w:val="28"/>
+          <w:szCs w:val="28"/>
+        </w:rPr>
+        <w:t xml:space="preserve">      - foreign option thông báo cho Automake rằng gói này không theo chuẩn GNU (gói GNU thường phải có thêm các file như ChangeLog, AUTHORS v.v.).</w:t>
+      </w:r>
+    </w:p>
+    <w:p>
+      <w:pPr>
+        <w:rPr>
+          <w:rFonts w:ascii="Times New Roman" w:hAnsi="Times New Roman" w:cs="Times New Roman"/>
+          <w:sz w:val="28"/>
+          <w:szCs w:val="28"/>
+        </w:rPr>
+      </w:pPr>
+      <w:r>
+        <w:rPr>
+          <w:rFonts w:ascii="Times New Roman" w:hAnsi="Times New Roman" w:cs="Times New Roman"/>
+          <w:sz w:val="28"/>
+          <w:szCs w:val="28"/>
+        </w:rPr>
+        <w:t>Ngoài ra có thể khai báo theo kiểu sau:</w:t>
+      </w:r>
+    </w:p>
+    <w:p>
+      <w:pPr>
+        <w:rPr>
+          <w:rFonts w:ascii="Times New Roman" w:hAnsi="Times New Roman" w:cs="Times New Roman"/>
+          <w:sz w:val="28"/>
+          <w:szCs w:val="28"/>
+        </w:rPr>
+      </w:pPr>
+      <w:r>
+        <w:rPr>
+          <w:rFonts w:ascii="Times New Roman" w:hAnsi="Times New Roman" w:cs="Times New Roman"/>
+          <w:sz w:val="28"/>
+          <w:szCs w:val="28"/>
+        </w:rPr>
+        <w:t>(AC_INIT(src/main.cc)</w:t>
+      </w:r>
+    </w:p>
+    <w:p>
+      <w:pPr>
+        <w:rPr>
+          <w:rFonts w:ascii="Times New Roman" w:hAnsi="Times New Roman" w:cs="Times New Roman"/>
+          <w:sz w:val="28"/>
+          <w:szCs w:val="28"/>
+        </w:rPr>
+      </w:pPr>
+      <w:r>
+        <w:rPr>
+          <w:rFonts w:ascii="Times New Roman" w:hAnsi="Times New Roman" w:cs="Times New Roman"/>
+          <w:sz w:val="28"/>
+          <w:szCs w:val="28"/>
+        </w:rPr>
+        <w:t>PACKAGE=helloworld</w:t>
+      </w:r>
+    </w:p>
+    <w:p>
+      <w:pPr>
+        <w:rPr>
+          <w:rFonts w:ascii="Times New Roman" w:hAnsi="Times New Roman" w:cs="Times New Roman"/>
+          <w:sz w:val="28"/>
+          <w:szCs w:val="28"/>
+        </w:rPr>
+      </w:pPr>
+      <w:r>
+        <w:rPr>
+          <w:rFonts w:ascii="Times New Roman" w:hAnsi="Times New Roman" w:cs="Times New Roman"/>
+          <w:sz w:val="28"/>
+          <w:szCs w:val="28"/>
+        </w:rPr>
+        <w:t>VERSION=0.1.0</w:t>
+      </w:r>
+    </w:p>
+    <w:p>
+      <w:pPr>
+        <w:rPr>
+          <w:rFonts w:ascii="Times New Roman" w:hAnsi="Times New Roman" w:cs="Times New Roman"/>
+          <w:sz w:val="28"/>
+          <w:szCs w:val="28"/>
+        </w:rPr>
+      </w:pPr>
+      <w:r>
+        <w:rPr>
+          <w:rFonts w:ascii="Times New Roman" w:hAnsi="Times New Roman" w:cs="Times New Roman"/>
+          <w:sz w:val="28"/>
+          <w:szCs w:val="28"/>
+        </w:rPr>
+        <w:t>AM_INIT_AUTOMAKE($PACKAGE, $VERSION)</w:t>
+      </w:r>
+    </w:p>
+    <w:p>
+      <w:pPr>
+        <w:rPr>
+          <w:rFonts w:ascii="Times New Roman" w:hAnsi="Times New Roman" w:cs="Times New Roman"/>
+          <w:sz w:val="28"/>
+          <w:szCs w:val="28"/>
+        </w:rPr>
+      </w:pPr>
+      <w:r>
+        <w:rPr>
+          <w:rFonts w:ascii="Times New Roman" w:hAnsi="Times New Roman" w:cs="Times New Roman"/>
+          <w:sz w:val="28"/>
+          <w:szCs w:val="28"/>
+        </w:rPr>
+        <w:t>)</w:t>
+      </w:r>
+    </w:p>
+    <w:p>
+      <w:pPr>
+        <w:rPr>
+          <w:rFonts w:ascii="Times New Roman" w:hAnsi="Times New Roman" w:cs="Times New Roman"/>
+          <w:sz w:val="28"/>
+          <w:szCs w:val="28"/>
+        </w:rPr>
+      </w:pPr>
+      <w:r>
+        <w:rPr>
+          <w:rFonts w:ascii="Times New Roman" w:hAnsi="Times New Roman" w:cs="Times New Roman"/>
+          <w:sz w:val="28"/>
+          <w:szCs w:val="28"/>
+        </w:rPr>
+        <w:t xml:space="preserve">   - Dòng AC_PROG_CC để tạo configure script tìm kiếm trình biên dịch C và định nghĩa các biến CC với tên của nó. Tệp src/Makefile.in (được tạo bởi Automake) sẽ sử dụng các biến CC này để build chương trình hello, nên khi configure tạo src/Makefile từ src/Makefile.in thì nó sẽ định nghĩa CC với giá trị đã tìm được. (nếu Automake yêu cầu tạo Makefile.in có dùng CC mà configure.ac chưa định nghĩa thì nó sẽ yêu cầu bạn gọi nó trong AC_PROG_CC).</w:t>
+      </w:r>
+    </w:p>
+    <w:p>
+      <w:pPr>
+        <w:rPr>
+          <w:rFonts w:ascii="Times New Roman" w:hAnsi="Times New Roman" w:cs="Times New Roman"/>
+          <w:sz w:val="28"/>
+          <w:szCs w:val="28"/>
+        </w:rPr>
+      </w:pPr>
+      <w:r>
+        <w:rPr>
+          <w:rFonts w:ascii="Times New Roman" w:hAnsi="Times New Roman" w:cs="Times New Roman"/>
+          <w:sz w:val="28"/>
+          <w:szCs w:val="28"/>
+        </w:rPr>
         <w:lastRenderedPageBreak/>
-        <w:t>F</w:t>
-      </w:r>
-      <w:r>
-        <w:rPr>
-          <w:rFonts w:ascii="Times New Roman" w:hAnsi="Times New Roman" w:cs="Times New Roman"/>
-          <w:sz w:val="28"/>
-          <w:szCs w:val="28"/>
-        </w:rPr>
-        <w:t xml:space="preserve">ile configure.ac: </w:t>
-      </w:r>
-    </w:p>
-    <w:p>
-      <w:pPr>
-        <w:rPr>
-          <w:rFonts w:ascii="Times New Roman" w:hAnsi="Times New Roman" w:cs="Times New Roman"/>
-          <w:sz w:val="28"/>
-          <w:szCs w:val="28"/>
-        </w:rPr>
-      </w:pPr>
-      <w:r>
-        <w:rPr>
-          <w:rFonts w:ascii="Times New Roman" w:hAnsi="Times New Roman" w:cs="Times New Roman"/>
-          <w:sz w:val="28"/>
-          <w:szCs w:val="28"/>
-        </w:rPr>
-        <w:t xml:space="preserve">   - được đọc bởi autoconf (để tạo configure) và automake (để tạo Makefile.ins)</w:t>
-      </w:r>
-    </w:p>
-    <w:p>
-      <w:pPr>
-        <w:rPr>
-          <w:rFonts w:ascii="Times New Roman" w:hAnsi="Times New Roman" w:cs="Times New Roman"/>
-          <w:sz w:val="28"/>
-          <w:szCs w:val="28"/>
-        </w:rPr>
-      </w:pPr>
-      <w:r>
-        <w:rPr>
-          <w:rFonts w:ascii="Times New Roman" w:hAnsi="Times New Roman" w:cs="Times New Roman"/>
-          <w:sz w:val="28"/>
-          <w:szCs w:val="28"/>
-        </w:rPr>
-        <w:t xml:space="preserve">   - những macros có tiền tố AC_ là Autoconf macros, những macros bắt đầu bằng AM_ là Automake macros.</w:t>
-      </w:r>
-    </w:p>
-    <w:p>
-      <w:pPr>
-        <w:rPr>
-          <w:rFonts w:ascii="Times New Roman" w:hAnsi="Times New Roman" w:cs="Times New Roman"/>
-          <w:sz w:val="28"/>
-          <w:szCs w:val="28"/>
-        </w:rPr>
-      </w:pPr>
-      <w:r>
-        <w:rPr>
-          <w:rFonts w:ascii="Times New Roman" w:hAnsi="Times New Roman" w:cs="Times New Roman"/>
-          <w:sz w:val="28"/>
-          <w:szCs w:val="28"/>
-        </w:rPr>
-        <w:t xml:space="preserve">   - hai dòng đầu: </w:t>
-      </w:r>
-    </w:p>
-    <w:p>
-      <w:pPr>
-        <w:rPr>
-          <w:rFonts w:ascii="Times New Roman" w:hAnsi="Times New Roman" w:cs="Times New Roman"/>
-          <w:sz w:val="28"/>
-          <w:szCs w:val="28"/>
-        </w:rPr>
-      </w:pPr>
-      <w:r>
-        <w:rPr>
-          <w:rFonts w:ascii="Times New Roman" w:hAnsi="Times New Roman" w:cs="Times New Roman"/>
-          <w:sz w:val="28"/>
-          <w:szCs w:val="28"/>
-        </w:rPr>
-        <w:t xml:space="preserve">   AC_INIT([amhello], [1.0], [bug-automake@gnu.org])</w:t>
-      </w:r>
-    </w:p>
-    <w:p>
-      <w:pPr>
-        <w:rPr>
-          <w:rFonts w:ascii="Times New Roman" w:hAnsi="Times New Roman" w:cs="Times New Roman"/>
-          <w:sz w:val="28"/>
-          <w:szCs w:val="28"/>
-        </w:rPr>
-      </w:pPr>
-      <w:r>
-        <w:rPr>
-          <w:rFonts w:ascii="Times New Roman" w:hAnsi="Times New Roman" w:cs="Times New Roman"/>
-          <w:sz w:val="28"/>
-          <w:szCs w:val="28"/>
-        </w:rPr>
-        <w:t xml:space="preserve">   AM_INIT_AUTOMAKE([-Wall -Werror foreign])</w:t>
-      </w:r>
-    </w:p>
-    <w:p>
-      <w:pPr>
-        <w:rPr>
-          <w:rFonts w:ascii="Times New Roman" w:hAnsi="Times New Roman" w:cs="Times New Roman"/>
-          <w:sz w:val="28"/>
-          <w:szCs w:val="28"/>
-        </w:rPr>
-      </w:pPr>
-      <w:r>
-        <w:rPr>
-          <w:rFonts w:ascii="Times New Roman" w:hAnsi="Times New Roman" w:cs="Times New Roman"/>
-          <w:sz w:val="28"/>
-          <w:szCs w:val="28"/>
-        </w:rPr>
-        <w:t xml:space="preserve">   dùng để khởi chạy Autoconf và Automake. AC_INIT lấy ra các thông số như tên gói, version, email liên hệ khi có bug trong gói (email này cũng xuất hiện ở cuối kết quả chạy lệnh ./configure --help).</w:t>
-      </w:r>
-    </w:p>
-    <w:p>
-      <w:pPr>
-        <w:rPr>
-          <w:rFonts w:ascii="Times New Roman" w:hAnsi="Times New Roman" w:cs="Times New Roman"/>
-          <w:sz w:val="28"/>
-          <w:szCs w:val="28"/>
-        </w:rPr>
-      </w:pPr>
-      <w:r>
-        <w:rPr>
-          <w:rFonts w:ascii="Times New Roman" w:hAnsi="Times New Roman" w:cs="Times New Roman"/>
-          <w:sz w:val="28"/>
-          <w:szCs w:val="28"/>
-        </w:rPr>
-        <w:t xml:space="preserve">   - Các đối số của AM_INIT_AUTOMAKE là một danh sách các option:</w:t>
-      </w:r>
-    </w:p>
-    <w:p>
-      <w:pPr>
-        <w:rPr>
-          <w:rFonts w:ascii="Times New Roman" w:hAnsi="Times New Roman" w:cs="Times New Roman"/>
-          <w:sz w:val="28"/>
-          <w:szCs w:val="28"/>
-        </w:rPr>
-      </w:pPr>
-      <w:r>
-        <w:rPr>
-          <w:rFonts w:ascii="Times New Roman" w:hAnsi="Times New Roman" w:cs="Times New Roman"/>
-          <w:sz w:val="28"/>
-          <w:szCs w:val="28"/>
-        </w:rPr>
-        <w:t xml:space="preserve">      - -Wall và -Werror yêu cầu automake bật tất cả các warning và báo cáo chúng giống như các error. (để cho an toàn và tránh bỏ sót issue).</w:t>
-      </w:r>
-    </w:p>
-    <w:p>
-      <w:pPr>
-        <w:rPr>
-          <w:rFonts w:ascii="Times New Roman" w:hAnsi="Times New Roman" w:cs="Times New Roman"/>
-          <w:sz w:val="28"/>
-          <w:szCs w:val="28"/>
-        </w:rPr>
-      </w:pPr>
-      <w:r>
-        <w:rPr>
-          <w:rFonts w:ascii="Times New Roman" w:hAnsi="Times New Roman" w:cs="Times New Roman"/>
-          <w:sz w:val="28"/>
-          <w:szCs w:val="28"/>
-        </w:rPr>
-        <w:t xml:space="preserve">      - foreign option thông báo cho Automake rằng gói này không theo chuẩn GNU (gói GNU thường phải có thêm các file như ChangeLog, AUTHORS v.v.).</w:t>
-      </w:r>
-    </w:p>
-    <w:p>
-      <w:pPr>
-        <w:rPr>
-          <w:rFonts w:ascii="Times New Roman" w:hAnsi="Times New Roman" w:cs="Times New Roman"/>
-          <w:sz w:val="28"/>
-          <w:szCs w:val="28"/>
-        </w:rPr>
-      </w:pPr>
-      <w:r>
-        <w:rPr>
-          <w:rFonts w:ascii="Times New Roman" w:hAnsi="Times New Roman" w:cs="Times New Roman"/>
-          <w:sz w:val="28"/>
-          <w:szCs w:val="28"/>
-        </w:rPr>
-        <w:t>Ngoài ra có thể khai báo theo kiểu sau:</w:t>
-      </w:r>
-    </w:p>
-    <w:p>
-      <w:pPr>
-        <w:rPr>
-          <w:rFonts w:ascii="Times New Roman" w:hAnsi="Times New Roman" w:cs="Times New Roman"/>
-          <w:sz w:val="28"/>
-          <w:szCs w:val="28"/>
-        </w:rPr>
-      </w:pPr>
-      <w:r>
-        <w:rPr>
-          <w:rFonts w:ascii="Times New Roman" w:hAnsi="Times New Roman" w:cs="Times New Roman"/>
-          <w:sz w:val="28"/>
-          <w:szCs w:val="28"/>
-        </w:rPr>
-        <w:t>(AC_INIT(src/main.cc)</w:t>
-      </w:r>
-    </w:p>
-    <w:p>
-      <w:pPr>
-        <w:rPr>
-          <w:rFonts w:ascii="Times New Roman" w:hAnsi="Times New Roman" w:cs="Times New Roman"/>
-          <w:sz w:val="28"/>
-          <w:szCs w:val="28"/>
-        </w:rPr>
-      </w:pPr>
-      <w:r>
-        <w:rPr>
-          <w:rFonts w:ascii="Times New Roman" w:hAnsi="Times New Roman" w:cs="Times New Roman"/>
-          <w:sz w:val="28"/>
-          <w:szCs w:val="28"/>
-        </w:rPr>
-        <w:t>PACKAGE=helloworld</w:t>
-      </w:r>
-    </w:p>
-    <w:p>
-      <w:pPr>
-        <w:rPr>
-          <w:rFonts w:ascii="Times New Roman" w:hAnsi="Times New Roman" w:cs="Times New Roman"/>
-          <w:sz w:val="28"/>
-          <w:szCs w:val="28"/>
-        </w:rPr>
-      </w:pPr>
-      <w:r>
-        <w:rPr>
-          <w:rFonts w:ascii="Times New Roman" w:hAnsi="Times New Roman" w:cs="Times New Roman"/>
-          <w:sz w:val="28"/>
-          <w:szCs w:val="28"/>
-        </w:rPr>
-        <w:t>VERSION=0.1.0</w:t>
-      </w:r>
-    </w:p>
-    <w:p>
-      <w:pPr>
-        <w:rPr>
-          <w:rFonts w:ascii="Times New Roman" w:hAnsi="Times New Roman" w:cs="Times New Roman"/>
-          <w:sz w:val="28"/>
-          <w:szCs w:val="28"/>
-        </w:rPr>
-      </w:pPr>
-      <w:r>
-        <w:rPr>
-          <w:rFonts w:ascii="Times New Roman" w:hAnsi="Times New Roman" w:cs="Times New Roman"/>
-          <w:sz w:val="28"/>
-          <w:szCs w:val="28"/>
-        </w:rPr>
-        <w:t>AM_INIT_AUTOMAKE($PACKAGE, $VERSION)</w:t>
-      </w:r>
-    </w:p>
-    <w:p>
-      <w:pPr>
-        <w:rPr>
-          <w:rFonts w:ascii="Times New Roman" w:hAnsi="Times New Roman" w:cs="Times New Roman"/>
-          <w:sz w:val="28"/>
-          <w:szCs w:val="28"/>
-        </w:rPr>
-      </w:pPr>
+        <w:t>(</w:t>
+      </w:r>
+      <w:r>
+        <w:rPr>
+          <w:rFonts w:ascii="Times New Roman" w:hAnsi="Times New Roman" w:cs="Times New Roman"/>
+          <w:sz w:val="28"/>
+          <w:szCs w:val="28"/>
+        </w:rPr>
+        <w:t>Nếu muốn sử dụng trình biên dịch C++ thì khai báo AC_PROG_CXX, các biến CXX, GXX và CXXFLAGS sẽ đượ</w:t>
+      </w:r>
+      <w:r>
+        <w:rPr>
+          <w:rFonts w:ascii="Times New Roman" w:hAnsi="Times New Roman" w:cs="Times New Roman"/>
+          <w:sz w:val="28"/>
+          <w:szCs w:val="28"/>
+        </w:rPr>
+        <w:t>c set</w:t>
+      </w:r>
       <w:r>
         <w:rPr>
           <w:rFonts w:ascii="Times New Roman" w:hAnsi="Times New Roman" w:cs="Times New Roman"/>
@@ -695,64 +807,6 @@
         </w:rPr>
         <w:t>)</w:t>
       </w:r>
-    </w:p>
-    <w:p>
-      <w:pPr>
-        <w:rPr>
-          <w:rFonts w:ascii="Times New Roman" w:hAnsi="Times New Roman" w:cs="Times New Roman"/>
-          <w:sz w:val="28"/>
-          <w:szCs w:val="28"/>
-        </w:rPr>
-      </w:pPr>
-      <w:r>
-        <w:rPr>
-          <w:rFonts w:ascii="Times New Roman" w:hAnsi="Times New Roman" w:cs="Times New Roman"/>
-          <w:sz w:val="28"/>
-          <w:szCs w:val="28"/>
-        </w:rPr>
-        <w:t xml:space="preserve">   - Dòng AC_PROG_CC để tạo configure script tìm kiếm trình biên dịch C và định nghĩa các biến CC với tên của nó. Tệp src/Makefile.in (được tạo bởi Automake) sẽ sử dụng các biến CC này để build chương trình hello, nên khi configure tạo src/Makefile từ src/Makefile.in thì nó sẽ định nghĩa CC với giá trị đã tìm được. (nếu Automake yêu cầu tạo Makefile.in có dùng CC mà configure.ac chưa định nghĩa thì nó sẽ yêu cầu bạn gọi nó trong AC_PROG_CC).</w:t>
-      </w:r>
-    </w:p>
-    <w:p>
-      <w:pPr>
-        <w:rPr>
-          <w:rFonts w:ascii="Times New Roman" w:hAnsi="Times New Roman" w:cs="Times New Roman"/>
-          <w:sz w:val="28"/>
-          <w:szCs w:val="28"/>
-        </w:rPr>
-      </w:pPr>
-      <w:r>
-        <w:rPr>
-          <w:rFonts w:ascii="Times New Roman" w:hAnsi="Times New Roman" w:cs="Times New Roman"/>
-          <w:sz w:val="28"/>
-          <w:szCs w:val="28"/>
-        </w:rPr>
-        <w:t>(</w:t>
-      </w:r>
-      <w:r>
-        <w:rPr>
-          <w:rFonts w:ascii="Times New Roman" w:hAnsi="Times New Roman" w:cs="Times New Roman"/>
-          <w:sz w:val="28"/>
-          <w:szCs w:val="28"/>
-        </w:rPr>
-        <w:t>Nếu muốn sử dụng trình biên dịch C++ thì khai báo AC_PROG_CXX, các biến CXX, GXX và CXXFLAGS sẽ đượ</w:t>
-      </w:r>
-      <w:r>
-        <w:rPr>
-          <w:rFonts w:ascii="Times New Roman" w:hAnsi="Times New Roman" w:cs="Times New Roman"/>
-          <w:sz w:val="28"/>
-          <w:szCs w:val="28"/>
-        </w:rPr>
-        <w:t>c set</w:t>
-      </w:r>
-      <w:r>
-        <w:rPr>
-          <w:rFonts w:ascii="Times New Roman" w:hAnsi="Times New Roman" w:cs="Times New Roman"/>
-          <w:sz w:val="28"/>
-          <w:szCs w:val="28"/>
-        </w:rPr>
-        <w:t>)</w:t>
-      </w:r>
       <w:r>
         <w:rPr>
           <w:rFonts w:ascii="Times New Roman" w:hAnsi="Times New Roman" w:cs="Times New Roman"/>
@@ -776,144 +830,392 @@
           <w:sz w:val="28"/>
           <w:szCs w:val="28"/>
         </w:rPr>
+        <w:t xml:space="preserve">   - Dòng AC_CONFIG_HEADERS([config.h]) được gọi để script configure tạo ra file config.h (tập hợp các '#define' mà các macros khác khai báo trong configure.ac)</w:t>
+      </w:r>
+    </w:p>
+    <w:p>
+      <w:pPr>
+        <w:rPr>
+          <w:rFonts w:ascii="Times New Roman" w:hAnsi="Times New Roman" w:cs="Times New Roman"/>
+          <w:sz w:val="28"/>
+          <w:szCs w:val="28"/>
+        </w:rPr>
+      </w:pPr>
+      <w:r>
+        <w:rPr>
+          <w:rFonts w:ascii="Times New Roman" w:hAnsi="Times New Roman" w:cs="Times New Roman"/>
+          <w:sz w:val="28"/>
+          <w:szCs w:val="28"/>
+        </w:rPr>
+        <w:t xml:space="preserve">      - Ví dụ một đoạn config.h sau khi configure chạy như sau:</w:t>
+      </w:r>
+    </w:p>
+    <w:p>
+      <w:pPr>
+        <w:rPr>
+          <w:rFonts w:ascii="Times New Roman" w:hAnsi="Times New Roman" w:cs="Times New Roman"/>
+          <w:sz w:val="28"/>
+          <w:szCs w:val="28"/>
+        </w:rPr>
+      </w:pPr>
+      <w:r>
+        <w:rPr>
+          <w:rFonts w:ascii="Times New Roman" w:hAnsi="Times New Roman" w:cs="Times New Roman"/>
+          <w:sz w:val="28"/>
+          <w:szCs w:val="28"/>
+        </w:rPr>
+        <w:t xml:space="preserve">         + /* Define to the address where bug reports for this package should be sent. */</w:t>
+      </w:r>
+    </w:p>
+    <w:p>
+      <w:pPr>
+        <w:rPr>
+          <w:rFonts w:ascii="Times New Roman" w:hAnsi="Times New Roman" w:cs="Times New Roman"/>
+          <w:sz w:val="28"/>
+          <w:szCs w:val="28"/>
+        </w:rPr>
+      </w:pPr>
+      <w:r>
+        <w:rPr>
+          <w:rFonts w:ascii="Times New Roman" w:hAnsi="Times New Roman" w:cs="Times New Roman"/>
+          <w:sz w:val="28"/>
+          <w:szCs w:val="28"/>
+        </w:rPr>
+        <w:t xml:space="preserve">            #define PACKAGE_BUGREPORT "bug-automake@gnu.org"</w:t>
+      </w:r>
+    </w:p>
+    <w:p>
+      <w:pPr>
+        <w:rPr>
+          <w:rFonts w:ascii="Times New Roman" w:hAnsi="Times New Roman" w:cs="Times New Roman"/>
+          <w:sz w:val="28"/>
+          <w:szCs w:val="28"/>
+        </w:rPr>
+      </w:pPr>
+    </w:p>
+    <w:p>
+      <w:pPr>
+        <w:rPr>
+          <w:rFonts w:ascii="Times New Roman" w:hAnsi="Times New Roman" w:cs="Times New Roman"/>
+          <w:sz w:val="28"/>
+          <w:szCs w:val="28"/>
+        </w:rPr>
+      </w:pPr>
+      <w:r>
+        <w:rPr>
+          <w:rFonts w:ascii="Times New Roman" w:hAnsi="Times New Roman" w:cs="Times New Roman"/>
+          <w:sz w:val="28"/>
+          <w:szCs w:val="28"/>
+        </w:rPr>
+        <w:t xml:space="preserve">            /* Define to the full name and version of this package. */</w:t>
+      </w:r>
+    </w:p>
+    <w:p>
+      <w:pPr>
+        <w:rPr>
+          <w:rFonts w:ascii="Times New Roman" w:hAnsi="Times New Roman" w:cs="Times New Roman"/>
+          <w:sz w:val="28"/>
+          <w:szCs w:val="28"/>
+        </w:rPr>
+      </w:pPr>
+      <w:r>
+        <w:rPr>
+          <w:rFonts w:ascii="Times New Roman" w:hAnsi="Times New Roman" w:cs="Times New Roman"/>
+          <w:sz w:val="28"/>
+          <w:szCs w:val="28"/>
+        </w:rPr>
+        <w:t xml:space="preserve">            #define PACKAGE_STRING "amhello 1.0"</w:t>
+      </w:r>
+    </w:p>
+    <w:p>
+      <w:pPr>
+        <w:rPr>
+          <w:rFonts w:ascii="Times New Roman" w:hAnsi="Times New Roman" w:cs="Times New Roman"/>
+          <w:sz w:val="28"/>
+          <w:szCs w:val="28"/>
+        </w:rPr>
+      </w:pPr>
+      <w:r>
+        <w:rPr>
+          <w:rFonts w:ascii="Times New Roman" w:hAnsi="Times New Roman" w:cs="Times New Roman"/>
+          <w:sz w:val="28"/>
+          <w:szCs w:val="28"/>
+        </w:rPr>
+        <w:t xml:space="preserve">         + Như trong src/main.c có include config.h để sử dụng PACKAGE_STRING. Trong những project thực tế, file config.h có thể rất lớn.</w:t>
+      </w:r>
+    </w:p>
+    <w:p>
+      <w:pPr>
+        <w:rPr>
+          <w:rFonts w:ascii="Times New Roman" w:hAnsi="Times New Roman" w:cs="Times New Roman"/>
+          <w:sz w:val="28"/>
+          <w:szCs w:val="28"/>
+        </w:rPr>
+      </w:pPr>
+      <w:r>
+        <w:rPr>
+          <w:rFonts w:ascii="Times New Roman" w:hAnsi="Times New Roman" w:cs="Times New Roman"/>
+          <w:sz w:val="28"/>
+          <w:szCs w:val="28"/>
+        </w:rPr>
+        <w:t xml:space="preserve">   - AC_CONFIG_FILES macro khai báo một list các file mà configure sẽ tạo ra từ những template *.in. Automake sẽ quét list này để tìm các file Makefile.am mà nó phải xử lý. (**chú thích quan trọng: khi thêm mới một thư mục vào project của bạn, cần thêm cả Makefile của nó vào list này nếu không, Automake sẽ không bao giờ xử lý được file Makefile.am mới mà bạn tạo ra cho thư mục đó)</w:t>
+      </w:r>
+      <w:r>
+        <w:rPr>
+          <w:rFonts w:ascii="Times New Roman" w:hAnsi="Times New Roman" w:cs="Times New Roman"/>
+          <w:sz w:val="28"/>
+          <w:szCs w:val="28"/>
+        </w:rPr>
+        <w:t>.</w:t>
+      </w:r>
+    </w:p>
+    <w:p>
+      <w:pPr>
+        <w:rPr>
+          <w:rFonts w:ascii="Times New Roman" w:hAnsi="Times New Roman" w:cs="Times New Roman"/>
+          <w:sz w:val="28"/>
+          <w:szCs w:val="28"/>
+        </w:rPr>
+      </w:pPr>
+      <w:r>
+        <w:rPr>
+          <w:rFonts w:ascii="Times New Roman" w:hAnsi="Times New Roman" w:cs="Times New Roman"/>
+          <w:sz w:val="28"/>
+          <w:szCs w:val="28"/>
+        </w:rPr>
+        <w:t>- AC_OUTPUT: lệnh đóng.</w:t>
+      </w:r>
+    </w:p>
+    <w:p>
+      <w:pPr>
+        <w:pStyle w:val="Heading4"/>
+        <w:rPr>
+          <w:rFonts w:ascii="Times New Roman" w:hAnsi="Times New Roman" w:cs="Times New Roman"/>
+          <w:sz w:val="28"/>
+          <w:szCs w:val="28"/>
+        </w:rPr>
+      </w:pPr>
+      <w:r>
+        <w:rPr>
+          <w:rFonts w:ascii="Times New Roman" w:hAnsi="Times New Roman" w:cs="Times New Roman"/>
+          <w:sz w:val="28"/>
+          <w:szCs w:val="28"/>
+        </w:rPr>
+        <w:t>Autoscan</w:t>
+      </w:r>
+    </w:p>
+    <w:p>
+      <w:pPr>
+        <w:rPr>
+          <w:rFonts w:ascii="Times New Roman" w:hAnsi="Times New Roman" w:cs="Times New Roman"/>
+          <w:sz w:val="28"/>
+          <w:szCs w:val="28"/>
+        </w:rPr>
+      </w:pPr>
+      <w:r>
+        <w:rPr>
+          <w:rFonts w:ascii="Times New Roman" w:hAnsi="Times New Roman" w:cs="Times New Roman"/>
+          <w:sz w:val="28"/>
+          <w:szCs w:val="28"/>
+        </w:rPr>
+        <w:t>- Có thể dùng lệnh autoscan để tạo file configure.ac (lệnh này sẽ kiểm tra các file source trong thư mục được đưa vào từ đối dòng lệnh hoặc thư mục hiện tại và tạo ra file configure.scan với các thành phần sơ bộ của một file configure.ac hoặc kiểm tra file configure.ac có sẵn và bổ sung nó).</w:t>
+      </w:r>
+    </w:p>
+    <w:p>
+      <w:pPr>
+        <w:rPr>
+          <w:rFonts w:ascii="Times New Roman" w:hAnsi="Times New Roman" w:cs="Times New Roman"/>
+          <w:sz w:val="28"/>
+          <w:szCs w:val="28"/>
+        </w:rPr>
+      </w:pPr>
+      <w:r>
+        <w:rPr>
+          <w:rFonts w:ascii="Times New Roman" w:hAnsi="Times New Roman" w:cs="Times New Roman"/>
+          <w:sz w:val="28"/>
+          <w:szCs w:val="28"/>
+        </w:rPr>
+        <w:t>- Khi sử dụng autoscan, ta phải tự sửa file configure.scan rồi đổi tên nó thành configure.ac. Autoscan có thể xuất ra các macro sai lệch, khi đó lệnh autoconf sẽ tạo ra warning và ta cần sửa lại chúng. Nếu ta muốn package dùng một file configuration header nào dó, cần gọi lệnh AC_CONFIG_HEADERS. Ta cũng có thể thay đổi hoặc thêm một số chỉ dẫn #if để làm cho chương trình hoạt động được với Autoconf.</w:t>
+      </w:r>
+    </w:p>
+    <w:p>
+      <w:pPr>
+        <w:rPr>
+          <w:rFonts w:ascii="Times New Roman" w:hAnsi="Times New Roman" w:cs="Times New Roman"/>
+          <w:sz w:val="28"/>
+          <w:szCs w:val="28"/>
+        </w:rPr>
+      </w:pPr>
+      <w:r>
+        <w:rPr>
+          <w:rFonts w:ascii="Times New Roman" w:hAnsi="Times New Roman" w:cs="Times New Roman"/>
+          <w:sz w:val="28"/>
+          <w:szCs w:val="28"/>
+        </w:rPr>
         <w:lastRenderedPageBreak/>
-        <w:t xml:space="preserve">   - Dòng AC_CONFIG_HEADERS([config.h]) được gọi để script configure tạo ra file config.h (tập hợp các '#define' mà các macros khác khai báo trong configure.ac)</w:t>
-      </w:r>
-    </w:p>
-    <w:p>
-      <w:pPr>
-        <w:rPr>
-          <w:rFonts w:ascii="Times New Roman" w:hAnsi="Times New Roman" w:cs="Times New Roman"/>
-          <w:sz w:val="28"/>
-          <w:szCs w:val="28"/>
-        </w:rPr>
-      </w:pPr>
-      <w:r>
-        <w:rPr>
-          <w:rFonts w:ascii="Times New Roman" w:hAnsi="Times New Roman" w:cs="Times New Roman"/>
-          <w:sz w:val="28"/>
-          <w:szCs w:val="28"/>
-        </w:rPr>
-        <w:t xml:space="preserve">      - Ví dụ một đoạn config.h sau khi configure chạy như sau:</w:t>
-      </w:r>
-    </w:p>
-    <w:p>
-      <w:pPr>
-        <w:rPr>
-          <w:rFonts w:ascii="Times New Roman" w:hAnsi="Times New Roman" w:cs="Times New Roman"/>
-          <w:sz w:val="28"/>
-          <w:szCs w:val="28"/>
-        </w:rPr>
-      </w:pPr>
-      <w:r>
-        <w:rPr>
-          <w:rFonts w:ascii="Times New Roman" w:hAnsi="Times New Roman" w:cs="Times New Roman"/>
-          <w:sz w:val="28"/>
-          <w:szCs w:val="28"/>
-        </w:rPr>
-        <w:t xml:space="preserve">         + /* Define to the address where bug reports for this package should be sent. */</w:t>
-      </w:r>
-    </w:p>
-    <w:p>
-      <w:pPr>
-        <w:rPr>
-          <w:rFonts w:ascii="Times New Roman" w:hAnsi="Times New Roman" w:cs="Times New Roman"/>
-          <w:sz w:val="28"/>
-          <w:szCs w:val="28"/>
-        </w:rPr>
-      </w:pPr>
-      <w:r>
-        <w:rPr>
-          <w:rFonts w:ascii="Times New Roman" w:hAnsi="Times New Roman" w:cs="Times New Roman"/>
-          <w:sz w:val="28"/>
-          <w:szCs w:val="28"/>
-        </w:rPr>
-        <w:t xml:space="preserve">            #define PACKAGE_BUGREPORT "bug-automake@gnu.org"</w:t>
-      </w:r>
-    </w:p>
-    <w:p>
-      <w:pPr>
-        <w:rPr>
-          <w:rFonts w:ascii="Times New Roman" w:hAnsi="Times New Roman" w:cs="Times New Roman"/>
-          <w:sz w:val="28"/>
-          <w:szCs w:val="28"/>
-        </w:rPr>
-      </w:pPr>
-    </w:p>
-    <w:p>
-      <w:pPr>
-        <w:rPr>
-          <w:rFonts w:ascii="Times New Roman" w:hAnsi="Times New Roman" w:cs="Times New Roman"/>
-          <w:sz w:val="28"/>
-          <w:szCs w:val="28"/>
-        </w:rPr>
-      </w:pPr>
-      <w:r>
-        <w:rPr>
-          <w:rFonts w:ascii="Times New Roman" w:hAnsi="Times New Roman" w:cs="Times New Roman"/>
-          <w:sz w:val="28"/>
-          <w:szCs w:val="28"/>
-        </w:rPr>
-        <w:t xml:space="preserve">            /* Define to the full name and version of this package. */</w:t>
-      </w:r>
-    </w:p>
-    <w:p>
-      <w:pPr>
-        <w:rPr>
-          <w:rFonts w:ascii="Times New Roman" w:hAnsi="Times New Roman" w:cs="Times New Roman"/>
-          <w:sz w:val="28"/>
-          <w:szCs w:val="28"/>
-        </w:rPr>
-      </w:pPr>
-      <w:r>
-        <w:rPr>
-          <w:rFonts w:ascii="Times New Roman" w:hAnsi="Times New Roman" w:cs="Times New Roman"/>
-          <w:sz w:val="28"/>
-          <w:szCs w:val="28"/>
-        </w:rPr>
-        <w:t xml:space="preserve">            #define PACKAGE_STRING "amhello 1.0"</w:t>
-      </w:r>
-    </w:p>
-    <w:p>
-      <w:pPr>
-        <w:rPr>
-          <w:rFonts w:ascii="Times New Roman" w:hAnsi="Times New Roman" w:cs="Times New Roman"/>
-          <w:sz w:val="28"/>
-          <w:szCs w:val="28"/>
-        </w:rPr>
-      </w:pPr>
-      <w:r>
-        <w:rPr>
-          <w:rFonts w:ascii="Times New Roman" w:hAnsi="Times New Roman" w:cs="Times New Roman"/>
-          <w:sz w:val="28"/>
-          <w:szCs w:val="28"/>
-        </w:rPr>
-        <w:t xml:space="preserve">         + Như trong src/main.c có include config.h để sử dụng PACKAGE_STRING. Trong những project thực tế, file config.h có thể rất lớn.</w:t>
-      </w:r>
-    </w:p>
-    <w:p>
-      <w:pPr>
-        <w:rPr>
-          <w:rFonts w:ascii="Times New Roman" w:hAnsi="Times New Roman" w:cs="Times New Roman"/>
-          <w:sz w:val="28"/>
-          <w:szCs w:val="28"/>
-        </w:rPr>
-      </w:pPr>
-      <w:r>
-        <w:rPr>
-          <w:rFonts w:ascii="Times New Roman" w:hAnsi="Times New Roman" w:cs="Times New Roman"/>
-          <w:sz w:val="28"/>
-          <w:szCs w:val="28"/>
-        </w:rPr>
-        <w:t xml:space="preserve">   - AC_CONFIG_FILES macro khai báo một list các file mà configure sẽ tạo ra từ những template *.in. Automake sẽ quét list này để tìm các file Makefile.am mà nó phải xử lý. (**chú thích quan trọng: khi thêm mới một thư mục vào project của bạn, cần thêm cả Makefile của nó vào list này nếu không, Automake sẽ không bao giờ xử lý được file Makefile.am mới mà bạn tạo ra cho thư mục đó)</w:t>
-      </w:r>
-      <w:r>
-        <w:rPr>
-          <w:rFonts w:ascii="Times New Roman" w:hAnsi="Times New Roman" w:cs="Times New Roman"/>
-          <w:sz w:val="28"/>
-          <w:szCs w:val="28"/>
-        </w:rPr>
-        <w:t>.</w:t>
+        <w:t>- xem tệp autoscan.log để biết thêm lý do tại sao một macro được yêu cầu.</w:t>
+      </w:r>
+    </w:p>
+    <w:p>
+      <w:pPr>
+        <w:rPr>
+          <w:rFonts w:ascii="Times New Roman" w:hAnsi="Times New Roman" w:cs="Times New Roman"/>
+          <w:sz w:val="28"/>
+          <w:szCs w:val="28"/>
+        </w:rPr>
+      </w:pPr>
+      <w:r>
+        <w:rPr>
+          <w:rFonts w:ascii="Times New Roman" w:hAnsi="Times New Roman" w:cs="Times New Roman"/>
+          <w:sz w:val="28"/>
+          <w:szCs w:val="28"/>
+        </w:rPr>
+        <w:t xml:space="preserve">- autoscan sử dụng một số tệp dữ liệu (cài cùng Autoconf) để xác định macro nào cần xuất ra khi tìm thấy một ký hiệu đặc biệt nào đó trong file source của package. </w:t>
+      </w:r>
+    </w:p>
+    <w:p>
+      <w:pPr>
+        <w:rPr>
+          <w:rFonts w:ascii="Times New Roman" w:hAnsi="Times New Roman" w:cs="Times New Roman"/>
+          <w:sz w:val="28"/>
+          <w:szCs w:val="28"/>
+        </w:rPr>
+      </w:pPr>
+      <w:r>
+        <w:rPr>
+          <w:rFonts w:ascii="Times New Roman" w:hAnsi="Times New Roman" w:cs="Times New Roman"/>
+          <w:sz w:val="28"/>
+          <w:szCs w:val="28"/>
+        </w:rPr>
+        <w:t>- Một số tùy chọn của autoscan:</w:t>
+      </w:r>
+    </w:p>
+    <w:p>
+      <w:pPr>
+        <w:rPr>
+          <w:rFonts w:ascii="Times New Roman" w:hAnsi="Times New Roman" w:cs="Times New Roman"/>
+          <w:sz w:val="28"/>
+          <w:szCs w:val="28"/>
+        </w:rPr>
+      </w:pPr>
+      <w:r>
+        <w:rPr>
+          <w:rFonts w:ascii="Times New Roman" w:hAnsi="Times New Roman" w:cs="Times New Roman"/>
+          <w:sz w:val="28"/>
+          <w:szCs w:val="28"/>
+        </w:rPr>
+        <w:t xml:space="preserve">   - --help, -h: in ra các option</w:t>
+      </w:r>
+    </w:p>
+    <w:p>
+      <w:pPr>
+        <w:rPr>
+          <w:rFonts w:ascii="Times New Roman" w:hAnsi="Times New Roman" w:cs="Times New Roman"/>
+          <w:sz w:val="28"/>
+          <w:szCs w:val="28"/>
+        </w:rPr>
+      </w:pPr>
+      <w:r>
+        <w:rPr>
+          <w:rFonts w:ascii="Times New Roman" w:hAnsi="Times New Roman" w:cs="Times New Roman"/>
+          <w:sz w:val="28"/>
+          <w:szCs w:val="28"/>
+        </w:rPr>
+        <w:t xml:space="preserve">   - --version, -V: in ra version của autoconf</w:t>
+      </w:r>
+    </w:p>
+    <w:p>
+      <w:pPr>
+        <w:rPr>
+          <w:rFonts w:ascii="Times New Roman" w:hAnsi="Times New Roman" w:cs="Times New Roman"/>
+          <w:sz w:val="28"/>
+          <w:szCs w:val="28"/>
+        </w:rPr>
+      </w:pPr>
+      <w:r>
+        <w:rPr>
+          <w:rFonts w:ascii="Times New Roman" w:hAnsi="Times New Roman" w:cs="Times New Roman"/>
+          <w:sz w:val="28"/>
+          <w:szCs w:val="28"/>
+        </w:rPr>
+        <w:t xml:space="preserve">   - --verbose, -v: in ra tên của các file mà nó kiểm tra và các ký hiệu tiềm năng mà nó tìm thấy.</w:t>
+      </w:r>
+    </w:p>
+    <w:p>
+      <w:pPr>
+        <w:rPr>
+          <w:rFonts w:ascii="Times New Roman" w:hAnsi="Times New Roman" w:cs="Times New Roman"/>
+          <w:sz w:val="28"/>
+          <w:szCs w:val="28"/>
+        </w:rPr>
+      </w:pPr>
+      <w:r>
+        <w:rPr>
+          <w:rFonts w:ascii="Times New Roman" w:hAnsi="Times New Roman" w:cs="Times New Roman"/>
+          <w:sz w:val="28"/>
+          <w:szCs w:val="28"/>
+        </w:rPr>
+        <w:t xml:space="preserve">   - --debug, -d: không remove các file tạm.</w:t>
+      </w:r>
+    </w:p>
+    <w:p>
+      <w:pPr>
+        <w:rPr>
+          <w:rFonts w:ascii="Times New Roman" w:hAnsi="Times New Roman" w:cs="Times New Roman"/>
+          <w:sz w:val="28"/>
+          <w:szCs w:val="28"/>
+        </w:rPr>
+      </w:pPr>
+      <w:r>
+        <w:rPr>
+          <w:rFonts w:ascii="Times New Roman" w:hAnsi="Times New Roman" w:cs="Times New Roman"/>
+          <w:sz w:val="28"/>
+          <w:szCs w:val="28"/>
+        </w:rPr>
+        <w:t xml:space="preserve">   - --include=dir, -I dir: chèn thư mục (dir) vào cuối đường dẫn include.</w:t>
+      </w:r>
+    </w:p>
+    <w:p>
+      <w:pPr>
+        <w:rPr>
+          <w:rFonts w:ascii="Times New Roman" w:hAnsi="Times New Roman" w:cs="Times New Roman"/>
+          <w:sz w:val="28"/>
+          <w:szCs w:val="28"/>
+        </w:rPr>
+      </w:pPr>
+      <w:r>
+        <w:rPr>
+          <w:rFonts w:ascii="Times New Roman" w:hAnsi="Times New Roman" w:cs="Times New Roman"/>
+          <w:sz w:val="28"/>
+          <w:szCs w:val="28"/>
+        </w:rPr>
+        <w:t xml:space="preserve">   - --prepend-include=dir, -B dir: chèn thư mục (dir) vào đầu đường dẫn include.</w:t>
+      </w:r>
+    </w:p>
+    <w:p>
+      <w:pPr>
+        <w:pStyle w:val="Heading3"/>
+        <w:rPr>
+          <w:rFonts w:ascii="Times New Roman" w:hAnsi="Times New Roman" w:cs="Times New Roman"/>
+          <w:sz w:val="28"/>
+          <w:szCs w:val="28"/>
+        </w:rPr>
+      </w:pPr>
+      <w:r>
+        <w:rPr>
+          <w:rFonts w:ascii="Times New Roman" w:hAnsi="Times New Roman" w:cs="Times New Roman"/>
+          <w:sz w:val="28"/>
+          <w:szCs w:val="28"/>
+        </w:rPr>
+        <w:t xml:space="preserve">File </w:t>
+      </w:r>
+      <w:r>
+        <w:rPr>
+          <w:rFonts w:ascii="Times New Roman" w:hAnsi="Times New Roman" w:cs="Times New Roman"/>
+          <w:sz w:val="28"/>
+          <w:szCs w:val="28"/>
+        </w:rPr>
+        <w:t>Makefile.am</w:t>
       </w:r>
     </w:p>
     <w:p>
@@ -931,218 +1233,20 @@
           <w:sz w:val="28"/>
           <w:szCs w:val="28"/>
         </w:rPr>
-        <w:t>Autoscan</w:t>
-      </w:r>
-    </w:p>
-    <w:p>
-      <w:pPr>
-        <w:rPr>
-          <w:rFonts w:ascii="Times New Roman" w:hAnsi="Times New Roman" w:cs="Times New Roman"/>
-          <w:sz w:val="28"/>
-          <w:szCs w:val="28"/>
-        </w:rPr>
-      </w:pPr>
-      <w:r>
-        <w:rPr>
-          <w:rFonts w:ascii="Times New Roman" w:hAnsi="Times New Roman" w:cs="Times New Roman"/>
-          <w:sz w:val="28"/>
-          <w:szCs w:val="28"/>
-        </w:rPr>
-        <w:t>- Có thể dùng lệnh autoscan để tạo file configure.ac (lệnh này sẽ kiểm tra các file source trong thư mục được đưa vào từ đối dòng lệnh hoặc thư mục hiện tại và tạo ra file configure.scan với các thành phần sơ bộ của một file configure.ac hoặc kiểm tra file configure.ac có sẵn và bổ sung nó).</w:t>
-      </w:r>
-    </w:p>
-    <w:p>
-      <w:pPr>
-        <w:rPr>
-          <w:rFonts w:ascii="Times New Roman" w:hAnsi="Times New Roman" w:cs="Times New Roman"/>
-          <w:sz w:val="28"/>
-          <w:szCs w:val="28"/>
-        </w:rPr>
-      </w:pPr>
-      <w:r>
-        <w:rPr>
-          <w:rFonts w:ascii="Times New Roman" w:hAnsi="Times New Roman" w:cs="Times New Roman"/>
-          <w:sz w:val="28"/>
-          <w:szCs w:val="28"/>
-        </w:rPr>
-        <w:t>- Khi sử dụng autoscan, ta phải tự sửa file configure.scan rồi đổi tên nó thành configure.ac. Autoscan có thể xuất ra các macro sai lệch, khi đó lệnh autoconf sẽ tạo ra warning và ta cần sửa lại chúng. Nếu ta muốn package dùng một file configuration header nào dó, cần gọi lệnh AC_CONFIG_HEADERS. Ta cũng có thể thay đổi hoặc thêm một số chỉ dẫn #if để làm cho chương trình hoạt động được với Autoconf.</w:t>
-      </w:r>
-    </w:p>
-    <w:p>
-      <w:pPr>
-        <w:rPr>
-          <w:rFonts w:ascii="Times New Roman" w:hAnsi="Times New Roman" w:cs="Times New Roman"/>
-          <w:sz w:val="28"/>
-          <w:szCs w:val="28"/>
-        </w:rPr>
-      </w:pPr>
-      <w:r>
-        <w:rPr>
-          <w:rFonts w:ascii="Times New Roman" w:hAnsi="Times New Roman" w:cs="Times New Roman"/>
-          <w:sz w:val="28"/>
-          <w:szCs w:val="28"/>
-        </w:rPr>
-        <w:t>- xem tệp autoscan.log để biết thêm lý do tại sao một macro được yêu cầu.</w:t>
-      </w:r>
-    </w:p>
-    <w:p>
-      <w:pPr>
-        <w:rPr>
-          <w:rFonts w:ascii="Times New Roman" w:hAnsi="Times New Roman" w:cs="Times New Roman"/>
-          <w:sz w:val="28"/>
-          <w:szCs w:val="28"/>
-        </w:rPr>
-      </w:pPr>
-      <w:r>
-        <w:rPr>
-          <w:rFonts w:ascii="Times New Roman" w:hAnsi="Times New Roman" w:cs="Times New Roman"/>
-          <w:sz w:val="28"/>
-          <w:szCs w:val="28"/>
-        </w:rPr>
-        <w:t xml:space="preserve">- autoscan sử dụng một số tệp dữ liệu (cài cùng Autoconf) để xác định macro nào cần xuất ra khi tìm thấy một ký hiệu đặc biệt nào đó trong file source của package. </w:t>
-      </w:r>
-    </w:p>
-    <w:p>
-      <w:pPr>
-        <w:rPr>
-          <w:rFonts w:ascii="Times New Roman" w:hAnsi="Times New Roman" w:cs="Times New Roman"/>
-          <w:sz w:val="28"/>
-          <w:szCs w:val="28"/>
-        </w:rPr>
-      </w:pPr>
-      <w:r>
-        <w:rPr>
-          <w:rFonts w:ascii="Times New Roman" w:hAnsi="Times New Roman" w:cs="Times New Roman"/>
-          <w:sz w:val="28"/>
-          <w:szCs w:val="28"/>
-        </w:rPr>
-        <w:lastRenderedPageBreak/>
-        <w:t>- Một số tùy chọn của autoscan:</w:t>
-      </w:r>
-    </w:p>
-    <w:p>
-      <w:pPr>
-        <w:rPr>
-          <w:rFonts w:ascii="Times New Roman" w:hAnsi="Times New Roman" w:cs="Times New Roman"/>
-          <w:sz w:val="28"/>
-          <w:szCs w:val="28"/>
-        </w:rPr>
-      </w:pPr>
-      <w:r>
-        <w:rPr>
-          <w:rFonts w:ascii="Times New Roman" w:hAnsi="Times New Roman" w:cs="Times New Roman"/>
-          <w:sz w:val="28"/>
-          <w:szCs w:val="28"/>
-        </w:rPr>
-        <w:t xml:space="preserve">   - --help, -h: in ra các option</w:t>
-      </w:r>
-    </w:p>
-    <w:p>
-      <w:pPr>
-        <w:rPr>
-          <w:rFonts w:ascii="Times New Roman" w:hAnsi="Times New Roman" w:cs="Times New Roman"/>
-          <w:sz w:val="28"/>
-          <w:szCs w:val="28"/>
-        </w:rPr>
-      </w:pPr>
-      <w:r>
-        <w:rPr>
-          <w:rFonts w:ascii="Times New Roman" w:hAnsi="Times New Roman" w:cs="Times New Roman"/>
-          <w:sz w:val="28"/>
-          <w:szCs w:val="28"/>
-        </w:rPr>
-        <w:t xml:space="preserve">   - --version, -V: in ra version của autoconf</w:t>
-      </w:r>
-    </w:p>
-    <w:p>
-      <w:pPr>
-        <w:rPr>
-          <w:rFonts w:ascii="Times New Roman" w:hAnsi="Times New Roman" w:cs="Times New Roman"/>
-          <w:sz w:val="28"/>
-          <w:szCs w:val="28"/>
-        </w:rPr>
-      </w:pPr>
-      <w:r>
-        <w:rPr>
-          <w:rFonts w:ascii="Times New Roman" w:hAnsi="Times New Roman" w:cs="Times New Roman"/>
-          <w:sz w:val="28"/>
-          <w:szCs w:val="28"/>
-        </w:rPr>
-        <w:t xml:space="preserve">   - --verbose, -v: in ra tên của các file mà nó kiểm tra và các ký hiệu tiềm năng mà nó tìm thấy.</w:t>
-      </w:r>
-    </w:p>
-    <w:p>
-      <w:pPr>
-        <w:rPr>
-          <w:rFonts w:ascii="Times New Roman" w:hAnsi="Times New Roman" w:cs="Times New Roman"/>
-          <w:sz w:val="28"/>
-          <w:szCs w:val="28"/>
-        </w:rPr>
-      </w:pPr>
-      <w:r>
-        <w:rPr>
-          <w:rFonts w:ascii="Times New Roman" w:hAnsi="Times New Roman" w:cs="Times New Roman"/>
-          <w:sz w:val="28"/>
-          <w:szCs w:val="28"/>
-        </w:rPr>
-        <w:t xml:space="preserve">   - --debug, -d: không remove các file tạm.</w:t>
-      </w:r>
-    </w:p>
-    <w:p>
-      <w:pPr>
-        <w:rPr>
-          <w:rFonts w:ascii="Times New Roman" w:hAnsi="Times New Roman" w:cs="Times New Roman"/>
-          <w:sz w:val="28"/>
-          <w:szCs w:val="28"/>
-        </w:rPr>
-      </w:pPr>
-      <w:r>
-        <w:rPr>
-          <w:rFonts w:ascii="Times New Roman" w:hAnsi="Times New Roman" w:cs="Times New Roman"/>
-          <w:sz w:val="28"/>
-          <w:szCs w:val="28"/>
-        </w:rPr>
-        <w:t xml:space="preserve">   - --include=dir, -I dir: chèn thư mục (dir) vào cuối đường dẫn include.</w:t>
-      </w:r>
-    </w:p>
-    <w:p>
-      <w:pPr>
-        <w:rPr>
-          <w:rFonts w:ascii="Times New Roman" w:hAnsi="Times New Roman" w:cs="Times New Roman"/>
-          <w:sz w:val="28"/>
-          <w:szCs w:val="28"/>
-        </w:rPr>
-      </w:pPr>
-      <w:r>
-        <w:rPr>
-          <w:rFonts w:ascii="Times New Roman" w:hAnsi="Times New Roman" w:cs="Times New Roman"/>
-          <w:sz w:val="28"/>
-          <w:szCs w:val="28"/>
-        </w:rPr>
-        <w:t xml:space="preserve">   - --prepend-include=dir, -B dir: chèn thư mục (dir) vào đầu đường dẫn include.</w:t>
-      </w:r>
-    </w:p>
-    <w:p>
-      <w:pPr>
-        <w:pStyle w:val="Heading3"/>
-        <w:rPr>
-          <w:rFonts w:ascii="Times New Roman" w:hAnsi="Times New Roman" w:cs="Times New Roman"/>
-          <w:sz w:val="28"/>
-          <w:szCs w:val="28"/>
-        </w:rPr>
-      </w:pPr>
-      <w:r>
-        <w:rPr>
-          <w:rFonts w:ascii="Times New Roman" w:hAnsi="Times New Roman" w:cs="Times New Roman"/>
-          <w:sz w:val="28"/>
-          <w:szCs w:val="28"/>
-        </w:rPr>
-        <w:t>Makefile.ac</w:t>
-      </w:r>
-    </w:p>
-    <w:p>
-      <w:pPr>
-        <w:pStyle w:val="Heading4"/>
+        <w:t>s</w:t>
+      </w:r>
+      <w:r>
+        <w:rPr>
+          <w:rFonts w:ascii="Times New Roman" w:hAnsi="Times New Roman" w:cs="Times New Roman"/>
+          <w:sz w:val="28"/>
+          <w:szCs w:val="28"/>
+        </w:rPr>
+        <w:t>rc/Makefile.am</w:t>
+      </w:r>
+    </w:p>
+    <w:p>
+      <w:pPr>
+        <w:pStyle w:val="Heading6"/>
         <w:rPr>
           <w:rFonts w:ascii="Times New Roman" w:hAnsi="Times New Roman" w:cs="Times New Roman"/>
           <w:sz w:val="28"/>
@@ -1160,7 +1264,7 @@
     </w:p>
     <w:p>
       <w:pPr>
-        <w:pStyle w:val="Heading4"/>
+        <w:pStyle w:val="Heading6"/>
         <w:rPr>
           <w:rFonts w:ascii="Times New Roman" w:hAnsi="Times New Roman" w:cs="Times New Roman"/>
         </w:rPr>
@@ -1473,6 +1577,7 @@
                 <w:sz w:val="28"/>
                 <w:szCs w:val="28"/>
               </w:rPr>
+              <w:lastRenderedPageBreak/>
               <w:t>bindir</w:t>
             </w:r>
             <w:r>
@@ -1727,7 +1832,6 @@
                 <w:sz w:val="28"/>
                 <w:szCs w:val="28"/>
               </w:rPr>
-              <w:lastRenderedPageBreak/>
               <w:t>datadir</w:t>
             </w:r>
             <w:r>
@@ -1984,12 +2088,47 @@
           <w:sz w:val="28"/>
           <w:szCs w:val="28"/>
         </w:rPr>
+        <w:t>The top-level Makefile.am</w:t>
+      </w:r>
+    </w:p>
+    <w:p>
+      <w:pPr>
+        <w:pStyle w:val="Heading7"/>
+        <w:rPr>
+          <w:rFonts w:ascii="Times New Roman" w:hAnsi="Times New Roman" w:cs="Times New Roman"/>
+          <w:sz w:val="28"/>
+          <w:szCs w:val="28"/>
+        </w:rPr>
+      </w:pPr>
+      <w:r>
+        <w:rPr>
+          <w:rFonts w:ascii="Times New Roman" w:hAnsi="Times New Roman" w:cs="Times New Roman"/>
+          <w:sz w:val="28"/>
+          <w:szCs w:val="28"/>
+        </w:rPr>
         <w:t>SUBDIRS = src</w:t>
       </w:r>
     </w:p>
     <w:p>
       <w:pPr>
-        <w:pStyle w:val="Heading4"/>
+        <w:rPr>
+          <w:rFonts w:ascii="Times New Roman" w:hAnsi="Times New Roman" w:cs="Times New Roman"/>
+          <w:sz w:val="28"/>
+          <w:szCs w:val="28"/>
+        </w:rPr>
+      </w:pPr>
+      <w:r>
+        <w:rPr>
+          <w:rFonts w:ascii="Times New Roman" w:hAnsi="Times New Roman" w:cs="Times New Roman"/>
+          <w:sz w:val="28"/>
+          <w:szCs w:val="28"/>
+        </w:rPr>
+        <w:t>- Đây là một biến đặc biệt dùng để liệt kê tất cả các thư mục mà lệnh 'make' cần phải recurse trước khi xử lý thư mục hiện tại.</w:t>
+      </w:r>
+    </w:p>
+    <w:p>
+      <w:pPr>
+        <w:pStyle w:val="Heading7"/>
         <w:rPr>
           <w:rFonts w:ascii="Times New Roman" w:hAnsi="Times New Roman" w:cs="Times New Roman"/>
           <w:sz w:val="28"/>
@@ -2005,29 +2144,560 @@
         <w:t>dist_doc_DATA = README</w:t>
       </w:r>
     </w:p>
-    <w:p/>
-    <w:p>
-      <w:r>
-        <w:br w:type="page"/>
-      </w:r>
-    </w:p>
-    <w:p>
-      <w:pPr>
-        <w:rPr>
-          <w:rFonts w:ascii="Times New Roman" w:hAnsi="Times New Roman" w:cs="Times New Roman"/>
-          <w:sz w:val="28"/>
-          <w:szCs w:val="28"/>
-        </w:rPr>
-      </w:pPr>
-    </w:p>
-    <w:p>
-      <w:pPr>
-        <w:rPr>
-          <w:rFonts w:ascii="Times New Roman" w:hAnsi="Times New Roman" w:cs="Times New Roman"/>
-          <w:sz w:val="28"/>
-          <w:szCs w:val="28"/>
-        </w:rPr>
-      </w:pPr>
+    <w:p>
+      <w:pPr>
+        <w:rPr>
+          <w:rFonts w:ascii="Times New Roman" w:hAnsi="Times New Roman" w:cs="Times New Roman"/>
+          <w:sz w:val="28"/>
+          <w:szCs w:val="28"/>
+        </w:rPr>
+      </w:pPr>
+      <w:r>
+        <w:rPr>
+          <w:rFonts w:ascii="Times New Roman" w:hAnsi="Times New Roman" w:cs="Times New Roman"/>
+          <w:sz w:val="28"/>
+          <w:szCs w:val="28"/>
+        </w:rPr>
+        <w:t xml:space="preserve">- yêu cầu file README phải được cài đặt trong thư mục doc. Các file được liệt kê với _DATA không được tự động hiểu là một phần của tarball </w:t>
+      </w:r>
+      <w:r>
+        <w:rPr>
+          <w:rFonts w:ascii="Times New Roman" w:hAnsi="Times New Roman" w:cs="Times New Roman"/>
+          <w:sz w:val="28"/>
+          <w:szCs w:val="28"/>
+        </w:rPr>
+        <w:t>khi build bằng lệnh make dist</w:t>
+      </w:r>
+      <w:r>
+        <w:rPr>
+          <w:rFonts w:ascii="Times New Roman" w:hAnsi="Times New Roman" w:cs="Times New Roman"/>
+          <w:sz w:val="28"/>
+          <w:szCs w:val="28"/>
+        </w:rPr>
+        <w:t xml:space="preserve"> </w:t>
+      </w:r>
+      <w:r>
+        <w:rPr>
+          <w:rFonts w:ascii="Times New Roman" w:hAnsi="Times New Roman" w:cs="Times New Roman"/>
+          <w:sz w:val="28"/>
+          <w:szCs w:val="28"/>
+        </w:rPr>
+        <w:t>nên ta cần thêm dist_ để phân phối chúng. (nhưng file README có thể không cần thêm dist_ vì automake tự động phân phối mọi file README</w:t>
+      </w:r>
+      <w:r>
+        <w:rPr>
+          <w:rFonts w:ascii="Times New Roman" w:hAnsi="Times New Roman" w:cs="Times New Roman"/>
+          <w:sz w:val="28"/>
+          <w:szCs w:val="28"/>
+        </w:rPr>
+        <w:t>. X</w:t>
+      </w:r>
+      <w:r>
+        <w:rPr>
+          <w:rFonts w:ascii="Times New Roman" w:hAnsi="Times New Roman" w:cs="Times New Roman"/>
+          <w:sz w:val="28"/>
+          <w:szCs w:val="28"/>
+        </w:rPr>
+        <w:t>em thêm danh sách các tệp được tự động phân phối khác bằng lệnh automake --help</w:t>
+      </w:r>
+      <w:r>
+        <w:rPr>
+          <w:rFonts w:ascii="Times New Roman" w:hAnsi="Times New Roman" w:cs="Times New Roman"/>
+          <w:sz w:val="28"/>
+          <w:szCs w:val="28"/>
+        </w:rPr>
+        <w:t>).</w:t>
+      </w:r>
+    </w:p>
+    <w:p>
+      <w:pPr>
+        <w:pStyle w:val="Heading2"/>
+        <w:rPr>
+          <w:rFonts w:ascii="Times New Roman" w:hAnsi="Times New Roman" w:cs="Times New Roman"/>
+          <w:sz w:val="28"/>
+          <w:szCs w:val="28"/>
+        </w:rPr>
+      </w:pPr>
+      <w:r>
+        <w:rPr>
+          <w:rFonts w:ascii="Times New Roman" w:hAnsi="Times New Roman" w:cs="Times New Roman"/>
+          <w:sz w:val="28"/>
+          <w:szCs w:val="28"/>
+        </w:rPr>
+        <w:t>Cross compile</w:t>
+      </w:r>
+      <w:r>
+        <w:rPr>
+          <w:rFonts w:ascii="Times New Roman" w:hAnsi="Times New Roman" w:cs="Times New Roman"/>
+          <w:sz w:val="28"/>
+          <w:szCs w:val="28"/>
+        </w:rPr>
+        <w:t xml:space="preserve"> - </w:t>
+      </w:r>
+      <w:r>
+        <w:rPr>
+          <w:rFonts w:ascii="Times New Roman" w:hAnsi="Times New Roman" w:cs="Times New Roman"/>
+          <w:sz w:val="28"/>
+          <w:szCs w:val="28"/>
+        </w:rPr>
+        <w:t>Biên dịch chéo</w:t>
+      </w:r>
+    </w:p>
+    <w:p>
+      <w:pPr>
+        <w:rPr>
+          <w:rFonts w:ascii="Times New Roman" w:hAnsi="Times New Roman" w:cs="Times New Roman"/>
+          <w:sz w:val="28"/>
+          <w:szCs w:val="28"/>
+        </w:rPr>
+      </w:pPr>
+      <w:r>
+        <w:rPr>
+          <w:rFonts w:ascii="Times New Roman" w:hAnsi="Times New Roman" w:cs="Times New Roman"/>
+          <w:sz w:val="28"/>
+          <w:szCs w:val="28"/>
+        </w:rPr>
+        <w:t>- Tạo ra một file nhị phân trên một nền tảng mà file này có khả năng chạy được trên một nền tảng khác.</w:t>
+      </w:r>
+    </w:p>
+    <w:p>
+      <w:pPr>
+        <w:rPr>
+          <w:rFonts w:ascii="Times New Roman" w:hAnsi="Times New Roman" w:cs="Times New Roman"/>
+          <w:sz w:val="28"/>
+          <w:szCs w:val="28"/>
+        </w:rPr>
+      </w:pPr>
+      <w:r>
+        <w:rPr>
+          <w:rFonts w:ascii="Times New Roman" w:hAnsi="Times New Roman" w:cs="Times New Roman"/>
+          <w:sz w:val="28"/>
+          <w:szCs w:val="28"/>
+        </w:rPr>
+        <w:t xml:space="preserve">   </w:t>
+      </w:r>
+      <w:r>
+        <w:rPr>
+          <w:rFonts w:ascii="Times New Roman" w:hAnsi="Times New Roman" w:cs="Times New Roman"/>
+          <w:sz w:val="28"/>
+          <w:szCs w:val="28"/>
+        </w:rPr>
+        <w:t>--build=build</w:t>
+      </w:r>
+      <w:r>
+        <w:rPr>
+          <w:rFonts w:ascii="Times New Roman" w:hAnsi="Times New Roman" w:cs="Times New Roman"/>
+          <w:sz w:val="28"/>
+          <w:szCs w:val="28"/>
+        </w:rPr>
+        <w:t xml:space="preserve">: </w:t>
+      </w:r>
+      <w:r>
+        <w:rPr>
+          <w:rFonts w:ascii="Times New Roman" w:hAnsi="Times New Roman" w:cs="Times New Roman"/>
+          <w:sz w:val="28"/>
+          <w:szCs w:val="28"/>
+        </w:rPr>
+        <w:t>Package được build trên hệ thống này.</w:t>
+      </w:r>
+    </w:p>
+    <w:p>
+      <w:pPr>
+        <w:rPr>
+          <w:rFonts w:ascii="Times New Roman" w:hAnsi="Times New Roman" w:cs="Times New Roman"/>
+          <w:sz w:val="28"/>
+          <w:szCs w:val="28"/>
+        </w:rPr>
+      </w:pPr>
+      <w:r>
+        <w:rPr>
+          <w:rFonts w:ascii="Times New Roman" w:hAnsi="Times New Roman" w:cs="Times New Roman"/>
+          <w:sz w:val="28"/>
+          <w:szCs w:val="28"/>
+        </w:rPr>
+        <w:t xml:space="preserve">   </w:t>
+      </w:r>
+      <w:r>
+        <w:rPr>
+          <w:rFonts w:ascii="Times New Roman" w:hAnsi="Times New Roman" w:cs="Times New Roman"/>
+          <w:sz w:val="28"/>
+          <w:szCs w:val="28"/>
+        </w:rPr>
+        <w:t>--host=host</w:t>
+      </w:r>
+      <w:r>
+        <w:rPr>
+          <w:rFonts w:ascii="Times New Roman" w:hAnsi="Times New Roman" w:cs="Times New Roman"/>
+          <w:sz w:val="28"/>
+          <w:szCs w:val="28"/>
+        </w:rPr>
+        <w:t xml:space="preserve">: </w:t>
+      </w:r>
+      <w:r>
+        <w:rPr>
+          <w:rFonts w:ascii="Times New Roman" w:hAnsi="Times New Roman" w:cs="Times New Roman"/>
+          <w:sz w:val="28"/>
+          <w:szCs w:val="28"/>
+        </w:rPr>
+        <w:t>Các chương trình và thư viện đã build ra sẽ được chạy trên hệ thống này.</w:t>
+      </w:r>
+    </w:p>
+    <w:p>
+      <w:pPr>
+        <w:rPr>
+          <w:rFonts w:ascii="Times New Roman" w:hAnsi="Times New Roman" w:cs="Times New Roman"/>
+          <w:sz w:val="28"/>
+          <w:szCs w:val="28"/>
+        </w:rPr>
+      </w:pPr>
+      <w:r>
+        <w:rPr>
+          <w:rFonts w:ascii="Times New Roman" w:hAnsi="Times New Roman" w:cs="Times New Roman"/>
+          <w:sz w:val="28"/>
+          <w:szCs w:val="28"/>
+        </w:rPr>
+        <w:lastRenderedPageBreak/>
+        <w:t xml:space="preserve">- Khi '--host' được khai báo, 'configure' sẽ tìm kiếm trình biên dịch chéo phù hợp với nền tảng đó. </w:t>
+      </w:r>
+    </w:p>
+    <w:p>
+      <w:pPr>
+        <w:rPr>
+          <w:rFonts w:ascii="Times New Roman" w:hAnsi="Times New Roman" w:cs="Times New Roman"/>
+          <w:sz w:val="28"/>
+          <w:szCs w:val="28"/>
+        </w:rPr>
+      </w:pPr>
+      <w:r>
+        <w:rPr>
+          <w:rFonts w:ascii="Times New Roman" w:hAnsi="Times New Roman" w:cs="Times New Roman"/>
+          <w:sz w:val="28"/>
+          <w:szCs w:val="28"/>
+        </w:rPr>
+        <w:t>- Thường thì ta chỉ cần option --host và -build để biên dịch chéo. Chỉ có ngoại lệ là khi package được build chính là một trình biên dịch chéo, lúc này ta cần thêm option '--target' để chỉ kiến trúc mục tiêu (đích) của nó</w:t>
+      </w:r>
+      <w:r>
+        <w:rPr>
+          <w:rFonts w:ascii="Times New Roman" w:hAnsi="Times New Roman" w:cs="Times New Roman"/>
+          <w:sz w:val="28"/>
+          <w:szCs w:val="28"/>
+        </w:rPr>
+        <w:t>.</w:t>
+      </w:r>
+    </w:p>
+    <w:p>
+      <w:pPr>
+        <w:rPr>
+          <w:rFonts w:ascii="Times New Roman" w:hAnsi="Times New Roman" w:cs="Times New Roman"/>
+          <w:sz w:val="28"/>
+          <w:szCs w:val="28"/>
+        </w:rPr>
+      </w:pPr>
+      <w:r>
+        <w:rPr>
+          <w:rFonts w:ascii="Times New Roman" w:hAnsi="Times New Roman" w:cs="Times New Roman"/>
+          <w:sz w:val="28"/>
+          <w:szCs w:val="28"/>
+        </w:rPr>
+        <w:t xml:space="preserve">   </w:t>
+      </w:r>
+      <w:r>
+        <w:rPr>
+          <w:rFonts w:ascii="Times New Roman" w:hAnsi="Times New Roman" w:cs="Times New Roman"/>
+          <w:sz w:val="28"/>
+          <w:szCs w:val="28"/>
+        </w:rPr>
+        <w:t>--target=target</w:t>
+      </w:r>
+      <w:r>
+        <w:rPr>
+          <w:rFonts w:ascii="Times New Roman" w:hAnsi="Times New Roman" w:cs="Times New Roman"/>
+          <w:sz w:val="28"/>
+          <w:szCs w:val="28"/>
+        </w:rPr>
+        <w:t xml:space="preserve">: </w:t>
+      </w:r>
+      <w:r>
+        <w:rPr>
+          <w:rFonts w:ascii="Times New Roman" w:hAnsi="Times New Roman" w:cs="Times New Roman"/>
+          <w:sz w:val="28"/>
+          <w:szCs w:val="28"/>
+        </w:rPr>
+        <w:t>Khi build một trình biên dị</w:t>
+      </w:r>
+      <w:r>
+        <w:rPr>
+          <w:rFonts w:ascii="Times New Roman" w:hAnsi="Times New Roman" w:cs="Times New Roman"/>
+          <w:sz w:val="28"/>
+          <w:szCs w:val="28"/>
+        </w:rPr>
+        <w:t xml:space="preserve">ch: </w:t>
+      </w:r>
+      <w:r>
+        <w:rPr>
+          <w:rFonts w:ascii="Times New Roman" w:hAnsi="Times New Roman" w:cs="Times New Roman"/>
+          <w:sz w:val="28"/>
+          <w:szCs w:val="28"/>
+        </w:rPr>
+        <w:t>Hệ thống mà các công cụ sẽ tạo output.</w:t>
+      </w:r>
+    </w:p>
+    <w:p>
+      <w:pPr>
+        <w:rPr>
+          <w:rFonts w:ascii="Times New Roman" w:hAnsi="Times New Roman" w:cs="Times New Roman"/>
+          <w:sz w:val="28"/>
+          <w:szCs w:val="28"/>
+        </w:rPr>
+      </w:pPr>
+    </w:p>
+    <w:p>
+      <w:pPr>
+        <w:rPr>
+          <w:rFonts w:ascii="Times New Roman" w:hAnsi="Times New Roman" w:cs="Times New Roman"/>
+          <w:sz w:val="28"/>
+          <w:szCs w:val="28"/>
+        </w:rPr>
+      </w:pPr>
+      <w:r>
+        <w:rPr>
+          <w:rFonts w:ascii="Times New Roman" w:hAnsi="Times New Roman" w:cs="Times New Roman"/>
+          <w:sz w:val="28"/>
+          <w:szCs w:val="28"/>
+        </w:rPr>
+        <w:t>--build: x86_64-unknown-linux-gnu</w:t>
+      </w:r>
+    </w:p>
+    <w:p>
+      <w:pPr>
+        <w:rPr>
+          <w:rFonts w:ascii="Times New Roman" w:hAnsi="Times New Roman" w:cs="Times New Roman"/>
+          <w:sz w:val="28"/>
+          <w:szCs w:val="28"/>
+        </w:rPr>
+      </w:pPr>
+      <w:r>
+        <w:rPr>
+          <w:rFonts w:ascii="Times New Roman" w:hAnsi="Times New Roman" w:cs="Times New Roman"/>
+          <w:sz w:val="28"/>
+          <w:szCs w:val="28"/>
+        </w:rPr>
+        <w:t xml:space="preserve">   - Chạy lệnh locate config.guess hiện ra một danh sách thư mục chứa file config.guess</w:t>
+      </w:r>
+    </w:p>
+    <w:p>
+      <w:pPr>
+        <w:rPr>
+          <w:rFonts w:ascii="Times New Roman" w:hAnsi="Times New Roman" w:cs="Times New Roman"/>
+          <w:sz w:val="28"/>
+          <w:szCs w:val="28"/>
+        </w:rPr>
+      </w:pPr>
+      <w:r>
+        <w:rPr>
+          <w:rFonts w:ascii="Times New Roman" w:hAnsi="Times New Roman" w:cs="Times New Roman"/>
+          <w:sz w:val="28"/>
+          <w:szCs w:val="28"/>
+        </w:rPr>
+        <w:t xml:space="preserve">   - Sau đó vào thư mục /usr/share/automake-1.14/config.guess, chạy lệnh ./config.guess</w:t>
+      </w:r>
+    </w:p>
+    <w:p>
+      <w:pPr>
+        <w:rPr>
+          <w:rFonts w:ascii="Times New Roman" w:hAnsi="Times New Roman" w:cs="Times New Roman"/>
+          <w:sz w:val="28"/>
+          <w:szCs w:val="28"/>
+        </w:rPr>
+      </w:pPr>
+      <w:r>
+        <w:rPr>
+          <w:rFonts w:ascii="Times New Roman" w:hAnsi="Times New Roman" w:cs="Times New Roman"/>
+          <w:sz w:val="28"/>
+          <w:szCs w:val="28"/>
+        </w:rPr>
+        <w:t xml:space="preserve">   - --build=type với type có thể là tên rút gọn của hệ thống, ví dụ như 'sun4' hoặc tên theo cấu trúc: 'cpu-company-system' với 'system' có thể là 'os', 'kernel-os'</w:t>
+      </w:r>
+    </w:p>
+    <w:p>
+      <w:pPr>
+        <w:rPr>
+          <w:rFonts w:ascii="Times New Roman" w:hAnsi="Times New Roman" w:cs="Times New Roman"/>
+          <w:sz w:val="28"/>
+          <w:szCs w:val="28"/>
+        </w:rPr>
+      </w:pPr>
+      <w:r>
+        <w:rPr>
+          <w:rFonts w:ascii="Times New Roman" w:hAnsi="Times New Roman" w:cs="Times New Roman"/>
+          <w:sz w:val="28"/>
+          <w:szCs w:val="28"/>
+        </w:rPr>
+        <w:t>--host: arm-linux-gnueabihf</w:t>
+      </w:r>
+    </w:p>
+    <w:p>
+      <w:pPr>
+        <w:rPr>
+          <w:rFonts w:ascii="Times New Roman" w:hAnsi="Times New Roman" w:cs="Times New Roman"/>
+          <w:sz w:val="28"/>
+          <w:szCs w:val="28"/>
+        </w:rPr>
+      </w:pPr>
+    </w:p>
+    <w:p>
+      <w:pPr>
+        <w:rPr>
+          <w:rFonts w:ascii="Times New Roman" w:hAnsi="Times New Roman" w:cs="Times New Roman"/>
+          <w:sz w:val="28"/>
+          <w:szCs w:val="28"/>
+        </w:rPr>
+      </w:pPr>
+      <w:r>
+        <w:rPr>
+          <w:rFonts w:ascii="Times New Roman" w:hAnsi="Times New Roman" w:cs="Times New Roman"/>
+          <w:sz w:val="28"/>
+          <w:szCs w:val="28"/>
+        </w:rPr>
+        <w:t>- Ba machine:</w:t>
+      </w:r>
+    </w:p>
+    <w:p>
+      <w:pPr>
+        <w:rPr>
+          <w:rFonts w:ascii="Times New Roman" w:hAnsi="Times New Roman" w:cs="Times New Roman"/>
+          <w:sz w:val="28"/>
+          <w:szCs w:val="28"/>
+        </w:rPr>
+      </w:pPr>
+      <w:r>
+        <w:rPr>
+          <w:rFonts w:ascii="Times New Roman" w:hAnsi="Times New Roman" w:cs="Times New Roman"/>
+          <w:sz w:val="28"/>
+          <w:szCs w:val="28"/>
+        </w:rPr>
+        <w:t xml:space="preserve">   - The build machine: nơi toolchain được build.</w:t>
+      </w:r>
+    </w:p>
+    <w:p>
+      <w:pPr>
+        <w:rPr>
+          <w:rFonts w:ascii="Times New Roman" w:hAnsi="Times New Roman" w:cs="Times New Roman"/>
+          <w:sz w:val="28"/>
+          <w:szCs w:val="28"/>
+        </w:rPr>
+      </w:pPr>
+      <w:r>
+        <w:rPr>
+          <w:rFonts w:ascii="Times New Roman" w:hAnsi="Times New Roman" w:cs="Times New Roman"/>
+          <w:sz w:val="28"/>
+          <w:szCs w:val="28"/>
+        </w:rPr>
+        <w:t xml:space="preserve">   - The host machine: nơi toolchain sẽ được thực thi</w:t>
+      </w:r>
+    </w:p>
+    <w:p>
+      <w:pPr>
+        <w:rPr>
+          <w:rFonts w:ascii="Times New Roman" w:hAnsi="Times New Roman" w:cs="Times New Roman"/>
+          <w:sz w:val="28"/>
+          <w:szCs w:val="28"/>
+        </w:rPr>
+      </w:pPr>
+      <w:r>
+        <w:rPr>
+          <w:rFonts w:ascii="Times New Roman" w:hAnsi="Times New Roman" w:cs="Times New Roman"/>
+          <w:sz w:val="28"/>
+          <w:szCs w:val="28"/>
+        </w:rPr>
+        <w:t xml:space="preserve">   - The target machine: nơi các mã nhị phân mà toolchain tạo ra được thực thi</w:t>
+      </w:r>
+    </w:p>
+    <w:p>
+      <w:pPr>
+        <w:rPr>
+          <w:rFonts w:ascii="Times New Roman" w:hAnsi="Times New Roman" w:cs="Times New Roman"/>
+          <w:sz w:val="28"/>
+          <w:szCs w:val="28"/>
+        </w:rPr>
+      </w:pPr>
+      <w:r>
+        <w:rPr>
+          <w:rFonts w:ascii="Times New Roman" w:hAnsi="Times New Roman" w:cs="Times New Roman"/>
+          <w:sz w:val="28"/>
+          <w:szCs w:val="28"/>
+        </w:rPr>
+        <w:t>- 4 kiểu build thông thường cho toolchain:</w:t>
+      </w:r>
+    </w:p>
+    <w:p>
+      <w:pPr>
+        <w:rPr>
+          <w:rFonts w:ascii="Times New Roman" w:hAnsi="Times New Roman" w:cs="Times New Roman"/>
+          <w:sz w:val="28"/>
+          <w:szCs w:val="28"/>
+        </w:rPr>
+      </w:pPr>
+      <w:r>
+        <w:rPr>
+          <w:rFonts w:ascii="Times New Roman" w:hAnsi="Times New Roman" w:cs="Times New Roman"/>
+          <w:sz w:val="28"/>
+          <w:szCs w:val="28"/>
+        </w:rPr>
+        <w:t xml:space="preserve">   - Native build: build==host==target: được sử dụng để build gcc bình thường cho máy trạm. Ví dụ: build==host==target==x86.</w:t>
+      </w:r>
+    </w:p>
+    <w:p>
+      <w:pPr>
+        <w:rPr>
+          <w:rFonts w:ascii="Times New Roman" w:hAnsi="Times New Roman" w:cs="Times New Roman"/>
+          <w:sz w:val="28"/>
+          <w:szCs w:val="28"/>
+        </w:rPr>
+      </w:pPr>
+      <w:r>
+        <w:rPr>
+          <w:rFonts w:ascii="Times New Roman" w:hAnsi="Times New Roman" w:cs="Times New Roman"/>
+          <w:sz w:val="28"/>
+          <w:szCs w:val="28"/>
+        </w:rPr>
+        <w:t xml:space="preserve">   - Cross-build: build==host!=target: được sử dụng để build toolchain mà sẽ hoạt động tại máy trạm của bạn nhưng tạo ra mã nhị phân cho target. Ví dụ: build==host==x86 target==arm</w:t>
+      </w:r>
+    </w:p>
+    <w:p>
+      <w:pPr>
+        <w:rPr>
+          <w:rFonts w:ascii="Times New Roman" w:hAnsi="Times New Roman" w:cs="Times New Roman"/>
+          <w:sz w:val="28"/>
+          <w:szCs w:val="28"/>
+        </w:rPr>
+      </w:pPr>
+      <w:r>
+        <w:rPr>
+          <w:rFonts w:ascii="Times New Roman" w:hAnsi="Times New Roman" w:cs="Times New Roman"/>
+          <w:sz w:val="28"/>
+          <w:szCs w:val="28"/>
+        </w:rPr>
+        <w:lastRenderedPageBreak/>
+        <w:t xml:space="preserve">   - Cross-native build: build!=host==target: được sử dụng cho toolchain sẽ hoạt động trên target và tạo ra mã nhị phân cho target. Ví dụ: build=x86 host==target==arm</w:t>
+      </w:r>
+    </w:p>
+    <w:p>
+      <w:pPr>
+        <w:rPr>
+          <w:rFonts w:ascii="Times New Roman" w:hAnsi="Times New Roman" w:cs="Times New Roman"/>
+          <w:sz w:val="28"/>
+          <w:szCs w:val="28"/>
+        </w:rPr>
+      </w:pPr>
+      <w:r>
+        <w:rPr>
+          <w:rFonts w:ascii="Times New Roman" w:hAnsi="Times New Roman" w:cs="Times New Roman"/>
+          <w:sz w:val="28"/>
+          <w:szCs w:val="28"/>
+        </w:rPr>
+        <w:t xml:space="preserve">   - Canadian toolchain: build!=host!=target: được sử dụng khi build Kiến trúc A một toolchain chạy trên B nhưng tạo ra mã nhị phân cho Kiến trúc C. Ví dụ: build=x86 host=mac target=arm.</w:t>
+      </w:r>
     </w:p>
     <w:sectPr>
       <w:pgSz w:w="12240" w:h="15840"/>
@@ -2037,6 +2707,242 @@
     </w:sectPr>
   </w:body>
 </w:document>
+</file>
+
+<file path=word/numbering.xml><?xml version="1.0" encoding="utf-8"?>
+<w:numbering xmlns:wpc="http://schemas.microsoft.com/office/word/2010/wordprocessingCanvas" xmlns:mc="http://schemas.openxmlformats.org/markup-compatibility/2006" xmlns:o="urn:schemas-microsoft-com:office:office" xmlns:r="http://schemas.openxmlformats.org/officeDocument/2006/relationships" xmlns:m="http://schemas.openxmlformats.org/officeDocument/2006/math" xmlns:v="urn:schemas-microsoft-com:vml" xmlns:wp14="http://schemas.microsoft.com/office/word/2010/wordprocessingDrawing" xmlns:wp="http://schemas.openxmlformats.org/drawingml/2006/wordprocessingDrawing" xmlns:w10="urn:schemas-microsoft-com:office:word" xmlns:w="http://schemas.openxmlformats.org/wordprocessingml/2006/main" xmlns:w14="http://schemas.microsoft.com/office/word/2010/wordml" xmlns:w15="http://schemas.microsoft.com/office/word/2012/wordml" xmlns:wpg="http://schemas.microsoft.com/office/word/2010/wordprocessingGroup" xmlns:wpi="http://schemas.microsoft.com/office/word/2010/wordprocessingInk" xmlns:wne="http://schemas.microsoft.com/office/word/2006/wordml" xmlns:wps="http://schemas.microsoft.com/office/word/2010/wordprocessingShape" mc:Ignorable="w14 w15 wp14">
+  <w:abstractNum w:abstractNumId="0">
+    <w:nsid w:val="165F7EEF"/>
+    <w:multiLevelType w:val="hybridMultilevel"/>
+    <w:tmpl w:val="4E88489A"/>
+    <w:lvl w:ilvl="0" w:tplc="A0322080">
+      <w:numFmt w:val="bullet"/>
+      <w:lvlText w:val="-"/>
+      <w:lvlJc w:val="left"/>
+      <w:pPr>
+        <w:ind w:left="720" w:hanging="360"/>
+      </w:pPr>
+      <w:rPr>
+        <w:rFonts w:ascii="Calibri" w:eastAsiaTheme="minorHAnsi" w:hAnsi="Calibri" w:cs="Calibri" w:hint="default"/>
+      </w:rPr>
+    </w:lvl>
+    <w:lvl w:ilvl="1" w:tplc="04090003" w:tentative="1">
+      <w:start w:val="1"/>
+      <w:numFmt w:val="bullet"/>
+      <w:lvlText w:val="o"/>
+      <w:lvlJc w:val="left"/>
+      <w:pPr>
+        <w:ind w:left="1440" w:hanging="360"/>
+      </w:pPr>
+      <w:rPr>
+        <w:rFonts w:ascii="Courier New" w:hAnsi="Courier New" w:cs="Courier New" w:hint="default"/>
+      </w:rPr>
+    </w:lvl>
+    <w:lvl w:ilvl="2" w:tplc="04090005" w:tentative="1">
+      <w:start w:val="1"/>
+      <w:numFmt w:val="bullet"/>
+      <w:lvlText w:val=""/>
+      <w:lvlJc w:val="left"/>
+      <w:pPr>
+        <w:ind w:left="2160" w:hanging="360"/>
+      </w:pPr>
+      <w:rPr>
+        <w:rFonts w:ascii="Wingdings" w:hAnsi="Wingdings" w:hint="default"/>
+      </w:rPr>
+    </w:lvl>
+    <w:lvl w:ilvl="3" w:tplc="04090001" w:tentative="1">
+      <w:start w:val="1"/>
+      <w:numFmt w:val="bullet"/>
+      <w:lvlText w:val=""/>
+      <w:lvlJc w:val="left"/>
+      <w:pPr>
+        <w:ind w:left="2880" w:hanging="360"/>
+      </w:pPr>
+      <w:rPr>
+        <w:rFonts w:ascii="Symbol" w:hAnsi="Symbol" w:hint="default"/>
+      </w:rPr>
+    </w:lvl>
+    <w:lvl w:ilvl="4" w:tplc="04090003" w:tentative="1">
+      <w:start w:val="1"/>
+      <w:numFmt w:val="bullet"/>
+      <w:lvlText w:val="o"/>
+      <w:lvlJc w:val="left"/>
+      <w:pPr>
+        <w:ind w:left="3600" w:hanging="360"/>
+      </w:pPr>
+      <w:rPr>
+        <w:rFonts w:ascii="Courier New" w:hAnsi="Courier New" w:cs="Courier New" w:hint="default"/>
+      </w:rPr>
+    </w:lvl>
+    <w:lvl w:ilvl="5" w:tplc="04090005" w:tentative="1">
+      <w:start w:val="1"/>
+      <w:numFmt w:val="bullet"/>
+      <w:lvlText w:val=""/>
+      <w:lvlJc w:val="left"/>
+      <w:pPr>
+        <w:ind w:left="4320" w:hanging="360"/>
+      </w:pPr>
+      <w:rPr>
+        <w:rFonts w:ascii="Wingdings" w:hAnsi="Wingdings" w:hint="default"/>
+      </w:rPr>
+    </w:lvl>
+    <w:lvl w:ilvl="6" w:tplc="04090001" w:tentative="1">
+      <w:start w:val="1"/>
+      <w:numFmt w:val="bullet"/>
+      <w:lvlText w:val=""/>
+      <w:lvlJc w:val="left"/>
+      <w:pPr>
+        <w:ind w:left="5040" w:hanging="360"/>
+      </w:pPr>
+      <w:rPr>
+        <w:rFonts w:ascii="Symbol" w:hAnsi="Symbol" w:hint="default"/>
+      </w:rPr>
+    </w:lvl>
+    <w:lvl w:ilvl="7" w:tplc="04090003" w:tentative="1">
+      <w:start w:val="1"/>
+      <w:numFmt w:val="bullet"/>
+      <w:lvlText w:val="o"/>
+      <w:lvlJc w:val="left"/>
+      <w:pPr>
+        <w:ind w:left="5760" w:hanging="360"/>
+      </w:pPr>
+      <w:rPr>
+        <w:rFonts w:ascii="Courier New" w:hAnsi="Courier New" w:cs="Courier New" w:hint="default"/>
+      </w:rPr>
+    </w:lvl>
+    <w:lvl w:ilvl="8" w:tplc="04090005" w:tentative="1">
+      <w:start w:val="1"/>
+      <w:numFmt w:val="bullet"/>
+      <w:lvlText w:val=""/>
+      <w:lvlJc w:val="left"/>
+      <w:pPr>
+        <w:ind w:left="6480" w:hanging="360"/>
+      </w:pPr>
+      <w:rPr>
+        <w:rFonts w:ascii="Wingdings" w:hAnsi="Wingdings" w:hint="default"/>
+      </w:rPr>
+    </w:lvl>
+  </w:abstractNum>
+  <w:abstractNum w:abstractNumId="1">
+    <w:nsid w:val="64753158"/>
+    <w:multiLevelType w:val="hybridMultilevel"/>
+    <w:tmpl w:val="ADCAB72C"/>
+    <w:lvl w:ilvl="0" w:tplc="1706C9FE">
+      <w:start w:val="2"/>
+      <w:numFmt w:val="bullet"/>
+      <w:lvlText w:val="-"/>
+      <w:lvlJc w:val="left"/>
+      <w:pPr>
+        <w:ind w:left="720" w:hanging="360"/>
+      </w:pPr>
+      <w:rPr>
+        <w:rFonts w:ascii="Times New Roman" w:eastAsiaTheme="minorHAnsi" w:hAnsi="Times New Roman" w:cs="Times New Roman" w:hint="default"/>
+      </w:rPr>
+    </w:lvl>
+    <w:lvl w:ilvl="1" w:tplc="04090003" w:tentative="1">
+      <w:start w:val="1"/>
+      <w:numFmt w:val="bullet"/>
+      <w:lvlText w:val="o"/>
+      <w:lvlJc w:val="left"/>
+      <w:pPr>
+        <w:ind w:left="1440" w:hanging="360"/>
+      </w:pPr>
+      <w:rPr>
+        <w:rFonts w:ascii="Courier New" w:hAnsi="Courier New" w:cs="Courier New" w:hint="default"/>
+      </w:rPr>
+    </w:lvl>
+    <w:lvl w:ilvl="2" w:tplc="04090005" w:tentative="1">
+      <w:start w:val="1"/>
+      <w:numFmt w:val="bullet"/>
+      <w:lvlText w:val=""/>
+      <w:lvlJc w:val="left"/>
+      <w:pPr>
+        <w:ind w:left="2160" w:hanging="360"/>
+      </w:pPr>
+      <w:rPr>
+        <w:rFonts w:ascii="Wingdings" w:hAnsi="Wingdings" w:hint="default"/>
+      </w:rPr>
+    </w:lvl>
+    <w:lvl w:ilvl="3" w:tplc="04090001" w:tentative="1">
+      <w:start w:val="1"/>
+      <w:numFmt w:val="bullet"/>
+      <w:lvlText w:val=""/>
+      <w:lvlJc w:val="left"/>
+      <w:pPr>
+        <w:ind w:left="2880" w:hanging="360"/>
+      </w:pPr>
+      <w:rPr>
+        <w:rFonts w:ascii="Symbol" w:hAnsi="Symbol" w:hint="default"/>
+      </w:rPr>
+    </w:lvl>
+    <w:lvl w:ilvl="4" w:tplc="04090003" w:tentative="1">
+      <w:start w:val="1"/>
+      <w:numFmt w:val="bullet"/>
+      <w:lvlText w:val="o"/>
+      <w:lvlJc w:val="left"/>
+      <w:pPr>
+        <w:ind w:left="3600" w:hanging="360"/>
+      </w:pPr>
+      <w:rPr>
+        <w:rFonts w:ascii="Courier New" w:hAnsi="Courier New" w:cs="Courier New" w:hint="default"/>
+      </w:rPr>
+    </w:lvl>
+    <w:lvl w:ilvl="5" w:tplc="04090005" w:tentative="1">
+      <w:start w:val="1"/>
+      <w:numFmt w:val="bullet"/>
+      <w:lvlText w:val=""/>
+      <w:lvlJc w:val="left"/>
+      <w:pPr>
+        <w:ind w:left="4320" w:hanging="360"/>
+      </w:pPr>
+      <w:rPr>
+        <w:rFonts w:ascii="Wingdings" w:hAnsi="Wingdings" w:hint="default"/>
+      </w:rPr>
+    </w:lvl>
+    <w:lvl w:ilvl="6" w:tplc="04090001" w:tentative="1">
+      <w:start w:val="1"/>
+      <w:numFmt w:val="bullet"/>
+      <w:lvlText w:val=""/>
+      <w:lvlJc w:val="left"/>
+      <w:pPr>
+        <w:ind w:left="5040" w:hanging="360"/>
+      </w:pPr>
+      <w:rPr>
+        <w:rFonts w:ascii="Symbol" w:hAnsi="Symbol" w:hint="default"/>
+      </w:rPr>
+    </w:lvl>
+    <w:lvl w:ilvl="7" w:tplc="04090003" w:tentative="1">
+      <w:start w:val="1"/>
+      <w:numFmt w:val="bullet"/>
+      <w:lvlText w:val="o"/>
+      <w:lvlJc w:val="left"/>
+      <w:pPr>
+        <w:ind w:left="5760" w:hanging="360"/>
+      </w:pPr>
+      <w:rPr>
+        <w:rFonts w:ascii="Courier New" w:hAnsi="Courier New" w:cs="Courier New" w:hint="default"/>
+      </w:rPr>
+    </w:lvl>
+    <w:lvl w:ilvl="8" w:tplc="04090005" w:tentative="1">
+      <w:start w:val="1"/>
+      <w:numFmt w:val="bullet"/>
+      <w:lvlText w:val=""/>
+      <w:lvlJc w:val="left"/>
+      <w:pPr>
+        <w:ind w:left="6480" w:hanging="360"/>
+      </w:pPr>
+      <w:rPr>
+        <w:rFonts w:ascii="Wingdings" w:hAnsi="Wingdings" w:hint="default"/>
+      </w:rPr>
+    </w:lvl>
+  </w:abstractNum>
+  <w:num w:numId="1">
+    <w:abstractNumId w:val="0"/>
+  </w:num>
+  <w:num w:numId="2">
+    <w:abstractNumId w:val="1"/>
+  </w:num>
+</w:numbering>
 </file>
 
 <file path=word/styles.xml><?xml version="1.0" encoding="utf-8"?>
@@ -2433,6 +3339,27 @@
     <w:name w:val="Normal"/>
     <w:qFormat/>
   </w:style>
+  <w:style w:type="paragraph" w:styleId="Heading1">
+    <w:name w:val="heading 1"/>
+    <w:basedOn w:val="Normal"/>
+    <w:next w:val="Normal"/>
+    <w:link w:val="Heading1Char"/>
+    <w:uiPriority w:val="9"/>
+    <w:qFormat/>
+    <w:rsid w:val="00327132"/>
+    <w:pPr>
+      <w:keepNext/>
+      <w:keepLines/>
+      <w:spacing w:before="240" w:after="0"/>
+      <w:outlineLvl w:val="0"/>
+    </w:pPr>
+    <w:rPr>
+      <w:rFonts w:asciiTheme="majorHAnsi" w:eastAsiaTheme="majorEastAsia" w:hAnsiTheme="majorHAnsi" w:cstheme="majorBidi"/>
+      <w:color w:val="2E74B5" w:themeColor="accent1" w:themeShade="BF"/>
+      <w:sz w:val="32"/>
+      <w:szCs w:val="32"/>
+    </w:rPr>
+  </w:style>
   <w:style w:type="paragraph" w:styleId="Heading2">
     <w:name w:val="heading 2"/>
     <w:basedOn w:val="Normal"/>
@@ -2462,7 +3389,6 @@
     <w:next w:val="Normal"/>
     <w:link w:val="Heading3Char"/>
     <w:uiPriority w:val="9"/>
-    <w:semiHidden/>
     <w:unhideWhenUsed/>
     <w:qFormat/>
     <w:rsid w:val="000841D6"/>
@@ -2499,6 +3425,68 @@
       <w:i/>
       <w:iCs/>
       <w:color w:val="2E74B5" w:themeColor="accent1" w:themeShade="BF"/>
+    </w:rPr>
+  </w:style>
+  <w:style w:type="paragraph" w:styleId="Heading5">
+    <w:name w:val="heading 5"/>
+    <w:basedOn w:val="Normal"/>
+    <w:next w:val="Normal"/>
+    <w:link w:val="Heading5Char"/>
+    <w:uiPriority w:val="9"/>
+    <w:unhideWhenUsed/>
+    <w:qFormat/>
+    <w:rsid w:val="00030636"/>
+    <w:pPr>
+      <w:keepNext/>
+      <w:keepLines/>
+      <w:spacing w:before="40" w:after="0"/>
+      <w:outlineLvl w:val="4"/>
+    </w:pPr>
+    <w:rPr>
+      <w:rFonts w:asciiTheme="majorHAnsi" w:eastAsiaTheme="majorEastAsia" w:hAnsiTheme="majorHAnsi" w:cstheme="majorBidi"/>
+      <w:color w:val="2E74B5" w:themeColor="accent1" w:themeShade="BF"/>
+    </w:rPr>
+  </w:style>
+  <w:style w:type="paragraph" w:styleId="Heading6">
+    <w:name w:val="heading 6"/>
+    <w:basedOn w:val="Normal"/>
+    <w:next w:val="Normal"/>
+    <w:link w:val="Heading6Char"/>
+    <w:uiPriority w:val="9"/>
+    <w:unhideWhenUsed/>
+    <w:qFormat/>
+    <w:rsid w:val="00030636"/>
+    <w:pPr>
+      <w:keepNext/>
+      <w:keepLines/>
+      <w:spacing w:before="40" w:after="0"/>
+      <w:outlineLvl w:val="5"/>
+    </w:pPr>
+    <w:rPr>
+      <w:rFonts w:asciiTheme="majorHAnsi" w:eastAsiaTheme="majorEastAsia" w:hAnsiTheme="majorHAnsi" w:cstheme="majorBidi"/>
+      <w:color w:val="1F4D78" w:themeColor="accent1" w:themeShade="7F"/>
+    </w:rPr>
+  </w:style>
+  <w:style w:type="paragraph" w:styleId="Heading7">
+    <w:name w:val="heading 7"/>
+    <w:basedOn w:val="Normal"/>
+    <w:next w:val="Normal"/>
+    <w:link w:val="Heading7Char"/>
+    <w:uiPriority w:val="9"/>
+    <w:unhideWhenUsed/>
+    <w:qFormat/>
+    <w:rsid w:val="00030636"/>
+    <w:pPr>
+      <w:keepNext/>
+      <w:keepLines/>
+      <w:spacing w:before="40" w:after="0"/>
+      <w:outlineLvl w:val="6"/>
+    </w:pPr>
+    <w:rPr>
+      <w:rFonts w:asciiTheme="majorHAnsi" w:eastAsiaTheme="majorEastAsia" w:hAnsiTheme="majorHAnsi" w:cstheme="majorBidi"/>
+      <w:i/>
+      <w:iCs/>
+      <w:color w:val="1F4D78" w:themeColor="accent1" w:themeShade="7F"/>
     </w:rPr>
   </w:style>
   <w:style w:type="character" w:default="1" w:styleId="DefaultParagraphFont">
@@ -2547,7 +3535,6 @@
     <w:basedOn w:val="DefaultParagraphFont"/>
     <w:link w:val="Heading3"/>
     <w:uiPriority w:val="9"/>
-    <w:semiHidden/>
     <w:rsid w:val="000841D6"/>
     <w:rPr>
       <w:rFonts w:asciiTheme="majorHAnsi" w:eastAsiaTheme="majorEastAsia" w:hAnsiTheme="majorHAnsi" w:cstheme="majorBidi"/>
@@ -2587,6 +3574,106 @@
         <w:insideV w:val="single" w:sz="4" w:space="0" w:color="auto"/>
       </w:tblBorders>
     </w:tblPr>
+  </w:style>
+  <w:style w:type="paragraph" w:styleId="ListParagraph">
+    <w:name w:val="List Paragraph"/>
+    <w:basedOn w:val="Normal"/>
+    <w:uiPriority w:val="34"/>
+    <w:qFormat/>
+    <w:rsid w:val="00FA71D8"/>
+    <w:pPr>
+      <w:ind w:left="720"/>
+      <w:contextualSpacing/>
+    </w:pPr>
+  </w:style>
+  <w:style w:type="character" w:customStyle="1" w:styleId="Heading5Char">
+    <w:name w:val="Heading 5 Char"/>
+    <w:basedOn w:val="DefaultParagraphFont"/>
+    <w:link w:val="Heading5"/>
+    <w:uiPriority w:val="9"/>
+    <w:rsid w:val="00030636"/>
+    <w:rPr>
+      <w:rFonts w:asciiTheme="majorHAnsi" w:eastAsiaTheme="majorEastAsia" w:hAnsiTheme="majorHAnsi" w:cstheme="majorBidi"/>
+      <w:color w:val="2E74B5" w:themeColor="accent1" w:themeShade="BF"/>
+    </w:rPr>
+  </w:style>
+  <w:style w:type="paragraph" w:styleId="BalloonText">
+    <w:name w:val="Balloon Text"/>
+    <w:basedOn w:val="Normal"/>
+    <w:link w:val="BalloonTextChar"/>
+    <w:uiPriority w:val="99"/>
+    <w:semiHidden/>
+    <w:unhideWhenUsed/>
+    <w:rsid w:val="00030636"/>
+    <w:pPr>
+      <w:spacing w:after="0" w:line="240" w:lineRule="auto"/>
+    </w:pPr>
+    <w:rPr>
+      <w:rFonts w:ascii="Segoe UI" w:hAnsi="Segoe UI" w:cs="Segoe UI"/>
+      <w:sz w:val="18"/>
+      <w:szCs w:val="18"/>
+    </w:rPr>
+  </w:style>
+  <w:style w:type="character" w:customStyle="1" w:styleId="BalloonTextChar">
+    <w:name w:val="Balloon Text Char"/>
+    <w:basedOn w:val="DefaultParagraphFont"/>
+    <w:link w:val="BalloonText"/>
+    <w:uiPriority w:val="99"/>
+    <w:semiHidden/>
+    <w:rsid w:val="00030636"/>
+    <w:rPr>
+      <w:rFonts w:ascii="Segoe UI" w:hAnsi="Segoe UI" w:cs="Segoe UI"/>
+      <w:sz w:val="18"/>
+      <w:szCs w:val="18"/>
+    </w:rPr>
+  </w:style>
+  <w:style w:type="character" w:customStyle="1" w:styleId="Heading6Char">
+    <w:name w:val="Heading 6 Char"/>
+    <w:basedOn w:val="DefaultParagraphFont"/>
+    <w:link w:val="Heading6"/>
+    <w:uiPriority w:val="9"/>
+    <w:rsid w:val="00030636"/>
+    <w:rPr>
+      <w:rFonts w:asciiTheme="majorHAnsi" w:eastAsiaTheme="majorEastAsia" w:hAnsiTheme="majorHAnsi" w:cstheme="majorBidi"/>
+      <w:color w:val="1F4D78" w:themeColor="accent1" w:themeShade="7F"/>
+    </w:rPr>
+  </w:style>
+  <w:style w:type="character" w:customStyle="1" w:styleId="Heading7Char">
+    <w:name w:val="Heading 7 Char"/>
+    <w:basedOn w:val="DefaultParagraphFont"/>
+    <w:link w:val="Heading7"/>
+    <w:uiPriority w:val="9"/>
+    <w:rsid w:val="00030636"/>
+    <w:rPr>
+      <w:rFonts w:asciiTheme="majorHAnsi" w:eastAsiaTheme="majorEastAsia" w:hAnsiTheme="majorHAnsi" w:cstheme="majorBidi"/>
+      <w:i/>
+      <w:iCs/>
+      <w:color w:val="1F4D78" w:themeColor="accent1" w:themeShade="7F"/>
+    </w:rPr>
+  </w:style>
+  <w:style w:type="character" w:customStyle="1" w:styleId="Heading1Char">
+    <w:name w:val="Heading 1 Char"/>
+    <w:basedOn w:val="DefaultParagraphFont"/>
+    <w:link w:val="Heading1"/>
+    <w:uiPriority w:val="9"/>
+    <w:rsid w:val="00327132"/>
+    <w:rPr>
+      <w:rFonts w:asciiTheme="majorHAnsi" w:eastAsiaTheme="majorEastAsia" w:hAnsiTheme="majorHAnsi" w:cstheme="majorBidi"/>
+      <w:color w:val="2E74B5" w:themeColor="accent1" w:themeShade="BF"/>
+      <w:sz w:val="32"/>
+      <w:szCs w:val="32"/>
+    </w:rPr>
+  </w:style>
+  <w:style w:type="character" w:styleId="Hyperlink">
+    <w:name w:val="Hyperlink"/>
+    <w:basedOn w:val="DefaultParagraphFont"/>
+    <w:uiPriority w:val="99"/>
+    <w:unhideWhenUsed/>
+    <w:rsid w:val="00600676"/>
+    <w:rPr>
+      <w:color w:val="0563C1" w:themeColor="hyperlink"/>
+      <w:u w:val="single"/>
+    </w:rPr>
   </w:style>
 </w:styles>
 </file>
@@ -2857,7 +3944,7 @@
 </file>
 
 <file path=customXml/itemProps1.xml><?xml version="1.0" encoding="utf-8"?>
-<ds:datastoreItem xmlns:ds="http://schemas.openxmlformats.org/officeDocument/2006/customXml" ds:itemID="{BAD5D61F-29D8-4A4A-BCA0-22621E542AA9}">
+<ds:datastoreItem xmlns:ds="http://schemas.openxmlformats.org/officeDocument/2006/customXml" ds:itemID="{69FE3BD0-64E3-41B7-BB16-DF2460CCF15A}">
   <ds:schemaRefs>
     <ds:schemaRef ds:uri="http://schemas.openxmlformats.org/officeDocument/2006/bibliography"/>
   </ds:schemaRefs>

</xml_diff>